<commit_message>
Update with minor changes
Update
</commit_message>
<xml_diff>
--- a/A/A_Vocabulary_of_the_Shanghai_Dialect-images-11.docx
+++ b/A/A_Vocabulary_of_the_Shanghai_Dialect-images-11.docx
@@ -73,7 +73,6 @@
               </w:rPr>
               <w:t xml:space="preserve"> </w:t>
             </w:r>
-            <w:proofErr w:type="spellStart"/>
             <w:r>
               <w:rPr>
                 <w:rFonts w:ascii="Times New Roman" w:eastAsia="SimSun" w:hAnsi="Times New Roman" w:cs="Times New Roman"/>
@@ -92,7 +91,6 @@
               </w:rPr>
               <w:t>ü</w:t>
             </w:r>
-            <w:proofErr w:type="spellEnd"/>
             <w:r>
               <w:rPr>
                 <w:rFonts w:ascii="Times New Roman" w:eastAsia="SimSun" w:hAnsi="Times New Roman" w:cs="Times New Roman"/>
@@ -110,23 +108,13 @@
               </w:rPr>
               <w:t>‘</w:t>
             </w:r>
-            <w:proofErr w:type="spellStart"/>
-            <w:r>
-              <w:rPr>
-                <w:rFonts w:ascii="Times New Roman" w:eastAsia="SimSun" w:hAnsi="Times New Roman" w:cs="Times New Roman"/>
-                <w:sz w:val="24"/>
-                <w:szCs w:val="24"/>
-              </w:rPr>
-              <w:t>tsz</w:t>
-            </w:r>
-            <w:proofErr w:type="spellEnd"/>
-            <w:r>
-              <w:rPr>
-                <w:rFonts w:ascii="Times New Roman" w:eastAsia="SimSun" w:hAnsi="Times New Roman" w:cs="Times New Roman"/>
-                <w:sz w:val="24"/>
-                <w:szCs w:val="24"/>
-              </w:rPr>
-              <w:t>.</w:t>
+            <w:r>
+              <w:rPr>
+                <w:rFonts w:ascii="Times New Roman" w:eastAsia="SimSun" w:hAnsi="Times New Roman" w:cs="Times New Roman"/>
+                <w:sz w:val="24"/>
+                <w:szCs w:val="24"/>
+              </w:rPr>
+              <w:t>tsz.</w:t>
             </w:r>
           </w:p>
         </w:tc>
@@ -145,6 +133,7 @@
                 <w:lang w:eastAsia="zh-CN"/>
               </w:rPr>
             </w:pPr>
+            <w:proofErr w:type="gramStart"/>
             <w:r>
               <w:rPr>
                 <w:rFonts w:ascii="Times New Roman" w:eastAsia="SimSun" w:hAnsi="Times New Roman" w:cs="Times New Roman"/>
@@ -171,6 +160,7 @@
               </w:rPr>
               <w:t>刺客</w:t>
             </w:r>
+            <w:proofErr w:type="gramEnd"/>
             <w:r>
               <w:rPr>
                 <w:rFonts w:ascii="Times New Roman" w:eastAsia="SimSun" w:hAnsi="Times New Roman" w:cs="Times New Roman"/>
@@ -195,16 +185,7 @@
                 <w:sz w:val="24"/>
                 <w:szCs w:val="24"/>
               </w:rPr>
-              <w:t xml:space="preserve"> </w:t>
-            </w:r>
-            <w:proofErr w:type="spellStart"/>
-            <w:r>
-              <w:rPr>
-                <w:rFonts w:ascii="Times New Roman" w:eastAsia="SimSun" w:hAnsi="Times New Roman" w:cs="Times New Roman"/>
-                <w:sz w:val="24"/>
-                <w:szCs w:val="24"/>
-              </w:rPr>
-              <w:t>t</w:t>
+              <w:t xml:space="preserve"> t</w:t>
             </w:r>
             <w:r>
               <w:rPr>
@@ -221,27 +202,8 @@
                 <w:sz w:val="24"/>
                 <w:szCs w:val="24"/>
               </w:rPr>
-              <w:t>sz</w:t>
-            </w:r>
-            <w:proofErr w:type="spellEnd"/>
-            <w:r>
-              <w:rPr>
-                <w:rFonts w:ascii="Times New Roman" w:eastAsia="SimSun" w:hAnsi="Times New Roman" w:cs="Times New Roman"/>
-                <w:sz w:val="24"/>
-                <w:szCs w:val="24"/>
-              </w:rPr>
-              <w:t xml:space="preserve">’ </w:t>
-            </w:r>
-            <w:proofErr w:type="spellStart"/>
-            <w:r>
-              <w:rPr>
-                <w:rFonts w:ascii="Times New Roman" w:eastAsia="SimSun" w:hAnsi="Times New Roman" w:cs="Times New Roman"/>
-                <w:sz w:val="24"/>
-                <w:szCs w:val="24"/>
-              </w:rPr>
-              <w:t>k’ah</w:t>
-            </w:r>
-            <w:proofErr w:type="spellEnd"/>
+              <w:t>sz’ k’ah</w:t>
+            </w:r>
             <w:r>
               <w:rPr>
                 <w:rFonts w:ascii="Times New Roman" w:eastAsia="SimSun" w:hAnsi="Times New Roman" w:cs="Times New Roman"/>
@@ -293,47 +255,7 @@
                 <w:szCs w:val="24"/>
                 <w:lang w:eastAsia="zh-CN"/>
               </w:rPr>
-              <w:t xml:space="preserve"> </w:t>
-            </w:r>
-            <w:proofErr w:type="spellStart"/>
-            <w:r>
-              <w:rPr>
-                <w:rFonts w:ascii="Times New Roman" w:eastAsia="SimSun" w:hAnsi="Times New Roman" w:cs="Times New Roman"/>
-                <w:sz w:val="24"/>
-                <w:szCs w:val="24"/>
-                <w:lang w:eastAsia="zh-CN"/>
-              </w:rPr>
-              <w:t>h’iúng</w:t>
-            </w:r>
-            <w:proofErr w:type="spellEnd"/>
-            <w:r>
-              <w:rPr>
-                <w:rFonts w:ascii="Times New Roman" w:eastAsia="SimSun" w:hAnsi="Times New Roman" w:cs="Times New Roman"/>
-                <w:sz w:val="24"/>
-                <w:szCs w:val="24"/>
-                <w:lang w:eastAsia="zh-CN"/>
-              </w:rPr>
-              <w:t xml:space="preserve"> ‘</w:t>
-            </w:r>
-            <w:proofErr w:type="spellStart"/>
-            <w:r>
-              <w:rPr>
-                <w:rFonts w:ascii="Times New Roman" w:eastAsia="SimSun" w:hAnsi="Times New Roman" w:cs="Times New Roman"/>
-                <w:sz w:val="24"/>
-                <w:szCs w:val="24"/>
-                <w:lang w:eastAsia="zh-CN"/>
-              </w:rPr>
-              <w:t>seu</w:t>
-            </w:r>
-            <w:proofErr w:type="spellEnd"/>
-            <w:r>
-              <w:rPr>
-                <w:rFonts w:ascii="Times New Roman" w:eastAsia="SimSun" w:hAnsi="Times New Roman" w:cs="Times New Roman"/>
-                <w:sz w:val="24"/>
-                <w:szCs w:val="24"/>
-                <w:lang w:eastAsia="zh-CN"/>
-              </w:rPr>
-              <w:t xml:space="preserve"> </w:t>
+              <w:t xml:space="preserve"> h’iúng ‘seu </w:t>
             </w:r>
             <w:r>
               <w:rPr>
@@ -378,7 +300,6 @@
               </w:rPr>
               <w:t>聚</w:t>
             </w:r>
-            <w:proofErr w:type="spellStart"/>
             <w:r>
               <w:rPr>
                 <w:rFonts w:ascii="Times New Roman" w:eastAsia="SimSun" w:hAnsi="Times New Roman" w:cs="Times New Roman"/>
@@ -398,6 +319,15 @@
             </w:r>
             <w:r>
               <w:rPr>
+                <w:rFonts w:ascii="Times New Roman" w:eastAsia="SimSun" w:hAnsi="Times New Roman" w:cs="Times New Roman" w:hint="eastAsia"/>
+                <w:sz w:val="24"/>
+                <w:szCs w:val="24"/>
+                <w:lang w:eastAsia="zh-CN"/>
+              </w:rPr>
+              <w:t xml:space="preserve"> </w:t>
+            </w:r>
+            <w:r>
+              <w:rPr>
                 <w:rFonts w:ascii="Times New Roman" w:eastAsia="SimSun" w:hAnsi="Times New Roman" w:cs="Times New Roman"/>
                 <w:sz w:val="24"/>
                 <w:szCs w:val="24"/>
@@ -413,16 +343,23 @@
               </w:rPr>
               <w:t>zû</w:t>
             </w:r>
-            <w:proofErr w:type="spellEnd"/>
-            <w:r>
-              <w:rPr>
-                <w:rFonts w:ascii="Times New Roman" w:eastAsia="SimSun" w:hAnsi="Times New Roman" w:cs="Times New Roman"/>
-                <w:sz w:val="24"/>
-                <w:szCs w:val="24"/>
-              </w:rPr>
-              <w:t xml:space="preserve">‘ </w:t>
-            </w:r>
-            <w:proofErr w:type="spellStart"/>
+            <w:r>
+              <w:rPr>
+                <w:rFonts w:ascii="Times New Roman" w:eastAsia="SimSun" w:hAnsi="Times New Roman" w:cs="Times New Roman"/>
+                <w:sz w:val="24"/>
+                <w:szCs w:val="24"/>
+                <w:lang w:eastAsia="zh-CN"/>
+              </w:rPr>
+              <w:t>’</w:t>
+            </w:r>
+            <w:r>
+              <w:rPr>
+                <w:rFonts w:ascii="Times New Roman" w:eastAsia="SimSun" w:hAnsi="Times New Roman" w:cs="Times New Roman"/>
+                <w:sz w:val="24"/>
+                <w:szCs w:val="24"/>
+              </w:rPr>
+              <w:t xml:space="preserve"> </w:t>
+            </w:r>
             <w:r>
               <w:rPr>
                 <w:rFonts w:ascii="Times New Roman" w:eastAsia="SimSun" w:hAnsi="Times New Roman" w:cs="Times New Roman"/>
@@ -441,7 +378,6 @@
               </w:rPr>
               <w:t>é</w:t>
             </w:r>
-            <w:proofErr w:type="spellEnd"/>
             <w:r>
               <w:rPr>
                 <w:rFonts w:ascii="Times New Roman" w:eastAsia="SimSun" w:hAnsi="Times New Roman" w:cs="Times New Roman"/>
@@ -495,45 +431,14 @@
               </w:rPr>
               <w:t xml:space="preserve"> </w:t>
             </w:r>
-            <w:proofErr w:type="spellStart"/>
-            <w:r>
-              <w:rPr>
-                <w:rFonts w:ascii="Times New Roman" w:eastAsia="SimSun" w:hAnsi="Times New Roman" w:cs="Times New Roman"/>
-                <w:sz w:val="24"/>
-                <w:szCs w:val="24"/>
-                <w:lang w:eastAsia="zh-CN"/>
-              </w:rPr>
-              <w:t>dzú</w:t>
-            </w:r>
-            <w:proofErr w:type="spellEnd"/>
-            <w:r>
-              <w:rPr>
-                <w:rFonts w:ascii="Times New Roman" w:eastAsia="SimSun" w:hAnsi="Times New Roman" w:cs="Times New Roman"/>
-                <w:sz w:val="24"/>
-                <w:szCs w:val="24"/>
-                <w:lang w:eastAsia="zh-CN"/>
-              </w:rPr>
-              <w:t xml:space="preserve"> </w:t>
-            </w:r>
-            <w:proofErr w:type="spellStart"/>
-            <w:r>
-              <w:rPr>
-                <w:rFonts w:ascii="Times New Roman" w:eastAsia="SimSun" w:hAnsi="Times New Roman" w:cs="Times New Roman"/>
-                <w:sz w:val="24"/>
-                <w:szCs w:val="24"/>
-                <w:lang w:eastAsia="zh-CN"/>
-              </w:rPr>
-              <w:t>dzih</w:t>
-            </w:r>
-            <w:proofErr w:type="spellEnd"/>
-            <w:r>
-              <w:rPr>
-                <w:rFonts w:ascii="Times New Roman" w:eastAsia="SimSun" w:hAnsi="Times New Roman" w:cs="Times New Roman"/>
-                <w:sz w:val="24"/>
-                <w:szCs w:val="24"/>
-                <w:lang w:eastAsia="zh-CN"/>
-              </w:rPr>
-              <w:t xml:space="preserve">. </w:t>
+            <w:r>
+              <w:rPr>
+                <w:rFonts w:ascii="Times New Roman" w:eastAsia="SimSun" w:hAnsi="Times New Roman" w:cs="Times New Roman"/>
+                <w:sz w:val="24"/>
+                <w:szCs w:val="24"/>
+                <w:lang w:eastAsia="zh-CN"/>
+              </w:rPr>
+              <w:t xml:space="preserve">dzú dzih. </w:t>
             </w:r>
           </w:p>
         </w:tc>
@@ -552,6 +457,7 @@
                 <w:lang w:eastAsia="zh-CN"/>
               </w:rPr>
             </w:pPr>
+            <w:proofErr w:type="gramStart"/>
             <w:r>
               <w:rPr>
                 <w:rFonts w:ascii="Times New Roman" w:eastAsia="SimSun" w:hAnsi="Times New Roman" w:cs="Times New Roman"/>
@@ -577,6 +483,7 @@
               </w:rPr>
               <w:t>允</w:t>
             </w:r>
+            <w:proofErr w:type="gramEnd"/>
             <w:r>
               <w:rPr>
                 <w:rFonts w:ascii="Times New Roman" w:eastAsia="SimSun" w:hAnsi="Times New Roman" w:cs="Times New Roman"/>
@@ -586,25 +493,14 @@
               </w:rPr>
               <w:t xml:space="preserve">, </w:t>
             </w:r>
-            <w:proofErr w:type="spellStart"/>
-            <w:r>
-              <w:rPr>
-                <w:rFonts w:ascii="Times New Roman" w:eastAsia="SimSun" w:hAnsi="Times New Roman" w:cs="Times New Roman"/>
-                <w:sz w:val="24"/>
-                <w:szCs w:val="24"/>
-              </w:rPr>
-              <w:t>yung</w:t>
-            </w:r>
-            <w:proofErr w:type="spellEnd"/>
-            <w:r>
-              <w:rPr>
-                <w:rFonts w:ascii="Times New Roman" w:eastAsia="SimSun" w:hAnsi="Times New Roman" w:cs="Times New Roman"/>
-                <w:sz w:val="24"/>
-                <w:szCs w:val="24"/>
-              </w:rPr>
-              <w:t>’ ‘</w:t>
-            </w:r>
-            <w:proofErr w:type="spellStart"/>
+            <w:r>
+              <w:rPr>
+                <w:rFonts w:ascii="Times New Roman" w:eastAsia="SimSun" w:hAnsi="Times New Roman" w:cs="Times New Roman"/>
+                <w:sz w:val="24"/>
+                <w:szCs w:val="24"/>
+              </w:rPr>
+              <w:t>yung’ ‘</w:t>
+            </w:r>
             <w:r>
               <w:rPr>
                 <w:rFonts w:ascii="Times New Roman" w:eastAsia="SimSun" w:hAnsi="Times New Roman" w:cs="Times New Roman"/>
@@ -623,7 +519,6 @@
               </w:rPr>
               <w:t>n</w:t>
             </w:r>
-            <w:proofErr w:type="spellEnd"/>
             <w:r>
               <w:rPr>
                 <w:rFonts w:ascii="Times New Roman" w:eastAsia="SimSun" w:hAnsi="Times New Roman" w:cs="Times New Roman"/>
@@ -665,16 +560,7 @@
                 <w:sz w:val="24"/>
                 <w:szCs w:val="24"/>
               </w:rPr>
-              <w:t>‘</w:t>
-            </w:r>
-            <w:proofErr w:type="spellStart"/>
-            <w:r>
-              <w:rPr>
-                <w:rFonts w:ascii="Times New Roman" w:eastAsia="SimSun" w:hAnsi="Times New Roman" w:cs="Times New Roman"/>
-                <w:sz w:val="24"/>
-                <w:szCs w:val="24"/>
-              </w:rPr>
-              <w:t>t</w:t>
+              <w:t>‘t</w:t>
             </w:r>
             <w:r>
               <w:rPr>
@@ -691,16 +577,7 @@
                 <w:sz w:val="24"/>
                 <w:szCs w:val="24"/>
               </w:rPr>
-              <w:t>ung</w:t>
-            </w:r>
-            <w:proofErr w:type="spellEnd"/>
-            <w:r>
-              <w:rPr>
-                <w:rFonts w:ascii="Times New Roman" w:eastAsia="SimSun" w:hAnsi="Times New Roman" w:cs="Times New Roman"/>
-                <w:sz w:val="24"/>
-                <w:szCs w:val="24"/>
-              </w:rPr>
-              <w:t>,</w:t>
+              <w:t>ung,</w:t>
             </w:r>
             <w:r>
               <w:rPr>
@@ -729,45 +606,14 @@
               </w:rPr>
               <w:t xml:space="preserve">, </w:t>
             </w:r>
-            <w:proofErr w:type="spellStart"/>
-            <w:r>
-              <w:rPr>
-                <w:rFonts w:ascii="Times New Roman" w:eastAsia="SimSun" w:hAnsi="Times New Roman" w:cs="Times New Roman"/>
-                <w:sz w:val="24"/>
-                <w:szCs w:val="24"/>
-                <w:lang w:eastAsia="zh-CN"/>
-              </w:rPr>
-              <w:t>tah</w:t>
-            </w:r>
-            <w:proofErr w:type="spellEnd"/>
-            <w:r>
-              <w:rPr>
-                <w:rFonts w:ascii="Times New Roman" w:eastAsia="SimSun" w:hAnsi="Times New Roman" w:cs="Times New Roman"/>
-                <w:sz w:val="24"/>
-                <w:szCs w:val="24"/>
-                <w:lang w:eastAsia="zh-CN"/>
-              </w:rPr>
-              <w:t xml:space="preserve"> </w:t>
-            </w:r>
-            <w:proofErr w:type="spellStart"/>
-            <w:r>
-              <w:rPr>
-                <w:rFonts w:ascii="Times New Roman" w:eastAsia="SimSun" w:hAnsi="Times New Roman" w:cs="Times New Roman"/>
-                <w:sz w:val="24"/>
-                <w:szCs w:val="24"/>
-                <w:lang w:eastAsia="zh-CN"/>
-              </w:rPr>
-              <w:t>yung</w:t>
-            </w:r>
-            <w:proofErr w:type="spellEnd"/>
-            <w:r>
-              <w:rPr>
-                <w:rFonts w:ascii="Times New Roman" w:eastAsia="SimSun" w:hAnsi="Times New Roman" w:cs="Times New Roman"/>
-                <w:sz w:val="24"/>
-                <w:szCs w:val="24"/>
-                <w:lang w:eastAsia="zh-CN"/>
-              </w:rPr>
-              <w:t xml:space="preserve">’ </w:t>
+            <w:r>
+              <w:rPr>
+                <w:rFonts w:ascii="Times New Roman" w:eastAsia="SimSun" w:hAnsi="Times New Roman" w:cs="Times New Roman"/>
+                <w:sz w:val="24"/>
+                <w:szCs w:val="24"/>
+                <w:lang w:eastAsia="zh-CN"/>
+              </w:rPr>
+              <w:t xml:space="preserve">tah yung’ </w:t>
             </w:r>
             <w:r>
               <w:rPr>
@@ -802,8 +648,18 @@
                 <w:sz w:val="24"/>
                 <w:szCs w:val="24"/>
               </w:rPr>
-              <w:t>Assess, (custom dues )</w:t>
-            </w:r>
+              <w:t xml:space="preserve">Assess, (custom </w:t>
+            </w:r>
+            <w:proofErr w:type="gramStart"/>
+            <w:r>
+              <w:rPr>
+                <w:rFonts w:ascii="Times New Roman" w:eastAsia="SimSun" w:hAnsi="Times New Roman" w:cs="Times New Roman"/>
+                <w:sz w:val="24"/>
+                <w:szCs w:val="24"/>
+              </w:rPr>
+              <w:t>dues )</w:t>
+            </w:r>
+            <w:proofErr w:type="gramEnd"/>
             <w:r>
               <w:rPr>
                 <w:rFonts w:ascii="Times New Roman" w:eastAsia="SimSun" w:hAnsi="Times New Roman" w:cs="Times New Roman"/>
@@ -837,47 +693,7 @@
                 <w:szCs w:val="24"/>
                 <w:lang w:eastAsia="zh-CN"/>
               </w:rPr>
-              <w:t>‘</w:t>
-            </w:r>
-            <w:proofErr w:type="spellStart"/>
-            <w:r>
-              <w:rPr>
-                <w:rFonts w:ascii="Times New Roman" w:eastAsia="SimSun" w:hAnsi="Times New Roman" w:cs="Times New Roman"/>
-                <w:sz w:val="24"/>
-                <w:szCs w:val="24"/>
-                <w:lang w:eastAsia="zh-CN"/>
-              </w:rPr>
-              <w:t>kú</w:t>
-            </w:r>
-            <w:proofErr w:type="spellEnd"/>
-            <w:r>
-              <w:rPr>
-                <w:rFonts w:ascii="Times New Roman" w:eastAsia="SimSun" w:hAnsi="Times New Roman" w:cs="Times New Roman"/>
-                <w:sz w:val="24"/>
-                <w:szCs w:val="24"/>
-                <w:lang w:eastAsia="zh-CN"/>
-              </w:rPr>
-              <w:t xml:space="preserve"> </w:t>
-            </w:r>
-            <w:proofErr w:type="spellStart"/>
-            <w:r>
-              <w:rPr>
-                <w:rFonts w:ascii="Times New Roman" w:eastAsia="SimSun" w:hAnsi="Times New Roman" w:cs="Times New Roman"/>
-                <w:sz w:val="24"/>
-                <w:szCs w:val="24"/>
-                <w:lang w:eastAsia="zh-CN"/>
-              </w:rPr>
-              <w:t>sûe</w:t>
-            </w:r>
-            <w:proofErr w:type="spellEnd"/>
-            <w:r>
-              <w:rPr>
-                <w:rFonts w:ascii="Times New Roman" w:eastAsia="SimSun" w:hAnsi="Times New Roman" w:cs="Times New Roman"/>
-                <w:sz w:val="24"/>
-                <w:szCs w:val="24"/>
-                <w:lang w:eastAsia="zh-CN"/>
-              </w:rPr>
-              <w:t xml:space="preserve">’. </w:t>
+              <w:t xml:space="preserve">‘kú sûe’. </w:t>
             </w:r>
           </w:p>
         </w:tc>
@@ -904,7 +720,6 @@
               </w:rPr>
               <w:t xml:space="preserve">Assets, </w:t>
             </w:r>
-            <w:proofErr w:type="spellStart"/>
             <w:r>
               <w:rPr>
                 <w:rFonts w:ascii="Times New Roman" w:eastAsia="SimSun" w:hAnsi="Times New Roman" w:cs="Times New Roman"/>
@@ -913,7 +728,6 @@
               </w:rPr>
               <w:t>餘剩錢物</w:t>
             </w:r>
-            <w:proofErr w:type="spellEnd"/>
             <w:r>
               <w:rPr>
                 <w:rFonts w:ascii="Times New Roman" w:eastAsia="SimSun" w:hAnsi="Times New Roman" w:cs="Times New Roman"/>
@@ -923,7 +737,6 @@
               </w:rPr>
               <w:t xml:space="preserve">, </w:t>
             </w:r>
-            <w:proofErr w:type="spellStart"/>
             <w:r>
               <w:rPr>
                 <w:rFonts w:ascii="Times New Roman" w:eastAsia="SimSun" w:hAnsi="Times New Roman" w:cs="Times New Roman"/>
@@ -943,71 +756,22 @@
               </w:rPr>
               <w:t>ü</w:t>
             </w:r>
-            <w:proofErr w:type="spellEnd"/>
-            <w:r>
-              <w:rPr>
-                <w:rFonts w:ascii="Times New Roman" w:eastAsia="SimSun" w:hAnsi="Times New Roman" w:cs="Times New Roman"/>
-                <w:sz w:val="24"/>
-                <w:szCs w:val="24"/>
-              </w:rPr>
-              <w:t xml:space="preserve"> </w:t>
-            </w:r>
-            <w:proofErr w:type="spellStart"/>
-            <w:r>
-              <w:rPr>
-                <w:rFonts w:ascii="Times New Roman" w:eastAsia="SimSun" w:hAnsi="Times New Roman" w:cs="Times New Roman"/>
-                <w:sz w:val="24"/>
-                <w:szCs w:val="24"/>
-              </w:rPr>
-              <w:t>dzung</w:t>
-            </w:r>
-            <w:proofErr w:type="spellEnd"/>
-            <w:r>
-              <w:rPr>
-                <w:rFonts w:ascii="Times New Roman" w:eastAsia="SimSun" w:hAnsi="Times New Roman" w:cs="Times New Roman"/>
-                <w:sz w:val="24"/>
-                <w:szCs w:val="24"/>
-              </w:rPr>
-              <w:t xml:space="preserve">’ </w:t>
-            </w:r>
-            <w:proofErr w:type="spellStart"/>
-            <w:r>
-              <w:rPr>
-                <w:rFonts w:ascii="Times New Roman" w:eastAsia="SimSun" w:hAnsi="Times New Roman" w:cs="Times New Roman"/>
-                <w:sz w:val="24"/>
-                <w:szCs w:val="24"/>
-              </w:rPr>
-              <w:t>dzien</w:t>
-            </w:r>
-            <w:proofErr w:type="spellEnd"/>
-            <w:r>
-              <w:rPr>
-                <w:rFonts w:ascii="Times New Roman" w:eastAsia="SimSun" w:hAnsi="Times New Roman" w:cs="Times New Roman"/>
-                <w:sz w:val="24"/>
-                <w:szCs w:val="24"/>
-                <w:lang w:eastAsia="zh-CN"/>
-              </w:rPr>
-              <w:t xml:space="preserve"> </w:t>
-            </w:r>
-            <w:proofErr w:type="spellStart"/>
-            <w:r>
-              <w:rPr>
-                <w:rFonts w:ascii="Times New Roman" w:eastAsia="SimSun" w:hAnsi="Times New Roman" w:cs="Times New Roman"/>
-                <w:sz w:val="24"/>
-                <w:szCs w:val="24"/>
-                <w:lang w:eastAsia="zh-CN"/>
-              </w:rPr>
-              <w:t>veh</w:t>
-            </w:r>
-            <w:proofErr w:type="spellEnd"/>
-            <w:r>
-              <w:rPr>
-                <w:rFonts w:ascii="Times New Roman" w:eastAsia="SimSun" w:hAnsi="Times New Roman" w:cs="Times New Roman"/>
-                <w:sz w:val="24"/>
-                <w:szCs w:val="24"/>
-                <w:lang w:eastAsia="zh-CN"/>
-              </w:rPr>
-              <w:t xml:space="preserve">. </w:t>
+            <w:r>
+              <w:rPr>
+                <w:rFonts w:ascii="Times New Roman" w:eastAsia="SimSun" w:hAnsi="Times New Roman" w:cs="Times New Roman"/>
+                <w:sz w:val="24"/>
+                <w:szCs w:val="24"/>
+              </w:rPr>
+              <w:t xml:space="preserve"> dzung’ dzien</w:t>
+            </w:r>
+            <w:r>
+              <w:rPr>
+                <w:rFonts w:ascii="Times New Roman" w:eastAsia="SimSun" w:hAnsi="Times New Roman" w:cs="Times New Roman"/>
+                <w:sz w:val="24"/>
+                <w:szCs w:val="24"/>
+                <w:lang w:eastAsia="zh-CN"/>
+              </w:rPr>
+              <w:t xml:space="preserve"> veh. </w:t>
             </w:r>
           </w:p>
         </w:tc>
@@ -1032,7 +796,16 @@
                 <w:sz w:val="24"/>
                 <w:szCs w:val="24"/>
               </w:rPr>
-              <w:t>Assign, (a time)</w:t>
+              <w:t xml:space="preserve">Assign, (a </w:t>
+            </w:r>
+            <w:proofErr w:type="gramStart"/>
+            <w:r>
+              <w:rPr>
+                <w:rFonts w:ascii="Times New Roman" w:eastAsia="SimSun" w:hAnsi="Times New Roman" w:cs="Times New Roman"/>
+                <w:sz w:val="24"/>
+                <w:szCs w:val="24"/>
+              </w:rPr>
+              <w:t>time)</w:t>
             </w:r>
             <w:r>
               <w:rPr>
@@ -1043,6 +816,7 @@
               </w:rPr>
               <w:t>限定日子</w:t>
             </w:r>
+            <w:proofErr w:type="gramEnd"/>
             <w:r>
               <w:rPr>
                 <w:rFonts w:ascii="Times New Roman" w:eastAsia="SimSun" w:hAnsi="Times New Roman" w:cs="Times New Roman"/>
@@ -1060,7 +834,6 @@
               </w:rPr>
               <w:t xml:space="preserve"> </w:t>
             </w:r>
-            <w:proofErr w:type="spellStart"/>
             <w:r>
               <w:rPr>
                 <w:rFonts w:ascii="Times New Roman" w:eastAsia="SimSun" w:hAnsi="Times New Roman" w:cs="Times New Roman"/>
@@ -1089,7 +862,6 @@
               </w:rPr>
               <w:t>n</w:t>
             </w:r>
-            <w:proofErr w:type="spellEnd"/>
             <w:r>
               <w:rPr>
                 <w:rFonts w:ascii="Times New Roman" w:eastAsia="SimSun" w:hAnsi="Times New Roman" w:cs="Times New Roman"/>
@@ -1108,47 +880,7 @@
                 <w:szCs w:val="24"/>
                 <w:lang w:eastAsia="zh-CN"/>
               </w:rPr>
-              <w:t xml:space="preserve"> ding’ </w:t>
-            </w:r>
-            <w:proofErr w:type="spellStart"/>
-            <w:r>
-              <w:rPr>
-                <w:rFonts w:ascii="Times New Roman" w:eastAsia="SimSun" w:hAnsi="Times New Roman" w:cs="Times New Roman"/>
-                <w:sz w:val="24"/>
-                <w:szCs w:val="24"/>
-                <w:lang w:eastAsia="zh-CN"/>
-              </w:rPr>
-              <w:t>nyih</w:t>
-            </w:r>
-            <w:proofErr w:type="spellEnd"/>
-            <w:r>
-              <w:rPr>
-                <w:rFonts w:ascii="Times New Roman" w:eastAsia="SimSun" w:hAnsi="Times New Roman" w:cs="Times New Roman"/>
-                <w:sz w:val="24"/>
-                <w:szCs w:val="24"/>
-                <w:lang w:eastAsia="zh-CN"/>
-              </w:rPr>
-              <w:t xml:space="preserve"> ‘</w:t>
-            </w:r>
-            <w:proofErr w:type="spellStart"/>
-            <w:r>
-              <w:rPr>
-                <w:rFonts w:ascii="Times New Roman" w:eastAsia="SimSun" w:hAnsi="Times New Roman" w:cs="Times New Roman"/>
-                <w:sz w:val="24"/>
-                <w:szCs w:val="24"/>
-                <w:lang w:eastAsia="zh-CN"/>
-              </w:rPr>
-              <w:t>tsz</w:t>
-            </w:r>
-            <w:proofErr w:type="spellEnd"/>
-            <w:r>
-              <w:rPr>
-                <w:rFonts w:ascii="Times New Roman" w:eastAsia="SimSun" w:hAnsi="Times New Roman" w:cs="Times New Roman"/>
-                <w:sz w:val="24"/>
-                <w:szCs w:val="24"/>
-                <w:lang w:eastAsia="zh-CN"/>
-              </w:rPr>
-              <w:t>.</w:t>
+              <w:t xml:space="preserve"> ding’ nyih ‘tsz.</w:t>
             </w:r>
           </w:p>
         </w:tc>
@@ -1167,6 +899,7 @@
                 <w:lang w:eastAsia="zh-CN"/>
               </w:rPr>
             </w:pPr>
+            <w:proofErr w:type="gramStart"/>
             <w:r>
               <w:rPr>
                 <w:rFonts w:ascii="Times New Roman" w:eastAsia="SimSun" w:hAnsi="Times New Roman" w:cs="Times New Roman"/>
@@ -1192,6 +925,7 @@
               </w:rPr>
               <w:t xml:space="preserve"> </w:t>
             </w:r>
+            <w:proofErr w:type="gramEnd"/>
             <w:r>
               <w:rPr>
                 <w:rFonts w:ascii="Times New Roman" w:eastAsia="SimSun" w:hAnsi="Times New Roman" w:cs="Times New Roman"/>
@@ -1216,16 +950,7 @@
                 <w:sz w:val="24"/>
                 <w:szCs w:val="24"/>
               </w:rPr>
-              <w:t xml:space="preserve">pong </w:t>
-            </w:r>
-            <w:proofErr w:type="spellStart"/>
-            <w:r>
-              <w:rPr>
-                <w:rFonts w:ascii="Times New Roman" w:eastAsia="SimSun" w:hAnsi="Times New Roman" w:cs="Times New Roman"/>
-                <w:sz w:val="24"/>
-                <w:szCs w:val="24"/>
-              </w:rPr>
-              <w:t>dz</w:t>
+              <w:t>pong dz</w:t>
             </w:r>
             <w:r>
               <w:rPr>
@@ -1235,7 +960,6 @@
               </w:rPr>
               <w:t>ú</w:t>
             </w:r>
-            <w:proofErr w:type="spellEnd"/>
             <w:r>
               <w:rPr>
                 <w:rFonts w:ascii="Times New Roman" w:eastAsia="SimSun" w:hAnsi="Times New Roman" w:cs="Times New Roman"/>
@@ -1271,7 +995,6 @@
               </w:rPr>
               <w:t xml:space="preserve">, </w:t>
             </w:r>
-            <w:proofErr w:type="spellStart"/>
             <w:r>
               <w:rPr>
                 <w:rFonts w:ascii="Times New Roman" w:eastAsia="SimSun" w:hAnsi="Times New Roman" w:cs="Times New Roman"/>
@@ -1280,7 +1003,6 @@
               </w:rPr>
               <w:t>siang</w:t>
             </w:r>
-            <w:proofErr w:type="spellEnd"/>
             <w:r>
               <w:rPr>
                 <w:rFonts w:ascii="Times New Roman" w:eastAsia="SimSun" w:hAnsi="Times New Roman" w:cs="Times New Roman"/>
@@ -1324,7 +1046,6 @@
               </w:rPr>
               <w:t xml:space="preserve">Assistant, </w:t>
             </w:r>
-            <w:proofErr w:type="spellStart"/>
             <w:r>
               <w:rPr>
                 <w:rFonts w:ascii="Times New Roman" w:eastAsia="SimSun" w:hAnsi="Times New Roman" w:cs="Times New Roman"/>
@@ -1333,7 +1054,6 @@
               </w:rPr>
               <w:t>夥計</w:t>
             </w:r>
-            <w:proofErr w:type="spellEnd"/>
             <w:r>
               <w:rPr>
                 <w:rFonts w:ascii="Times New Roman" w:eastAsia="SimSun" w:hAnsi="Times New Roman" w:cs="Times New Roman"/>
@@ -1349,16 +1069,7 @@
                 <w:sz w:val="24"/>
                 <w:szCs w:val="24"/>
               </w:rPr>
-              <w:t>‘</w:t>
-            </w:r>
-            <w:proofErr w:type="spellStart"/>
-            <w:r>
-              <w:rPr>
-                <w:rFonts w:ascii="Times New Roman" w:eastAsia="SimSun" w:hAnsi="Times New Roman" w:cs="Times New Roman"/>
-                <w:sz w:val="24"/>
-                <w:szCs w:val="24"/>
-              </w:rPr>
-              <w:t>h</w:t>
+              <w:t>‘h</w:t>
             </w:r>
             <w:r>
               <w:rPr>
@@ -1368,7 +1079,6 @@
               </w:rPr>
               <w:t>ú</w:t>
             </w:r>
-            <w:proofErr w:type="spellEnd"/>
             <w:r>
               <w:rPr>
                 <w:rFonts w:ascii="Times New Roman" w:eastAsia="SimSun" w:hAnsi="Times New Roman" w:cs="Times New Roman"/>
@@ -1429,25 +1139,14 @@
               </w:rPr>
               <w:t xml:space="preserve"> </w:t>
             </w:r>
-            <w:proofErr w:type="spellStart"/>
-            <w:r>
-              <w:rPr>
-                <w:rFonts w:ascii="Times New Roman" w:eastAsia="SimSun" w:hAnsi="Times New Roman" w:cs="Times New Roman"/>
-                <w:sz w:val="24"/>
-                <w:szCs w:val="24"/>
-                <w:lang w:eastAsia="zh-CN"/>
-              </w:rPr>
-              <w:t>fú</w:t>
-            </w:r>
-            <w:proofErr w:type="spellEnd"/>
-            <w:r>
-              <w:rPr>
-                <w:rFonts w:ascii="Times New Roman" w:eastAsia="SimSun" w:hAnsi="Times New Roman" w:cs="Times New Roman"/>
-                <w:sz w:val="24"/>
-                <w:szCs w:val="24"/>
-                <w:lang w:eastAsia="zh-CN"/>
-              </w:rPr>
-              <w:t>’.</w:t>
+            <w:r>
+              <w:rPr>
+                <w:rFonts w:ascii="Times New Roman" w:eastAsia="SimSun" w:hAnsi="Times New Roman" w:cs="Times New Roman"/>
+                <w:sz w:val="24"/>
+                <w:szCs w:val="24"/>
+                <w:lang w:eastAsia="zh-CN"/>
+              </w:rPr>
+              <w:t>fú’.</w:t>
             </w:r>
           </w:p>
         </w:tc>
@@ -1492,7 +1191,6 @@
               </w:rPr>
               <w:t xml:space="preserve">, </w:t>
             </w:r>
-            <w:proofErr w:type="spellStart"/>
             <w:r>
               <w:rPr>
                 <w:rFonts w:ascii="Times New Roman" w:eastAsia="SimSun" w:hAnsi="Times New Roman" w:cs="Times New Roman"/>
@@ -1515,35 +1213,71 @@
                 <w:sz w:val="24"/>
                 <w:szCs w:val="24"/>
               </w:rPr>
-              <w:t>ng</w:t>
-            </w:r>
-            <w:proofErr w:type="spellEnd"/>
-            <w:r>
-              <w:rPr>
-                <w:rFonts w:ascii="Times New Roman" w:eastAsia="SimSun" w:hAnsi="Times New Roman" w:cs="Times New Roman"/>
-                <w:sz w:val="24"/>
-                <w:szCs w:val="24"/>
+              <w:t>ng bén</w:t>
+            </w:r>
+            <w:r>
+              <w:rPr>
+                <w:rFonts w:ascii="Times New Roman" w:eastAsia="SimSun" w:hAnsi="Times New Roman" w:cs="Times New Roman"/>
+                <w:sz w:val="24"/>
+                <w:szCs w:val="24"/>
+                <w:lang w:eastAsia="zh-CN"/>
+              </w:rPr>
+              <w:t>’</w:t>
+            </w:r>
+            <w:r>
+              <w:rPr>
+                <w:rFonts w:ascii="Times New Roman" w:eastAsia="SimSun" w:hAnsi="Times New Roman" w:cs="Times New Roman"/>
+                <w:sz w:val="24"/>
+                <w:szCs w:val="24"/>
+                <w:lang w:eastAsia="zh-CN"/>
+              </w:rPr>
+              <w:t xml:space="preserve">, </w:t>
+            </w:r>
+            <w:r>
+              <w:rPr>
+                <w:rFonts w:ascii="Times New Roman" w:eastAsia="SimSun" w:hAnsi="Times New Roman" w:cs="Times New Roman"/>
+                <w:sz w:val="24"/>
+                <w:szCs w:val="24"/>
+                <w:lang w:eastAsia="zh-CN"/>
+              </w:rPr>
+              <w:t>淘伴</w:t>
+            </w:r>
+            <w:r>
+              <w:rPr>
+                <w:rFonts w:ascii="Times New Roman" w:eastAsia="SimSun" w:hAnsi="Times New Roman" w:cs="Times New Roman"/>
+                <w:sz w:val="24"/>
+                <w:szCs w:val="24"/>
+                <w:lang w:eastAsia="zh-CN"/>
+              </w:rPr>
+              <w:t xml:space="preserve">, </w:t>
+            </w:r>
+            <w:r>
+              <w:rPr>
+                <w:rFonts w:ascii="Times New Roman" w:eastAsia="SimSun" w:hAnsi="Times New Roman" w:cs="Times New Roman"/>
+                <w:sz w:val="24"/>
+                <w:szCs w:val="24"/>
+                <w:lang w:eastAsia="zh-CN"/>
+              </w:rPr>
+              <w:t>tau bén’, (to)</w:t>
+            </w:r>
+            <w:r>
+              <w:rPr>
+                <w:rFonts w:ascii="Times New Roman" w:eastAsia="SimSun" w:hAnsi="Times New Roman" w:cs="Times New Roman"/>
+                <w:sz w:val="24"/>
+                <w:szCs w:val="24"/>
+                <w:lang w:eastAsia="zh-CN"/>
               </w:rPr>
               <w:t xml:space="preserve"> </w:t>
             </w:r>
-            <w:proofErr w:type="spellStart"/>
-            <w:r>
-              <w:rPr>
-                <w:rFonts w:ascii="Times New Roman" w:eastAsia="SimSun" w:hAnsi="Times New Roman" w:cs="Times New Roman"/>
-                <w:sz w:val="24"/>
-                <w:szCs w:val="24"/>
-              </w:rPr>
-              <w:t>bén</w:t>
-            </w:r>
-            <w:proofErr w:type="spellEnd"/>
-            <w:r>
-              <w:rPr>
-                <w:rFonts w:ascii="Times New Roman" w:eastAsia="SimSun" w:hAnsi="Times New Roman" w:cs="Times New Roman"/>
-                <w:sz w:val="24"/>
-                <w:szCs w:val="24"/>
-                <w:lang w:eastAsia="zh-CN"/>
-              </w:rPr>
-              <w:t>’</w:t>
+            <w:proofErr w:type="gramStart"/>
+            <w:r>
+              <w:rPr>
+                <w:rFonts w:ascii="Times New Roman" w:eastAsia="SimSun" w:hAnsi="Times New Roman" w:cs="Times New Roman"/>
+                <w:sz w:val="24"/>
+                <w:szCs w:val="24"/>
+                <w:lang w:eastAsia="zh-CN"/>
+              </w:rPr>
+              <w:t>做淘</w:t>
             </w:r>
             <w:r>
               <w:rPr>
@@ -1561,7 +1295,35 @@
                 <w:szCs w:val="24"/>
                 <w:lang w:eastAsia="zh-CN"/>
               </w:rPr>
-              <w:t>淘伴</w:t>
+              <w:t xml:space="preserve"> tsú</w:t>
+            </w:r>
+            <w:proofErr w:type="gramEnd"/>
+            <w:r>
+              <w:rPr>
+                <w:rFonts w:ascii="Times New Roman" w:eastAsia="SimSun" w:hAnsi="Times New Roman" w:cs="Times New Roman"/>
+                <w:sz w:val="24"/>
+                <w:szCs w:val="24"/>
+                <w:lang w:eastAsia="zh-CN"/>
+              </w:rPr>
+              <w:t xml:space="preserve"> dau, </w:t>
+            </w:r>
+            <w:r>
+              <w:rPr>
+                <w:rFonts w:ascii="Times New Roman" w:eastAsia="SimSun" w:hAnsi="Times New Roman" w:cs="Times New Roman"/>
+                <w:sz w:val="24"/>
+                <w:szCs w:val="24"/>
+                <w:lang w:eastAsia="zh-CN"/>
+              </w:rPr>
+              <w:t xml:space="preserve"> </w:t>
+            </w:r>
+            <w:r>
+              <w:rPr>
+                <w:rFonts w:ascii="Times New Roman" w:eastAsia="SimSun" w:hAnsi="Times New Roman" w:cs="Times New Roman"/>
+                <w:sz w:val="24"/>
+                <w:szCs w:val="24"/>
+                <w:lang w:eastAsia="zh-CN"/>
+              </w:rPr>
+              <w:t>来往</w:t>
             </w:r>
             <w:r>
               <w:rPr>
@@ -1579,170 +1341,7 @@
                 <w:szCs w:val="24"/>
                 <w:lang w:eastAsia="zh-CN"/>
               </w:rPr>
-              <w:t xml:space="preserve">tau </w:t>
-            </w:r>
-            <w:proofErr w:type="spellStart"/>
-            <w:r>
-              <w:rPr>
-                <w:rFonts w:ascii="Times New Roman" w:eastAsia="SimSun" w:hAnsi="Times New Roman" w:cs="Times New Roman"/>
-                <w:sz w:val="24"/>
-                <w:szCs w:val="24"/>
-                <w:lang w:eastAsia="zh-CN"/>
-              </w:rPr>
-              <w:t>bén</w:t>
-            </w:r>
-            <w:proofErr w:type="spellEnd"/>
-            <w:r>
-              <w:rPr>
-                <w:rFonts w:ascii="Times New Roman" w:eastAsia="SimSun" w:hAnsi="Times New Roman" w:cs="Times New Roman"/>
-                <w:sz w:val="24"/>
-                <w:szCs w:val="24"/>
-                <w:lang w:eastAsia="zh-CN"/>
-              </w:rPr>
-              <w:t>’, (to)</w:t>
-            </w:r>
-            <w:r>
-              <w:rPr>
-                <w:rFonts w:ascii="Times New Roman" w:eastAsia="SimSun" w:hAnsi="Times New Roman" w:cs="Times New Roman"/>
-                <w:sz w:val="24"/>
-                <w:szCs w:val="24"/>
-                <w:lang w:eastAsia="zh-CN"/>
-              </w:rPr>
-              <w:t xml:space="preserve"> </w:t>
-            </w:r>
-            <w:r>
-              <w:rPr>
-                <w:rFonts w:ascii="Times New Roman" w:eastAsia="SimSun" w:hAnsi="Times New Roman" w:cs="Times New Roman"/>
-                <w:sz w:val="24"/>
-                <w:szCs w:val="24"/>
-                <w:lang w:eastAsia="zh-CN"/>
-              </w:rPr>
-              <w:t>做淘</w:t>
-            </w:r>
-            <w:r>
-              <w:rPr>
-                <w:rFonts w:ascii="Times New Roman" w:eastAsia="SimSun" w:hAnsi="Times New Roman" w:cs="Times New Roman"/>
-                <w:sz w:val="24"/>
-                <w:szCs w:val="24"/>
-                <w:lang w:eastAsia="zh-CN"/>
-              </w:rPr>
-              <w:t xml:space="preserve">, </w:t>
-            </w:r>
-            <w:r>
-              <w:rPr>
-                <w:rFonts w:ascii="Times New Roman" w:eastAsia="SimSun" w:hAnsi="Times New Roman" w:cs="Times New Roman"/>
-                <w:sz w:val="24"/>
-                <w:szCs w:val="24"/>
-                <w:lang w:eastAsia="zh-CN"/>
-              </w:rPr>
-              <w:t xml:space="preserve"> </w:t>
-            </w:r>
-            <w:proofErr w:type="spellStart"/>
-            <w:r>
-              <w:rPr>
-                <w:rFonts w:ascii="Times New Roman" w:eastAsia="SimSun" w:hAnsi="Times New Roman" w:cs="Times New Roman"/>
-                <w:sz w:val="24"/>
-                <w:szCs w:val="24"/>
-                <w:lang w:eastAsia="zh-CN"/>
-              </w:rPr>
-              <w:t>tsú</w:t>
-            </w:r>
-            <w:proofErr w:type="spellEnd"/>
-            <w:r>
-              <w:rPr>
-                <w:rFonts w:ascii="Times New Roman" w:eastAsia="SimSun" w:hAnsi="Times New Roman" w:cs="Times New Roman"/>
-                <w:sz w:val="24"/>
-                <w:szCs w:val="24"/>
-                <w:lang w:eastAsia="zh-CN"/>
-              </w:rPr>
-              <w:t xml:space="preserve"> </w:t>
-            </w:r>
-            <w:proofErr w:type="spellStart"/>
-            <w:r>
-              <w:rPr>
-                <w:rFonts w:ascii="Times New Roman" w:eastAsia="SimSun" w:hAnsi="Times New Roman" w:cs="Times New Roman"/>
-                <w:sz w:val="24"/>
-                <w:szCs w:val="24"/>
-                <w:lang w:eastAsia="zh-CN"/>
-              </w:rPr>
-              <w:t>dau</w:t>
-            </w:r>
-            <w:proofErr w:type="spellEnd"/>
-            <w:r>
-              <w:rPr>
-                <w:rFonts w:ascii="Times New Roman" w:eastAsia="SimSun" w:hAnsi="Times New Roman" w:cs="Times New Roman"/>
-                <w:sz w:val="24"/>
-                <w:szCs w:val="24"/>
-                <w:lang w:eastAsia="zh-CN"/>
-              </w:rPr>
-              <w:t xml:space="preserve">, </w:t>
-            </w:r>
-            <w:r>
-              <w:rPr>
-                <w:rFonts w:ascii="Times New Roman" w:eastAsia="SimSun" w:hAnsi="Times New Roman" w:cs="Times New Roman"/>
-                <w:sz w:val="24"/>
-                <w:szCs w:val="24"/>
-                <w:lang w:eastAsia="zh-CN"/>
-              </w:rPr>
-              <w:t xml:space="preserve"> </w:t>
-            </w:r>
-            <w:r>
-              <w:rPr>
-                <w:rFonts w:ascii="Times New Roman" w:eastAsia="SimSun" w:hAnsi="Times New Roman" w:cs="Times New Roman"/>
-                <w:sz w:val="24"/>
-                <w:szCs w:val="24"/>
-                <w:lang w:eastAsia="zh-CN"/>
-              </w:rPr>
-              <w:t>来往</w:t>
-            </w:r>
-            <w:r>
-              <w:rPr>
-                <w:rFonts w:ascii="Times New Roman" w:eastAsia="SimSun" w:hAnsi="Times New Roman" w:cs="Times New Roman"/>
-                <w:sz w:val="24"/>
-                <w:szCs w:val="24"/>
-                <w:lang w:eastAsia="zh-CN"/>
-              </w:rPr>
-              <w:t xml:space="preserve">, </w:t>
-            </w:r>
-            <w:proofErr w:type="spellStart"/>
-            <w:r>
-              <w:rPr>
-                <w:rFonts w:ascii="Times New Roman" w:eastAsia="SimSun" w:hAnsi="Times New Roman" w:cs="Times New Roman"/>
-                <w:sz w:val="24"/>
-                <w:szCs w:val="24"/>
-                <w:lang w:eastAsia="zh-CN"/>
-              </w:rPr>
-              <w:t>lé</w:t>
-            </w:r>
-            <w:proofErr w:type="spellEnd"/>
-            <w:r>
-              <w:rPr>
-                <w:rFonts w:ascii="Times New Roman" w:eastAsia="SimSun" w:hAnsi="Times New Roman" w:cs="Times New Roman"/>
-                <w:sz w:val="24"/>
-                <w:szCs w:val="24"/>
-                <w:lang w:eastAsia="zh-CN"/>
-              </w:rPr>
-              <w:t xml:space="preserve"> ‘</w:t>
-            </w:r>
-            <w:proofErr w:type="spellStart"/>
-            <w:r>
-              <w:rPr>
-                <w:rFonts w:ascii="Times New Roman" w:eastAsia="SimSun" w:hAnsi="Times New Roman" w:cs="Times New Roman"/>
-                <w:sz w:val="24"/>
-                <w:szCs w:val="24"/>
-                <w:lang w:eastAsia="zh-CN"/>
-              </w:rPr>
-              <w:t>wong</w:t>
-            </w:r>
-            <w:proofErr w:type="spellEnd"/>
-            <w:r>
-              <w:rPr>
-                <w:rFonts w:ascii="Times New Roman" w:eastAsia="SimSun" w:hAnsi="Times New Roman" w:cs="Times New Roman"/>
-                <w:sz w:val="24"/>
-                <w:szCs w:val="24"/>
-                <w:lang w:eastAsia="zh-CN"/>
-              </w:rPr>
-              <w:t xml:space="preserve">. </w:t>
+              <w:t xml:space="preserve">lé ‘wong. </w:t>
             </w:r>
           </w:p>
         </w:tc>
@@ -1802,37 +1401,17 @@
                 <w:sz w:val="24"/>
                 <w:szCs w:val="24"/>
               </w:rPr>
-              <w:t xml:space="preserve"> </w:t>
-            </w:r>
-            <w:proofErr w:type="spellStart"/>
-            <w:r>
-              <w:rPr>
-                <w:rFonts w:ascii="Times New Roman" w:eastAsia="SimSun" w:hAnsi="Times New Roman" w:cs="Times New Roman"/>
-                <w:sz w:val="24"/>
-                <w:szCs w:val="24"/>
-              </w:rPr>
-              <w:t>k</w:t>
-            </w:r>
-            <w:r>
-              <w:rPr>
-                <w:rFonts w:ascii="Times New Roman" w:eastAsia="SimSun" w:hAnsi="Times New Roman" w:cs="Times New Roman"/>
-                <w:sz w:val="24"/>
-                <w:szCs w:val="24"/>
-                <w:lang w:eastAsia="zh-CN"/>
-              </w:rPr>
-              <w:t>’í</w:t>
-            </w:r>
-            <w:proofErr w:type="spellEnd"/>
-            <w:r>
-              <w:rPr>
-                <w:rFonts w:ascii="Times New Roman" w:eastAsia="SimSun" w:hAnsi="Times New Roman" w:cs="Times New Roman"/>
-                <w:sz w:val="24"/>
-                <w:szCs w:val="24"/>
-                <w:lang w:eastAsia="zh-CN"/>
-              </w:rPr>
-              <w:t xml:space="preserve">’ </w:t>
-            </w:r>
-            <w:proofErr w:type="spellStart"/>
+              <w:t xml:space="preserve"> k</w:t>
+            </w:r>
+            <w:r>
+              <w:rPr>
+                <w:rFonts w:ascii="Times New Roman" w:eastAsia="SimSun" w:hAnsi="Times New Roman" w:cs="Times New Roman"/>
+                <w:sz w:val="24"/>
+                <w:szCs w:val="24"/>
+                <w:lang w:eastAsia="zh-CN"/>
+              </w:rPr>
+              <w:t xml:space="preserve">’í’ </w:t>
+            </w:r>
             <w:r>
               <w:rPr>
                 <w:rFonts w:ascii="Times New Roman" w:eastAsia="SimSun" w:hAnsi="Times New Roman" w:cs="Times New Roman"/>
@@ -1851,7 +1430,6 @@
               </w:rPr>
               <w:t>n</w:t>
             </w:r>
-            <w:proofErr w:type="spellEnd"/>
             <w:r>
               <w:rPr>
                 <w:rFonts w:ascii="Times New Roman" w:eastAsia="SimSun" w:hAnsi="Times New Roman" w:cs="Times New Roman"/>
@@ -1892,46 +1470,16 @@
                 <w:sz w:val="24"/>
                 <w:szCs w:val="24"/>
               </w:rPr>
-              <w:t xml:space="preserve"> </w:t>
-            </w:r>
-            <w:proofErr w:type="spellStart"/>
-            <w:r>
-              <w:rPr>
-                <w:rFonts w:ascii="Times New Roman" w:eastAsia="SimSun" w:hAnsi="Times New Roman" w:cs="Times New Roman"/>
-                <w:sz w:val="24"/>
-                <w:szCs w:val="24"/>
-              </w:rPr>
-              <w:t>heu</w:t>
-            </w:r>
-            <w:proofErr w:type="spellEnd"/>
-            <w:r>
-              <w:rPr>
-                <w:rFonts w:ascii="Times New Roman" w:eastAsia="SimSun" w:hAnsi="Times New Roman" w:cs="Times New Roman"/>
-                <w:sz w:val="24"/>
-                <w:szCs w:val="24"/>
-                <w:lang w:eastAsia="zh-CN"/>
-              </w:rPr>
-              <w:t xml:space="preserve"> </w:t>
-            </w:r>
-            <w:proofErr w:type="spellStart"/>
-            <w:r>
-              <w:rPr>
-                <w:rFonts w:ascii="Times New Roman" w:eastAsia="SimSun" w:hAnsi="Times New Roman" w:cs="Times New Roman"/>
-                <w:sz w:val="24"/>
-                <w:szCs w:val="24"/>
-                <w:lang w:eastAsia="zh-CN"/>
-              </w:rPr>
-              <w:t>bing</w:t>
-            </w:r>
-            <w:proofErr w:type="spellEnd"/>
-            <w:r>
-              <w:rPr>
-                <w:rFonts w:ascii="Times New Roman" w:eastAsia="SimSun" w:hAnsi="Times New Roman" w:cs="Times New Roman"/>
-                <w:sz w:val="24"/>
-                <w:szCs w:val="24"/>
-                <w:lang w:eastAsia="zh-CN"/>
-              </w:rPr>
-              <w:t>’</w:t>
+              <w:t xml:space="preserve"> heu</w:t>
+            </w:r>
+            <w:r>
+              <w:rPr>
+                <w:rFonts w:ascii="Times New Roman" w:eastAsia="SimSun" w:hAnsi="Times New Roman" w:cs="Times New Roman"/>
+                <w:sz w:val="24"/>
+                <w:szCs w:val="24"/>
+                <w:lang w:eastAsia="zh-CN"/>
+              </w:rPr>
+              <w:t xml:space="preserve"> bing’</w:t>
             </w:r>
             <w:r>
               <w:rPr>
@@ -1958,6 +1506,7 @@
                 <w:szCs w:val="24"/>
               </w:rPr>
             </w:pPr>
+            <w:proofErr w:type="gramStart"/>
             <w:r>
               <w:rPr>
                 <w:rFonts w:ascii="Times New Roman" w:eastAsia="SimSun" w:hAnsi="Times New Roman" w:cs="Times New Roman"/>
@@ -1983,7 +1532,7 @@
               </w:rPr>
               <w:t xml:space="preserve"> </w:t>
             </w:r>
-            <w:proofErr w:type="spellStart"/>
+            <w:proofErr w:type="gramEnd"/>
             <w:r>
               <w:rPr>
                 <w:rFonts w:ascii="Times New Roman" w:eastAsia="SimSun" w:hAnsi="Times New Roman" w:cs="Times New Roman"/>
@@ -1992,7 +1541,6 @@
               </w:rPr>
               <w:t>驚駭</w:t>
             </w:r>
-            <w:proofErr w:type="spellEnd"/>
             <w:r>
               <w:rPr>
                 <w:rFonts w:ascii="Times New Roman" w:eastAsia="SimSun" w:hAnsi="Times New Roman" w:cs="Times New Roman"/>
@@ -2002,32 +1550,13 @@
               </w:rPr>
               <w:t xml:space="preserve">, </w:t>
             </w:r>
-            <w:proofErr w:type="spellStart"/>
-            <w:r>
-              <w:rPr>
-                <w:rFonts w:ascii="Times New Roman" w:eastAsia="SimSun" w:hAnsi="Times New Roman" w:cs="Times New Roman"/>
-                <w:sz w:val="24"/>
-                <w:szCs w:val="24"/>
-              </w:rPr>
-              <w:t>kiung</w:t>
-            </w:r>
-            <w:proofErr w:type="spellEnd"/>
-            <w:r>
-              <w:rPr>
-                <w:rFonts w:ascii="Times New Roman" w:eastAsia="SimSun" w:hAnsi="Times New Roman" w:cs="Times New Roman"/>
-                <w:sz w:val="24"/>
-                <w:szCs w:val="24"/>
-              </w:rPr>
-              <w:t xml:space="preserve"> </w:t>
-            </w:r>
-            <w:proofErr w:type="spellStart"/>
-            <w:r>
-              <w:rPr>
-                <w:rFonts w:ascii="Times New Roman" w:eastAsia="SimSun" w:hAnsi="Times New Roman" w:cs="Times New Roman"/>
-                <w:sz w:val="24"/>
-                <w:szCs w:val="24"/>
-              </w:rPr>
-              <w:t>h</w:t>
+            <w:r>
+              <w:rPr>
+                <w:rFonts w:ascii="Times New Roman" w:eastAsia="SimSun" w:hAnsi="Times New Roman" w:cs="Times New Roman"/>
+                <w:sz w:val="24"/>
+                <w:szCs w:val="24"/>
+              </w:rPr>
+              <w:t>kiung h</w:t>
             </w:r>
             <w:r>
               <w:rPr>
@@ -2043,16 +1572,7 @@
                 <w:sz w:val="24"/>
                 <w:szCs w:val="24"/>
               </w:rPr>
-              <w:t>h</w:t>
-            </w:r>
-            <w:proofErr w:type="spellEnd"/>
-            <w:r>
-              <w:rPr>
-                <w:rFonts w:ascii="Times New Roman" w:eastAsia="SimSun" w:hAnsi="Times New Roman" w:cs="Times New Roman"/>
-                <w:sz w:val="24"/>
-                <w:szCs w:val="24"/>
-              </w:rPr>
-              <w:t>.</w:t>
+              <w:t>h.</w:t>
             </w:r>
           </w:p>
         </w:tc>
@@ -2071,6 +1591,7 @@
                 <w:lang w:eastAsia="zh-CN"/>
               </w:rPr>
             </w:pPr>
+            <w:proofErr w:type="gramStart"/>
             <w:r>
               <w:rPr>
                 <w:rFonts w:ascii="Times New Roman" w:eastAsia="SimSun" w:hAnsi="Times New Roman" w:cs="Times New Roman"/>
@@ -2097,6 +1618,7 @@
               </w:rPr>
               <w:t xml:space="preserve"> </w:t>
             </w:r>
+            <w:proofErr w:type="gramEnd"/>
             <w:r>
               <w:rPr>
                 <w:rFonts w:ascii="Times New Roman" w:eastAsia="SimSun" w:hAnsi="Times New Roman" w:cs="Times New Roman"/>
@@ -2123,7 +1645,6 @@
               </w:rPr>
               <w:t xml:space="preserve"> </w:t>
             </w:r>
-            <w:proofErr w:type="spellStart"/>
             <w:r>
               <w:rPr>
                 <w:rFonts w:ascii="Times New Roman" w:eastAsia="SimSun" w:hAnsi="Times New Roman" w:cs="Times New Roman"/>
@@ -2143,7 +1664,6 @@
               </w:rPr>
               <w:t>n</w:t>
             </w:r>
-            <w:proofErr w:type="spellEnd"/>
             <w:r>
               <w:rPr>
                 <w:rFonts w:ascii="Times New Roman" w:eastAsia="SimSun" w:hAnsi="Times New Roman" w:cs="Times New Roman"/>
@@ -2161,18 +1681,8 @@
                 <w:sz w:val="24"/>
                 <w:szCs w:val="24"/>
               </w:rPr>
-              <w:t xml:space="preserve"> sing </w:t>
-            </w:r>
-            <w:proofErr w:type="spellStart"/>
-            <w:r>
-              <w:rPr>
-                <w:rFonts w:ascii="Times New Roman" w:eastAsia="SimSun" w:hAnsi="Times New Roman" w:cs="Times New Roman"/>
-                <w:sz w:val="24"/>
-                <w:szCs w:val="24"/>
-              </w:rPr>
-              <w:t>siang</w:t>
-            </w:r>
-            <w:proofErr w:type="spellEnd"/>
+              <w:t xml:space="preserve"> sing siang</w:t>
+            </w:r>
             <w:r>
               <w:rPr>
                 <w:rFonts w:ascii="Times New Roman" w:eastAsia="SimSun" w:hAnsi="Times New Roman" w:cs="Times New Roman"/>
@@ -2233,41 +1743,22 @@
               </w:rPr>
               <w:t>,</w:t>
             </w:r>
-            <w:proofErr w:type="spellStart"/>
-            <w:r>
-              <w:rPr>
-                <w:rFonts w:ascii="Times New Roman" w:eastAsia="SimSun" w:hAnsi="Times New Roman" w:cs="Times New Roman"/>
-                <w:sz w:val="24"/>
-                <w:szCs w:val="24"/>
-              </w:rPr>
-              <w:t>tien</w:t>
-            </w:r>
-            <w:proofErr w:type="spellEnd"/>
-            <w:r>
-              <w:rPr>
-                <w:rFonts w:ascii="Times New Roman" w:eastAsia="SimSun" w:hAnsi="Times New Roman" w:cs="Times New Roman"/>
-                <w:sz w:val="24"/>
-                <w:szCs w:val="24"/>
+            <w:r>
+              <w:rPr>
+                <w:rFonts w:ascii="Times New Roman" w:eastAsia="SimSun" w:hAnsi="Times New Roman" w:cs="Times New Roman" w:hint="eastAsia"/>
+                <w:sz w:val="24"/>
+                <w:szCs w:val="24"/>
+                <w:lang w:eastAsia="zh-CN"/>
               </w:rPr>
               <w:t xml:space="preserve"> </w:t>
             </w:r>
-            <w:proofErr w:type="spellStart"/>
-            <w:r>
-              <w:rPr>
-                <w:rFonts w:ascii="Times New Roman" w:eastAsia="SimSun" w:hAnsi="Times New Roman" w:cs="Times New Roman"/>
-                <w:sz w:val="24"/>
-                <w:szCs w:val="24"/>
-              </w:rPr>
-              <w:t>vun</w:t>
-            </w:r>
-            <w:proofErr w:type="spellEnd"/>
-            <w:r>
-              <w:rPr>
-                <w:rFonts w:ascii="Times New Roman" w:eastAsia="SimSun" w:hAnsi="Times New Roman" w:cs="Times New Roman"/>
-                <w:sz w:val="24"/>
-                <w:szCs w:val="24"/>
-              </w:rPr>
-              <w:t>.</w:t>
+            <w:r>
+              <w:rPr>
+                <w:rFonts w:ascii="Times New Roman" w:eastAsia="SimSun" w:hAnsi="Times New Roman" w:cs="Times New Roman"/>
+                <w:sz w:val="24"/>
+                <w:szCs w:val="24"/>
+              </w:rPr>
+              <w:t>tien vun.</w:t>
             </w:r>
           </w:p>
         </w:tc>
@@ -2303,6 +1794,7 @@
               </w:rPr>
               <w:t xml:space="preserve"> </w:t>
             </w:r>
+            <w:proofErr w:type="gramStart"/>
             <w:r>
               <w:rPr>
                 <w:rFonts w:ascii="Times New Roman" w:eastAsia="SimSun" w:hAnsi="Times New Roman" w:cs="Times New Roman"/>
@@ -2345,16 +1837,7 @@
                 <w:sz w:val="24"/>
                 <w:szCs w:val="24"/>
               </w:rPr>
-              <w:t xml:space="preserve">  </w:t>
-            </w:r>
-            <w:proofErr w:type="spellStart"/>
-            <w:r>
-              <w:rPr>
-                <w:rFonts w:ascii="Times New Roman" w:eastAsia="SimSun" w:hAnsi="Times New Roman" w:cs="Times New Roman"/>
-                <w:sz w:val="24"/>
-                <w:szCs w:val="24"/>
-              </w:rPr>
-              <w:t>y</w:t>
+              <w:t xml:space="preserve">  y</w:t>
             </w:r>
             <w:r>
               <w:rPr>
@@ -2372,25 +1855,15 @@
               </w:rPr>
               <w:t>h</w:t>
             </w:r>
-            <w:proofErr w:type="spellEnd"/>
-            <w:r>
-              <w:rPr>
-                <w:rFonts w:ascii="Times New Roman" w:eastAsia="SimSun" w:hAnsi="Times New Roman" w:cs="Times New Roman"/>
-                <w:sz w:val="24"/>
-                <w:szCs w:val="24"/>
-              </w:rPr>
-              <w:t xml:space="preserve"> </w:t>
-            </w:r>
-            <w:proofErr w:type="spellStart"/>
-            <w:r>
-              <w:rPr>
-                <w:rFonts w:ascii="Times New Roman" w:eastAsia="SimSun" w:hAnsi="Times New Roman" w:cs="Times New Roman"/>
-                <w:sz w:val="24"/>
-                <w:szCs w:val="24"/>
-              </w:rPr>
-              <w:t>yung</w:t>
-            </w:r>
-            <w:proofErr w:type="spellEnd"/>
+            <w:proofErr w:type="gramEnd"/>
+            <w:r>
+              <w:rPr>
+                <w:rFonts w:ascii="Times New Roman" w:eastAsia="SimSun" w:hAnsi="Times New Roman" w:cs="Times New Roman"/>
+                <w:sz w:val="24"/>
+                <w:szCs w:val="24"/>
+              </w:rPr>
+              <w:t xml:space="preserve"> yung</w:t>
+            </w:r>
             <w:r>
               <w:rPr>
                 <w:rFonts w:ascii="Times New Roman" w:eastAsia="SimSun" w:hAnsi="Times New Roman" w:cs="Times New Roman"/>
@@ -2451,21 +1924,54 @@
               </w:rPr>
               <w:t xml:space="preserve">, </w:t>
             </w:r>
-            <w:proofErr w:type="spellStart"/>
-            <w:r>
-              <w:rPr>
-                <w:rFonts w:ascii="Times New Roman" w:eastAsia="SimSun" w:hAnsi="Times New Roman" w:cs="Times New Roman"/>
-                <w:sz w:val="24"/>
-                <w:szCs w:val="24"/>
-              </w:rPr>
-              <w:t>leh</w:t>
-            </w:r>
-            <w:proofErr w:type="spellEnd"/>
-            <w:r>
-              <w:rPr>
-                <w:rFonts w:ascii="Times New Roman" w:eastAsia="SimSun" w:hAnsi="Times New Roman" w:cs="Times New Roman"/>
-                <w:sz w:val="24"/>
-                <w:szCs w:val="24"/>
+            <w:r>
+              <w:rPr>
+                <w:rFonts w:ascii="Times New Roman" w:eastAsia="SimSun" w:hAnsi="Times New Roman" w:cs="Times New Roman"/>
+                <w:sz w:val="24"/>
+                <w:szCs w:val="24"/>
+              </w:rPr>
+              <w:t xml:space="preserve">leh </w:t>
+            </w:r>
+            <w:r>
+              <w:rPr>
+                <w:rFonts w:ascii="Times New Roman" w:eastAsia="SimSun" w:hAnsi="Times New Roman" w:cs="Times New Roman"/>
+                <w:sz w:val="24"/>
+                <w:szCs w:val="24"/>
+                <w:lang w:eastAsia="zh-CN"/>
+              </w:rPr>
+              <w:t>‘</w:t>
+            </w:r>
+            <w:proofErr w:type="gramStart"/>
+            <w:r>
+              <w:rPr>
+                <w:rFonts w:ascii="Times New Roman" w:eastAsia="SimSun" w:hAnsi="Times New Roman" w:cs="Times New Roman"/>
+                <w:sz w:val="24"/>
+                <w:szCs w:val="24"/>
+              </w:rPr>
+              <w:t>l</w:t>
+            </w:r>
+            <w:r>
+              <w:rPr>
+                <w:rFonts w:ascii="Times New Roman" w:eastAsia="SimSun" w:hAnsi="Times New Roman" w:cs="Times New Roman"/>
+                <w:sz w:val="24"/>
+                <w:szCs w:val="24"/>
+              </w:rPr>
+              <w:t>á</w:t>
+            </w:r>
+            <w:r>
+              <w:rPr>
+                <w:rFonts w:ascii="Times New Roman" w:eastAsia="SimSun" w:hAnsi="Times New Roman" w:cs="Times New Roman"/>
+                <w:sz w:val="24"/>
+                <w:szCs w:val="24"/>
+              </w:rPr>
+              <w:t xml:space="preserve">, </w:t>
+            </w:r>
+            <w:r>
+              <w:rPr>
+                <w:rFonts w:ascii="Times New Roman" w:eastAsia="SimSun" w:hAnsi="Times New Roman" w:cs="Times New Roman"/>
+                <w:sz w:val="24"/>
+                <w:szCs w:val="24"/>
+                <w:lang w:eastAsia="zh-CN"/>
               </w:rPr>
               <w:t xml:space="preserve"> </w:t>
             </w:r>
@@ -2476,9 +1982,35 @@
                 <w:szCs w:val="24"/>
                 <w:lang w:eastAsia="zh-CN"/>
               </w:rPr>
+              <w:t>立拉</w:t>
+            </w:r>
+            <w:proofErr w:type="gramEnd"/>
+            <w:r>
+              <w:rPr>
+                <w:rFonts w:ascii="Times New Roman" w:eastAsia="SimSun" w:hAnsi="Times New Roman" w:cs="Times New Roman"/>
+                <w:sz w:val="24"/>
+                <w:szCs w:val="24"/>
+                <w:lang w:eastAsia="zh-CN"/>
+              </w:rPr>
+              <w:t xml:space="preserve">, </w:t>
+            </w:r>
+            <w:r>
+              <w:rPr>
+                <w:rFonts w:ascii="Times New Roman" w:eastAsia="SimSun" w:hAnsi="Times New Roman" w:cs="Times New Roman"/>
+                <w:sz w:val="24"/>
+                <w:szCs w:val="24"/>
+              </w:rPr>
+              <w:t xml:space="preserve">lih </w:t>
+            </w:r>
+            <w:r>
+              <w:rPr>
+                <w:rFonts w:ascii="Times New Roman" w:eastAsia="SimSun" w:hAnsi="Times New Roman" w:cs="Times New Roman"/>
+                <w:sz w:val="24"/>
+                <w:szCs w:val="24"/>
+                <w:lang w:eastAsia="zh-CN"/>
+              </w:rPr>
               <w:t>‘</w:t>
             </w:r>
-            <w:proofErr w:type="spellStart"/>
             <w:r>
               <w:rPr>
                 <w:rFonts w:ascii="Times New Roman" w:eastAsia="SimSun" w:hAnsi="Times New Roman" w:cs="Times New Roman"/>
@@ -2495,87 +2027,6 @@
               </w:rPr>
               <w:t>á</w:t>
             </w:r>
-            <w:proofErr w:type="spellEnd"/>
-            <w:r>
-              <w:rPr>
-                <w:rFonts w:ascii="Times New Roman" w:eastAsia="SimSun" w:hAnsi="Times New Roman" w:cs="Times New Roman"/>
-                <w:sz w:val="24"/>
-                <w:szCs w:val="24"/>
-              </w:rPr>
-              <w:t xml:space="preserve">, </w:t>
-            </w:r>
-            <w:r>
-              <w:rPr>
-                <w:rFonts w:ascii="Times New Roman" w:eastAsia="SimSun" w:hAnsi="Times New Roman" w:cs="Times New Roman"/>
-                <w:sz w:val="24"/>
-                <w:szCs w:val="24"/>
-                <w:lang w:eastAsia="zh-CN"/>
-              </w:rPr>
-              <w:t xml:space="preserve"> </w:t>
-            </w:r>
-            <w:r>
-              <w:rPr>
-                <w:rFonts w:ascii="Times New Roman" w:eastAsia="SimSun" w:hAnsi="Times New Roman" w:cs="Times New Roman"/>
-                <w:sz w:val="24"/>
-                <w:szCs w:val="24"/>
-                <w:lang w:eastAsia="zh-CN"/>
-              </w:rPr>
-              <w:t>立拉</w:t>
-            </w:r>
-            <w:r>
-              <w:rPr>
-                <w:rFonts w:ascii="Times New Roman" w:eastAsia="SimSun" w:hAnsi="Times New Roman" w:cs="Times New Roman"/>
-                <w:sz w:val="24"/>
-                <w:szCs w:val="24"/>
-                <w:lang w:eastAsia="zh-CN"/>
-              </w:rPr>
-              <w:t xml:space="preserve">, </w:t>
-            </w:r>
-            <w:proofErr w:type="spellStart"/>
-            <w:r>
-              <w:rPr>
-                <w:rFonts w:ascii="Times New Roman" w:eastAsia="SimSun" w:hAnsi="Times New Roman" w:cs="Times New Roman"/>
-                <w:sz w:val="24"/>
-                <w:szCs w:val="24"/>
-              </w:rPr>
-              <w:t>lih</w:t>
-            </w:r>
-            <w:proofErr w:type="spellEnd"/>
-            <w:r>
-              <w:rPr>
-                <w:rFonts w:ascii="Times New Roman" w:eastAsia="SimSun" w:hAnsi="Times New Roman" w:cs="Times New Roman"/>
-                <w:sz w:val="24"/>
-                <w:szCs w:val="24"/>
-              </w:rPr>
-              <w:t xml:space="preserve"> </w:t>
-            </w:r>
-            <w:r>
-              <w:rPr>
-                <w:rFonts w:ascii="Times New Roman" w:eastAsia="SimSun" w:hAnsi="Times New Roman" w:cs="Times New Roman"/>
-                <w:sz w:val="24"/>
-                <w:szCs w:val="24"/>
-                <w:lang w:eastAsia="zh-CN"/>
-              </w:rPr>
-              <w:t>‘</w:t>
-            </w:r>
-            <w:proofErr w:type="spellStart"/>
-            <w:r>
-              <w:rPr>
-                <w:rFonts w:ascii="Times New Roman" w:eastAsia="SimSun" w:hAnsi="Times New Roman" w:cs="Times New Roman"/>
-                <w:sz w:val="24"/>
-                <w:szCs w:val="24"/>
-              </w:rPr>
-              <w:t>l</w:t>
-            </w:r>
-            <w:r>
-              <w:rPr>
-                <w:rFonts w:ascii="Times New Roman" w:eastAsia="SimSun" w:hAnsi="Times New Roman" w:cs="Times New Roman"/>
-                <w:sz w:val="24"/>
-                <w:szCs w:val="24"/>
-              </w:rPr>
-              <w:t>á</w:t>
-            </w:r>
-            <w:proofErr w:type="spellEnd"/>
             <w:r>
               <w:rPr>
                 <w:rFonts w:ascii="Times New Roman" w:eastAsia="SimSun" w:hAnsi="Times New Roman" w:cs="Times New Roman"/>
@@ -2626,7 +2077,7 @@
               </w:rPr>
               <w:t xml:space="preserve">, </w:t>
             </w:r>
-            <w:proofErr w:type="spellStart"/>
+            <w:proofErr w:type="gramStart"/>
             <w:r>
               <w:rPr>
                 <w:rFonts w:ascii="Times New Roman" w:eastAsia="SimSun" w:hAnsi="Times New Roman" w:cs="Times New Roman"/>
@@ -2644,16 +2095,68 @@
               </w:rPr>
               <w:t>‘</w:t>
             </w:r>
-            <w:r>
-              <w:rPr>
-                <w:rFonts w:ascii="Times New Roman" w:eastAsia="SimSun" w:hAnsi="Times New Roman" w:cs="Times New Roman"/>
-                <w:sz w:val="24"/>
-                <w:szCs w:val="24"/>
-                <w:lang w:eastAsia="zh-CN"/>
-              </w:rPr>
-              <w:t>i</w:t>
-            </w:r>
-            <w:proofErr w:type="spellEnd"/>
+            <w:proofErr w:type="gramEnd"/>
+            <w:r>
+              <w:rPr>
+                <w:rFonts w:ascii="Times New Roman" w:eastAsia="SimSun" w:hAnsi="Times New Roman" w:cs="Times New Roman"/>
+                <w:sz w:val="24"/>
+                <w:szCs w:val="24"/>
+                <w:lang w:eastAsia="zh-CN"/>
+              </w:rPr>
+              <w:t>i’</w:t>
+            </w:r>
+            <w:r>
+              <w:rPr>
+                <w:rFonts w:ascii="Times New Roman" w:eastAsia="SimSun" w:hAnsi="Times New Roman" w:cs="Times New Roman"/>
+                <w:sz w:val="24"/>
+                <w:szCs w:val="24"/>
+              </w:rPr>
+              <w:t xml:space="preserve">, </w:t>
+            </w:r>
+            <w:r>
+              <w:rPr>
+                <w:rFonts w:ascii="Times New Roman" w:eastAsia="SimSun" w:hAnsi="Times New Roman" w:cs="Times New Roman"/>
+                <w:sz w:val="24"/>
+                <w:szCs w:val="24"/>
+                <w:lang w:eastAsia="zh-CN"/>
+              </w:rPr>
+              <w:t xml:space="preserve"> </w:t>
+            </w:r>
+            <w:r>
+              <w:rPr>
+                <w:rFonts w:ascii="Times New Roman" w:eastAsia="SimSun" w:hAnsi="Times New Roman" w:cs="Times New Roman"/>
+                <w:sz w:val="24"/>
+                <w:szCs w:val="24"/>
+                <w:lang w:eastAsia="zh-CN"/>
+              </w:rPr>
+              <w:t>天氣</w:t>
+            </w:r>
+            <w:r>
+              <w:rPr>
+                <w:rFonts w:ascii="Times New Roman" w:eastAsia="SimSun" w:hAnsi="Times New Roman" w:cs="Times New Roman"/>
+                <w:sz w:val="24"/>
+                <w:szCs w:val="24"/>
+                <w:lang w:eastAsia="zh-CN"/>
+              </w:rPr>
+              <w:t>,</w:t>
+            </w:r>
+            <w:r>
+              <w:rPr>
+                <w:rFonts w:ascii="Times New Roman" w:eastAsia="SimSun" w:hAnsi="Times New Roman" w:cs="Times New Roman" w:hint="eastAsia"/>
+                <w:sz w:val="24"/>
+                <w:szCs w:val="24"/>
+                <w:lang w:eastAsia="zh-CN"/>
+              </w:rPr>
+              <w:t xml:space="preserve"> </w:t>
+            </w:r>
+            <w:r>
+              <w:rPr>
+                <w:rFonts w:ascii="Times New Roman" w:eastAsia="SimSun" w:hAnsi="Times New Roman" w:cs="Times New Roman"/>
+                <w:sz w:val="24"/>
+                <w:szCs w:val="24"/>
+              </w:rPr>
+              <w:t>t</w:t>
+            </w:r>
             <w:r>
               <w:rPr>
                 <w:rFonts w:ascii="Times New Roman" w:eastAsia="SimSun" w:hAnsi="Times New Roman" w:cs="Times New Roman"/>
@@ -2669,99 +2172,16 @@
                 <w:sz w:val="24"/>
                 <w:szCs w:val="24"/>
               </w:rPr>
-              <w:t xml:space="preserve">, </w:t>
-            </w:r>
-            <w:r>
-              <w:rPr>
-                <w:rFonts w:ascii="Times New Roman" w:eastAsia="SimSun" w:hAnsi="Times New Roman" w:cs="Times New Roman"/>
-                <w:sz w:val="24"/>
-                <w:szCs w:val="24"/>
-                <w:lang w:eastAsia="zh-CN"/>
-              </w:rPr>
-              <w:t xml:space="preserve"> </w:t>
-            </w:r>
-            <w:r>
-              <w:rPr>
-                <w:rFonts w:ascii="Times New Roman" w:eastAsia="SimSun" w:hAnsi="Times New Roman" w:cs="Times New Roman"/>
-                <w:sz w:val="24"/>
-                <w:szCs w:val="24"/>
-                <w:lang w:eastAsia="zh-CN"/>
-              </w:rPr>
-              <w:t>天氣</w:t>
-            </w:r>
-            <w:r>
-              <w:rPr>
-                <w:rFonts w:ascii="Times New Roman" w:eastAsia="SimSun" w:hAnsi="Times New Roman" w:cs="Times New Roman"/>
-                <w:sz w:val="24"/>
-                <w:szCs w:val="24"/>
-                <w:lang w:eastAsia="zh-CN"/>
-              </w:rPr>
-              <w:t>,</w:t>
-            </w:r>
-            <w:r>
-              <w:rPr>
-                <w:rFonts w:ascii="Times New Roman" w:eastAsia="SimSun" w:hAnsi="Times New Roman" w:cs="Times New Roman" w:hint="eastAsia"/>
-                <w:sz w:val="24"/>
-                <w:szCs w:val="24"/>
-                <w:lang w:eastAsia="zh-CN"/>
-              </w:rPr>
-              <w:t xml:space="preserve"> </w:t>
-            </w:r>
-            <w:proofErr w:type="spellStart"/>
-            <w:r>
-              <w:rPr>
-                <w:rFonts w:ascii="Times New Roman" w:eastAsia="SimSun" w:hAnsi="Times New Roman" w:cs="Times New Roman"/>
-                <w:sz w:val="24"/>
-                <w:szCs w:val="24"/>
-              </w:rPr>
-              <w:t>t</w:t>
-            </w:r>
-            <w:r>
-              <w:rPr>
-                <w:rFonts w:ascii="Times New Roman" w:eastAsia="SimSun" w:hAnsi="Times New Roman" w:cs="Times New Roman"/>
-                <w:sz w:val="24"/>
-                <w:szCs w:val="24"/>
-                <w:lang w:eastAsia="zh-CN"/>
-              </w:rPr>
-              <w:t>’</w:t>
-            </w:r>
-            <w:r>
-              <w:rPr>
-                <w:rFonts w:ascii="Times New Roman" w:eastAsia="SimSun" w:hAnsi="Times New Roman" w:cs="Times New Roman"/>
-                <w:sz w:val="24"/>
-                <w:szCs w:val="24"/>
-              </w:rPr>
               <w:t>ien</w:t>
             </w:r>
-            <w:proofErr w:type="spellEnd"/>
-            <w:r>
-              <w:rPr>
-                <w:rFonts w:ascii="Times New Roman" w:eastAsia="SimSun" w:hAnsi="Times New Roman" w:cs="Times New Roman"/>
-                <w:sz w:val="24"/>
-                <w:szCs w:val="24"/>
-                <w:lang w:eastAsia="zh-CN"/>
-              </w:rPr>
-              <w:t xml:space="preserve"> </w:t>
-            </w:r>
-            <w:proofErr w:type="spellStart"/>
-            <w:r>
-              <w:rPr>
-                <w:rFonts w:ascii="Times New Roman" w:eastAsia="SimSun" w:hAnsi="Times New Roman" w:cs="Times New Roman"/>
-                <w:sz w:val="24"/>
-                <w:szCs w:val="24"/>
-                <w:lang w:eastAsia="zh-CN"/>
-              </w:rPr>
-              <w:t>k’i</w:t>
-            </w:r>
-            <w:proofErr w:type="spellEnd"/>
-            <w:r>
-              <w:rPr>
-                <w:rFonts w:ascii="Times New Roman" w:eastAsia="SimSun" w:hAnsi="Times New Roman" w:cs="Times New Roman"/>
-                <w:sz w:val="24"/>
-                <w:szCs w:val="24"/>
-                <w:lang w:eastAsia="zh-CN"/>
-              </w:rPr>
-              <w:t>’</w:t>
+            <w:r>
+              <w:rPr>
+                <w:rFonts w:ascii="Times New Roman" w:eastAsia="SimSun" w:hAnsi="Times New Roman" w:cs="Times New Roman"/>
+                <w:sz w:val="24"/>
+                <w:szCs w:val="24"/>
+                <w:lang w:eastAsia="zh-CN"/>
+              </w:rPr>
+              <w:t xml:space="preserve"> k’i’</w:t>
             </w:r>
             <w:r>
               <w:rPr>
@@ -2796,7 +2216,6 @@
               </w:rPr>
               <w:t xml:space="preserve">Atrocious, </w:t>
             </w:r>
-            <w:proofErr w:type="spellStart"/>
             <w:r>
               <w:rPr>
                 <w:rFonts w:ascii="Times New Roman" w:eastAsia="SimSun" w:hAnsi="Times New Roman" w:cs="Times New Roman"/>
@@ -2805,7 +2224,6 @@
               </w:rPr>
               <w:t>兇惡</w:t>
             </w:r>
-            <w:proofErr w:type="spellEnd"/>
             <w:r>
               <w:rPr>
                 <w:rFonts w:ascii="Times New Roman" w:eastAsia="SimSun" w:hAnsi="Times New Roman" w:cs="Times New Roman"/>
@@ -2821,16 +2239,7 @@
                 <w:sz w:val="24"/>
                 <w:szCs w:val="24"/>
               </w:rPr>
-              <w:t xml:space="preserve"> </w:t>
-            </w:r>
-            <w:proofErr w:type="spellStart"/>
-            <w:r>
-              <w:rPr>
-                <w:rFonts w:ascii="Times New Roman" w:eastAsia="SimSun" w:hAnsi="Times New Roman" w:cs="Times New Roman"/>
-                <w:sz w:val="24"/>
-                <w:szCs w:val="24"/>
-              </w:rPr>
-              <w:t>h’i</w:t>
+              <w:t xml:space="preserve"> h’i</w:t>
             </w:r>
             <w:r>
               <w:rPr>
@@ -2846,16 +2255,7 @@
                 <w:sz w:val="24"/>
                 <w:szCs w:val="24"/>
               </w:rPr>
-              <w:t>ng</w:t>
-            </w:r>
-            <w:proofErr w:type="spellEnd"/>
-            <w:r>
-              <w:rPr>
-                <w:rFonts w:ascii="Times New Roman" w:eastAsia="SimSun" w:hAnsi="Times New Roman" w:cs="Times New Roman"/>
-                <w:sz w:val="24"/>
-                <w:szCs w:val="24"/>
-              </w:rPr>
-              <w:t xml:space="preserve"> oh.</w:t>
+              <w:t>ng oh.</w:t>
             </w:r>
           </w:p>
         </w:tc>
@@ -2873,6 +2273,7 @@
                 <w:szCs w:val="24"/>
               </w:rPr>
             </w:pPr>
+            <w:proofErr w:type="gramStart"/>
             <w:r>
               <w:rPr>
                 <w:rFonts w:ascii="Times New Roman" w:eastAsia="SimSun" w:hAnsi="Times New Roman" w:cs="Times New Roman"/>
@@ -2924,6 +2325,7 @@
               </w:rPr>
               <w:t>攻打</w:t>
             </w:r>
+            <w:proofErr w:type="gramEnd"/>
             <w:r>
               <w:rPr>
                 <w:rFonts w:ascii="Times New Roman" w:eastAsia="SimSun" w:hAnsi="Times New Roman" w:cs="Times New Roman"/>
@@ -2939,16 +2341,7 @@
                 <w:sz w:val="24"/>
                 <w:szCs w:val="24"/>
               </w:rPr>
-              <w:t xml:space="preserve"> </w:t>
-            </w:r>
-            <w:proofErr w:type="spellStart"/>
-            <w:r>
-              <w:rPr>
-                <w:rFonts w:ascii="Times New Roman" w:eastAsia="SimSun" w:hAnsi="Times New Roman" w:cs="Times New Roman"/>
-                <w:sz w:val="24"/>
-                <w:szCs w:val="24"/>
-              </w:rPr>
-              <w:t>k</w:t>
+              <w:t xml:space="preserve"> k</w:t>
             </w:r>
             <w:r>
               <w:rPr>
@@ -2964,16 +2357,7 @@
                 <w:sz w:val="24"/>
                 <w:szCs w:val="24"/>
               </w:rPr>
-              <w:t>ng</w:t>
-            </w:r>
-            <w:proofErr w:type="spellEnd"/>
-            <w:r>
-              <w:rPr>
-                <w:rFonts w:ascii="Times New Roman" w:eastAsia="SimSun" w:hAnsi="Times New Roman" w:cs="Times New Roman"/>
-                <w:sz w:val="24"/>
-                <w:szCs w:val="24"/>
-              </w:rPr>
-              <w:t xml:space="preserve"> ‘tang.</w:t>
+              <w:t>ng ‘tang.</w:t>
             </w:r>
           </w:p>
         </w:tc>
@@ -2991,6 +2375,7 @@
                 <w:szCs w:val="24"/>
               </w:rPr>
             </w:pPr>
+            <w:proofErr w:type="gramStart"/>
             <w:r>
               <w:rPr>
                 <w:rFonts w:ascii="Times New Roman" w:eastAsia="SimSun" w:hAnsi="Times New Roman" w:cs="Times New Roman"/>
@@ -3008,6 +2393,7 @@
               </w:rPr>
               <w:t>得</w:t>
             </w:r>
+            <w:proofErr w:type="gramEnd"/>
             <w:r>
               <w:rPr>
                 <w:rFonts w:ascii="Times New Roman" w:eastAsia="SimSun" w:hAnsi="Times New Roman" w:cs="Times New Roman"/>
@@ -3017,21 +2403,29 @@
               </w:rPr>
               <w:t xml:space="preserve">, </w:t>
             </w:r>
-            <w:proofErr w:type="spellStart"/>
-            <w:r>
-              <w:rPr>
-                <w:rFonts w:ascii="Times New Roman" w:eastAsia="SimSun" w:hAnsi="Times New Roman" w:cs="Times New Roman"/>
-                <w:sz w:val="24"/>
-                <w:szCs w:val="24"/>
-              </w:rPr>
-              <w:t>tuh</w:t>
-            </w:r>
-            <w:proofErr w:type="spellEnd"/>
-            <w:r>
-              <w:rPr>
-                <w:rFonts w:ascii="Times New Roman" w:eastAsia="SimSun" w:hAnsi="Times New Roman" w:cs="Times New Roman"/>
-                <w:sz w:val="24"/>
-                <w:szCs w:val="24"/>
+            <w:r>
+              <w:rPr>
+                <w:rFonts w:ascii="Times New Roman" w:eastAsia="SimSun" w:hAnsi="Times New Roman" w:cs="Times New Roman"/>
+                <w:sz w:val="24"/>
+                <w:szCs w:val="24"/>
+              </w:rPr>
+              <w:t xml:space="preserve">tuh, </w:t>
+            </w:r>
+            <w:r>
+              <w:rPr>
+                <w:rFonts w:ascii="Times New Roman" w:eastAsia="SimSun" w:hAnsi="Times New Roman" w:cs="Times New Roman"/>
+                <w:sz w:val="24"/>
+                <w:szCs w:val="24"/>
+                <w:lang w:eastAsia="zh-CN"/>
+              </w:rPr>
+              <w:t>得到</w:t>
+            </w:r>
+            <w:r>
+              <w:rPr>
+                <w:rFonts w:ascii="Times New Roman" w:eastAsia="SimSun" w:hAnsi="Times New Roman" w:cs="Times New Roman"/>
+                <w:sz w:val="24"/>
+                <w:szCs w:val="24"/>
+                <w:lang w:eastAsia="zh-CN"/>
               </w:rPr>
               <w:t xml:space="preserve">, </w:t>
             </w:r>
@@ -3040,36 +2434,8 @@
                 <w:rFonts w:ascii="Times New Roman" w:eastAsia="SimSun" w:hAnsi="Times New Roman" w:cs="Times New Roman"/>
                 <w:sz w:val="24"/>
                 <w:szCs w:val="24"/>
-                <w:lang w:eastAsia="zh-CN"/>
-              </w:rPr>
-              <w:t>得到</w:t>
-            </w:r>
-            <w:r>
-              <w:rPr>
-                <w:rFonts w:ascii="Times New Roman" w:eastAsia="SimSun" w:hAnsi="Times New Roman" w:cs="Times New Roman"/>
-                <w:sz w:val="24"/>
-                <w:szCs w:val="24"/>
-                <w:lang w:eastAsia="zh-CN"/>
-              </w:rPr>
-              <w:t xml:space="preserve">, </w:t>
-            </w:r>
-            <w:proofErr w:type="spellStart"/>
-            <w:r>
-              <w:rPr>
-                <w:rFonts w:ascii="Times New Roman" w:eastAsia="SimSun" w:hAnsi="Times New Roman" w:cs="Times New Roman"/>
-                <w:sz w:val="24"/>
-                <w:szCs w:val="24"/>
-              </w:rPr>
-              <w:t>tuh</w:t>
-            </w:r>
-            <w:proofErr w:type="spellEnd"/>
-            <w:r>
-              <w:rPr>
-                <w:rFonts w:ascii="Times New Roman" w:eastAsia="SimSun" w:hAnsi="Times New Roman" w:cs="Times New Roman"/>
-                <w:sz w:val="24"/>
-                <w:szCs w:val="24"/>
-              </w:rPr>
-              <w:t xml:space="preserve"> tau</w:t>
+              </w:rPr>
+              <w:t>tuh tau</w:t>
             </w:r>
             <w:r>
               <w:rPr>
@@ -3131,27 +2497,7 @@
                 <w:szCs w:val="24"/>
                 <w:lang w:eastAsia="zh-CN"/>
               </w:rPr>
-              <w:t xml:space="preserve"> </w:t>
-            </w:r>
-            <w:proofErr w:type="spellStart"/>
-            <w:r>
-              <w:rPr>
-                <w:rFonts w:ascii="Times New Roman" w:eastAsia="SimSun" w:hAnsi="Times New Roman" w:cs="Times New Roman"/>
-                <w:sz w:val="24"/>
-                <w:szCs w:val="24"/>
-                <w:lang w:eastAsia="zh-CN"/>
-              </w:rPr>
-              <w:t>tsú</w:t>
-            </w:r>
-            <w:proofErr w:type="spellEnd"/>
-            <w:r>
-              <w:rPr>
-                <w:rFonts w:ascii="Times New Roman" w:eastAsia="SimSun" w:hAnsi="Times New Roman" w:cs="Times New Roman"/>
-                <w:sz w:val="24"/>
-                <w:szCs w:val="24"/>
-                <w:lang w:eastAsia="zh-CN"/>
-              </w:rPr>
-              <w:t xml:space="preserve"> tau’. </w:t>
+              <w:t xml:space="preserve"> tsú tau’. </w:t>
             </w:r>
           </w:p>
         </w:tc>
@@ -3195,7 +2541,6 @@
               </w:rPr>
               <w:t xml:space="preserve">, </w:t>
             </w:r>
-            <w:proofErr w:type="spellStart"/>
             <w:r>
               <w:rPr>
                 <w:rFonts w:ascii="Times New Roman" w:eastAsia="SimSun" w:hAnsi="Times New Roman" w:cs="Times New Roman"/>
@@ -3212,7 +2557,6 @@
               </w:rPr>
               <w:t>ú</w:t>
             </w:r>
-            <w:proofErr w:type="spellEnd"/>
             <w:r>
               <w:rPr>
                 <w:rFonts w:ascii="Times New Roman" w:eastAsia="SimSun" w:hAnsi="Times New Roman" w:cs="Times New Roman"/>
@@ -3221,17 +2565,32 @@
               </w:rPr>
               <w:t xml:space="preserve"> </w:t>
             </w:r>
-            <w:proofErr w:type="spellStart"/>
-            <w:r>
-              <w:rPr>
-                <w:rFonts w:ascii="Times New Roman" w:eastAsia="SimSun" w:hAnsi="Times New Roman" w:cs="Times New Roman"/>
-                <w:sz w:val="24"/>
-                <w:szCs w:val="24"/>
-                <w:lang w:eastAsia="zh-CN"/>
-              </w:rPr>
-              <w:t>tsú</w:t>
-            </w:r>
-            <w:proofErr w:type="spellEnd"/>
+            <w:r>
+              <w:rPr>
+                <w:rFonts w:ascii="Times New Roman" w:eastAsia="SimSun" w:hAnsi="Times New Roman" w:cs="Times New Roman"/>
+                <w:sz w:val="24"/>
+                <w:szCs w:val="24"/>
+                <w:lang w:eastAsia="zh-CN"/>
+              </w:rPr>
+              <w:t>tsú k’ö</w:t>
+            </w:r>
+            <w:r>
+              <w:rPr>
+                <w:rFonts w:ascii="Times New Roman" w:eastAsia="SimSun" w:hAnsi="Times New Roman" w:cs="Times New Roman"/>
+                <w:sz w:val="24"/>
+                <w:szCs w:val="24"/>
+              </w:rPr>
+              <w:t>n</w:t>
+            </w:r>
+            <w:proofErr w:type="gramStart"/>
+            <w:r>
+              <w:rPr>
+                <w:rFonts w:ascii="Times New Roman" w:eastAsia="SimSun" w:hAnsi="Times New Roman" w:cs="Times New Roman"/>
+                <w:sz w:val="24"/>
+                <w:szCs w:val="24"/>
+              </w:rPr>
+              <w:t xml:space="preserve">’, </w:t>
+            </w:r>
             <w:r>
               <w:rPr>
                 <w:rFonts w:ascii="Times New Roman" w:eastAsia="SimSun" w:hAnsi="Times New Roman" w:cs="Times New Roman"/>
@@ -3241,42 +2600,6 @@
               </w:rPr>
               <w:t xml:space="preserve"> </w:t>
             </w:r>
-            <w:proofErr w:type="spellStart"/>
-            <w:r>
-              <w:rPr>
-                <w:rFonts w:ascii="Times New Roman" w:eastAsia="SimSun" w:hAnsi="Times New Roman" w:cs="Times New Roman"/>
-                <w:sz w:val="24"/>
-                <w:szCs w:val="24"/>
-                <w:lang w:eastAsia="zh-CN"/>
-              </w:rPr>
-              <w:t>k’ö</w:t>
-            </w:r>
-            <w:r>
-              <w:rPr>
-                <w:rFonts w:ascii="Times New Roman" w:eastAsia="SimSun" w:hAnsi="Times New Roman" w:cs="Times New Roman"/>
-                <w:sz w:val="24"/>
-                <w:szCs w:val="24"/>
-              </w:rPr>
-              <w:t>n</w:t>
-            </w:r>
-            <w:proofErr w:type="spellEnd"/>
-            <w:r>
-              <w:rPr>
-                <w:rFonts w:ascii="Times New Roman" w:eastAsia="SimSun" w:hAnsi="Times New Roman" w:cs="Times New Roman"/>
-                <w:sz w:val="24"/>
-                <w:szCs w:val="24"/>
-              </w:rPr>
-              <w:t xml:space="preserve">’, </w:t>
-            </w:r>
-            <w:r>
-              <w:rPr>
-                <w:rFonts w:ascii="Times New Roman" w:eastAsia="SimSun" w:hAnsi="Times New Roman" w:cs="Times New Roman"/>
-                <w:sz w:val="24"/>
-                <w:szCs w:val="24"/>
-                <w:lang w:eastAsia="zh-CN"/>
-              </w:rPr>
-              <w:t xml:space="preserve"> </w:t>
-            </w:r>
             <w:r>
               <w:rPr>
                 <w:rFonts w:ascii="Times New Roman" w:eastAsia="SimSun" w:hAnsi="Times New Roman" w:cs="Times New Roman"/>
@@ -3295,6 +2618,7 @@
               </w:rPr>
               <w:t>看</w:t>
             </w:r>
+            <w:proofErr w:type="gramEnd"/>
             <w:r>
               <w:rPr>
                 <w:rFonts w:ascii="Times New Roman" w:eastAsia="SimSun" w:hAnsi="Times New Roman" w:cs="Times New Roman"/>
@@ -3311,67 +2635,7 @@
                 <w:szCs w:val="24"/>
                 <w:lang w:eastAsia="zh-CN"/>
               </w:rPr>
-              <w:t xml:space="preserve"> </w:t>
-            </w:r>
-            <w:proofErr w:type="spellStart"/>
-            <w:r>
-              <w:rPr>
-                <w:rFonts w:ascii="Times New Roman" w:eastAsia="SimSun" w:hAnsi="Times New Roman" w:cs="Times New Roman"/>
-                <w:sz w:val="24"/>
-                <w:szCs w:val="24"/>
-                <w:lang w:eastAsia="zh-CN"/>
-              </w:rPr>
-              <w:t>sz</w:t>
-            </w:r>
-            <w:proofErr w:type="spellEnd"/>
-            <w:r>
-              <w:rPr>
-                <w:rFonts w:ascii="Times New Roman" w:eastAsia="SimSun" w:hAnsi="Times New Roman" w:cs="Times New Roman"/>
-                <w:sz w:val="24"/>
-                <w:szCs w:val="24"/>
-                <w:lang w:eastAsia="zh-CN"/>
-              </w:rPr>
-              <w:t xml:space="preserve">’ </w:t>
-            </w:r>
-            <w:proofErr w:type="spellStart"/>
-            <w:r>
-              <w:rPr>
-                <w:rFonts w:ascii="Times New Roman" w:eastAsia="SimSun" w:hAnsi="Times New Roman" w:cs="Times New Roman"/>
-                <w:sz w:val="24"/>
-                <w:szCs w:val="24"/>
-                <w:lang w:eastAsia="zh-CN"/>
-              </w:rPr>
-              <w:t>sz</w:t>
-            </w:r>
-            <w:proofErr w:type="spellEnd"/>
-            <w:r>
-              <w:rPr>
-                <w:rFonts w:ascii="Times New Roman" w:eastAsia="SimSun" w:hAnsi="Times New Roman" w:cs="Times New Roman"/>
-                <w:sz w:val="24"/>
-                <w:szCs w:val="24"/>
-                <w:lang w:eastAsia="zh-CN"/>
-              </w:rPr>
-              <w:t xml:space="preserve">’ </w:t>
-            </w:r>
-            <w:proofErr w:type="spellStart"/>
-            <w:r>
-              <w:rPr>
-                <w:rFonts w:ascii="Times New Roman" w:eastAsia="SimSun" w:hAnsi="Times New Roman" w:cs="Times New Roman"/>
-                <w:sz w:val="24"/>
-                <w:szCs w:val="24"/>
-                <w:lang w:eastAsia="zh-CN"/>
-              </w:rPr>
-              <w:t>k’ön</w:t>
-            </w:r>
-            <w:proofErr w:type="spellEnd"/>
-            <w:r>
-              <w:rPr>
-                <w:rFonts w:ascii="Times New Roman" w:eastAsia="SimSun" w:hAnsi="Times New Roman" w:cs="Times New Roman"/>
-                <w:sz w:val="24"/>
-                <w:szCs w:val="24"/>
-                <w:lang w:eastAsia="zh-CN"/>
-              </w:rPr>
-              <w:t xml:space="preserve">’. </w:t>
+              <w:t xml:space="preserve"> sz’ sz’ k’ön’. </w:t>
             </w:r>
           </w:p>
         </w:tc>
@@ -3389,6 +2653,7 @@
                 <w:szCs w:val="24"/>
               </w:rPr>
             </w:pPr>
+            <w:proofErr w:type="gramStart"/>
             <w:r>
               <w:rPr>
                 <w:rFonts w:ascii="Times New Roman" w:eastAsia="SimSun" w:hAnsi="Times New Roman" w:cs="Times New Roman"/>
@@ -3423,6 +2688,7 @@
               </w:rPr>
               <w:t>留心</w:t>
             </w:r>
+            <w:proofErr w:type="gramEnd"/>
             <w:r>
               <w:rPr>
                 <w:rFonts w:ascii="Times New Roman" w:eastAsia="SimSun" w:hAnsi="Times New Roman" w:cs="Times New Roman"/>
@@ -3457,6 +2723,7 @@
                 <w:lang w:eastAsia="zh-CN"/>
               </w:rPr>
             </w:pPr>
+            <w:proofErr w:type="gramStart"/>
             <w:r>
               <w:rPr>
                 <w:rFonts w:ascii="Times New Roman" w:eastAsia="SimSun" w:hAnsi="Times New Roman" w:cs="Times New Roman"/>
@@ -3493,6 +2760,7 @@
               </w:rPr>
               <w:t>個</w:t>
             </w:r>
+            <w:proofErr w:type="gramEnd"/>
             <w:r>
               <w:rPr>
                 <w:rFonts w:ascii="Times New Roman" w:eastAsia="SimSun" w:hAnsi="Times New Roman" w:cs="Times New Roman"/>
@@ -3508,86 +2776,58 @@
                 <w:sz w:val="24"/>
                 <w:szCs w:val="24"/>
               </w:rPr>
+              <w:t xml:space="preserve"> y</w:t>
+            </w:r>
+            <w:r>
+              <w:rPr>
+                <w:rFonts w:ascii="Times New Roman" w:eastAsia="SimSun" w:hAnsi="Times New Roman" w:cs="Times New Roman"/>
+                <w:sz w:val="24"/>
+                <w:szCs w:val="24"/>
+              </w:rPr>
+              <w:t>ú</w:t>
+            </w:r>
+            <w:r>
+              <w:rPr>
+                <w:rFonts w:ascii="Times New Roman" w:eastAsia="SimSun" w:hAnsi="Times New Roman" w:cs="Times New Roman"/>
+                <w:sz w:val="24"/>
+                <w:szCs w:val="24"/>
+              </w:rPr>
+              <w:t>ng’ sing k</w:t>
+            </w:r>
+            <w:r>
+              <w:rPr>
+                <w:rFonts w:ascii="Times New Roman" w:eastAsia="SimSun" w:hAnsi="Times New Roman" w:cs="Times New Roman"/>
+                <w:sz w:val="24"/>
+                <w:szCs w:val="24"/>
+              </w:rPr>
+              <w:t>ú</w:t>
+            </w:r>
+            <w:r>
+              <w:rPr>
+                <w:rFonts w:ascii="Times New Roman" w:eastAsia="SimSun" w:hAnsi="Times New Roman" w:cs="Times New Roman"/>
+                <w:sz w:val="24"/>
+                <w:szCs w:val="24"/>
+                <w:lang w:eastAsia="zh-CN"/>
+              </w:rPr>
+              <w:t>’</w:t>
+            </w:r>
+            <w:r>
+              <w:rPr>
+                <w:rFonts w:ascii="Times New Roman" w:eastAsia="SimSun" w:hAnsi="Times New Roman" w:cs="Times New Roman"/>
+                <w:sz w:val="24"/>
+                <w:szCs w:val="24"/>
+              </w:rPr>
+              <w:t>,</w:t>
+            </w:r>
+            <w:r>
+              <w:rPr>
+                <w:rFonts w:ascii="Times New Roman" w:eastAsia="SimSun" w:hAnsi="Times New Roman" w:cs="Times New Roman"/>
+                <w:sz w:val="24"/>
+                <w:szCs w:val="24"/>
+                <w:lang w:eastAsia="zh-CN"/>
+              </w:rPr>
               <w:t xml:space="preserve"> </w:t>
             </w:r>
-            <w:proofErr w:type="spellStart"/>
-            <w:r>
-              <w:rPr>
-                <w:rFonts w:ascii="Times New Roman" w:eastAsia="SimSun" w:hAnsi="Times New Roman" w:cs="Times New Roman"/>
-                <w:sz w:val="24"/>
-                <w:szCs w:val="24"/>
-              </w:rPr>
-              <w:t>y</w:t>
-            </w:r>
-            <w:r>
-              <w:rPr>
-                <w:rFonts w:ascii="Times New Roman" w:eastAsia="SimSun" w:hAnsi="Times New Roman" w:cs="Times New Roman"/>
-                <w:sz w:val="24"/>
-                <w:szCs w:val="24"/>
-              </w:rPr>
-              <w:t>ú</w:t>
-            </w:r>
-            <w:r>
-              <w:rPr>
-                <w:rFonts w:ascii="Times New Roman" w:eastAsia="SimSun" w:hAnsi="Times New Roman" w:cs="Times New Roman"/>
-                <w:sz w:val="24"/>
-                <w:szCs w:val="24"/>
-              </w:rPr>
-              <w:t>ng</w:t>
-            </w:r>
-            <w:proofErr w:type="spellEnd"/>
-            <w:r>
-              <w:rPr>
-                <w:rFonts w:ascii="Times New Roman" w:eastAsia="SimSun" w:hAnsi="Times New Roman" w:cs="Times New Roman"/>
-                <w:sz w:val="24"/>
-                <w:szCs w:val="24"/>
-              </w:rPr>
-              <w:t xml:space="preserve">’ sing </w:t>
-            </w:r>
-            <w:proofErr w:type="spellStart"/>
-            <w:r>
-              <w:rPr>
-                <w:rFonts w:ascii="Times New Roman" w:eastAsia="SimSun" w:hAnsi="Times New Roman" w:cs="Times New Roman"/>
-                <w:sz w:val="24"/>
-                <w:szCs w:val="24"/>
-              </w:rPr>
-              <w:t>k</w:t>
-            </w:r>
-            <w:r>
-              <w:rPr>
-                <w:rFonts w:ascii="Times New Roman" w:eastAsia="SimSun" w:hAnsi="Times New Roman" w:cs="Times New Roman"/>
-                <w:sz w:val="24"/>
-                <w:szCs w:val="24"/>
-              </w:rPr>
-              <w:t>ú</w:t>
-            </w:r>
-            <w:proofErr w:type="spellEnd"/>
-            <w:r>
-              <w:rPr>
-                <w:rFonts w:ascii="Times New Roman" w:eastAsia="SimSun" w:hAnsi="Times New Roman" w:cs="Times New Roman"/>
-                <w:sz w:val="24"/>
-                <w:szCs w:val="24"/>
-                <w:lang w:eastAsia="zh-CN"/>
-              </w:rPr>
-              <w:t>’</w:t>
-            </w:r>
-            <w:r>
-              <w:rPr>
-                <w:rFonts w:ascii="Times New Roman" w:eastAsia="SimSun" w:hAnsi="Times New Roman" w:cs="Times New Roman"/>
-                <w:sz w:val="24"/>
-                <w:szCs w:val="24"/>
-              </w:rPr>
-              <w:t>,</w:t>
-            </w:r>
-            <w:r>
-              <w:rPr>
-                <w:rFonts w:ascii="Times New Roman" w:eastAsia="SimSun" w:hAnsi="Times New Roman" w:cs="Times New Roman"/>
-                <w:sz w:val="24"/>
-                <w:szCs w:val="24"/>
-                <w:lang w:eastAsia="zh-CN"/>
-              </w:rPr>
-              <w:t xml:space="preserve"> </w:t>
-            </w:r>
             <w:r>
               <w:rPr>
                 <w:rFonts w:ascii="Times New Roman" w:eastAsia="SimSun" w:hAnsi="Times New Roman" w:cs="Times New Roman"/>
@@ -3613,47 +2853,7 @@
                 <w:szCs w:val="24"/>
                 <w:lang w:eastAsia="zh-CN"/>
               </w:rPr>
-              <w:t>‘</w:t>
-            </w:r>
-            <w:proofErr w:type="spellStart"/>
-            <w:r>
-              <w:rPr>
-                <w:rFonts w:ascii="Times New Roman" w:eastAsia="SimSun" w:hAnsi="Times New Roman" w:cs="Times New Roman"/>
-                <w:sz w:val="24"/>
-                <w:szCs w:val="24"/>
-                <w:lang w:eastAsia="zh-CN"/>
-              </w:rPr>
-              <w:t>kiung</w:t>
-            </w:r>
-            <w:proofErr w:type="spellEnd"/>
-            <w:r>
-              <w:rPr>
-                <w:rFonts w:ascii="Times New Roman" w:eastAsia="SimSun" w:hAnsi="Times New Roman" w:cs="Times New Roman"/>
-                <w:sz w:val="24"/>
-                <w:szCs w:val="24"/>
-                <w:lang w:eastAsia="zh-CN"/>
-              </w:rPr>
-              <w:t xml:space="preserve"> </w:t>
-            </w:r>
-            <w:proofErr w:type="spellStart"/>
-            <w:r>
-              <w:rPr>
-                <w:rFonts w:ascii="Times New Roman" w:eastAsia="SimSun" w:hAnsi="Times New Roman" w:cs="Times New Roman"/>
-                <w:sz w:val="24"/>
-                <w:szCs w:val="24"/>
-                <w:lang w:eastAsia="zh-CN"/>
-              </w:rPr>
-              <w:t>zun</w:t>
-            </w:r>
-            <w:proofErr w:type="spellEnd"/>
-            <w:r>
-              <w:rPr>
-                <w:rFonts w:ascii="Times New Roman" w:eastAsia="SimSun" w:hAnsi="Times New Roman" w:cs="Times New Roman"/>
-                <w:sz w:val="24"/>
-                <w:szCs w:val="24"/>
-                <w:lang w:eastAsia="zh-CN"/>
-              </w:rPr>
-              <w:t>’</w:t>
+              <w:t>‘kiung zun’</w:t>
             </w:r>
             <w:r>
               <w:rPr>
@@ -3733,7 +2933,6 @@
               </w:rPr>
               <w:t xml:space="preserve"> </w:t>
             </w:r>
-            <w:proofErr w:type="spellStart"/>
             <w:r>
               <w:rPr>
                 <w:rFonts w:ascii="Times New Roman" w:eastAsia="SimSun" w:hAnsi="Times New Roman" w:cs="Times New Roman"/>
@@ -3750,7 +2949,6 @@
               </w:rPr>
               <w:t>ú</w:t>
             </w:r>
-            <w:proofErr w:type="spellEnd"/>
             <w:r>
               <w:rPr>
                 <w:rFonts w:ascii="Times New Roman" w:eastAsia="SimSun" w:hAnsi="Times New Roman" w:cs="Times New Roman"/>
@@ -3759,7 +2957,7 @@
               </w:rPr>
               <w:t xml:space="preserve">’ </w:t>
             </w:r>
-            <w:proofErr w:type="spellStart"/>
+            <w:proofErr w:type="gramStart"/>
             <w:r>
               <w:rPr>
                 <w:rFonts w:ascii="Times New Roman" w:eastAsia="SimSun" w:hAnsi="Times New Roman" w:cs="Times New Roman"/>
@@ -3777,23 +2975,13 @@
               </w:rPr>
               <w:t>n</w:t>
             </w:r>
-            <w:proofErr w:type="spellEnd"/>
-            <w:r>
-              <w:rPr>
-                <w:rFonts w:ascii="Times New Roman" w:eastAsia="SimSun" w:hAnsi="Times New Roman" w:cs="Times New Roman"/>
-                <w:sz w:val="24"/>
-                <w:szCs w:val="24"/>
-              </w:rPr>
-              <w:t xml:space="preserve">‘ </w:t>
-            </w:r>
-            <w:proofErr w:type="spellStart"/>
-            <w:r>
-              <w:rPr>
-                <w:rFonts w:ascii="Times New Roman" w:eastAsia="SimSun" w:hAnsi="Times New Roman" w:cs="Times New Roman"/>
-                <w:sz w:val="24"/>
-                <w:szCs w:val="24"/>
-              </w:rPr>
-              <w:t>tsun</w:t>
+            <w:r>
+              <w:rPr>
+                <w:rFonts w:ascii="Times New Roman" w:eastAsia="SimSun" w:hAnsi="Times New Roman" w:cs="Times New Roman"/>
+                <w:sz w:val="24"/>
+                <w:szCs w:val="24"/>
+              </w:rPr>
+              <w:t>‘ tsun</w:t>
             </w:r>
             <w:r>
               <w:rPr>
@@ -3804,7 +2992,7 @@
               </w:rPr>
               <w:t>g</w:t>
             </w:r>
-            <w:proofErr w:type="spellEnd"/>
+            <w:proofErr w:type="gramEnd"/>
             <w:r>
               <w:rPr>
                 <w:rFonts w:ascii="Times New Roman" w:eastAsia="SimSun" w:hAnsi="Times New Roman" w:cs="Times New Roman"/>
@@ -3883,7 +3071,6 @@
               </w:rPr>
               <w:t xml:space="preserve"> </w:t>
             </w:r>
-            <w:proofErr w:type="spellStart"/>
             <w:r>
               <w:rPr>
                 <w:rFonts w:ascii="Times New Roman" w:eastAsia="SimSun" w:hAnsi="Times New Roman" w:cs="Times New Roman"/>
@@ -3907,47 +3094,55 @@
                 <w:sz w:val="24"/>
                 <w:szCs w:val="24"/>
               </w:rPr>
-              <w:t>ien</w:t>
-            </w:r>
-            <w:proofErr w:type="spellEnd"/>
-            <w:r>
-              <w:rPr>
-                <w:rFonts w:ascii="Times New Roman" w:eastAsia="SimSun" w:hAnsi="Times New Roman" w:cs="Times New Roman"/>
-                <w:sz w:val="24"/>
-                <w:szCs w:val="24"/>
+              <w:t xml:space="preserve">ien </w:t>
+            </w:r>
+            <w:r>
+              <w:rPr>
+                <w:rFonts w:ascii="Times New Roman" w:eastAsia="SimSun" w:hAnsi="Times New Roman" w:cs="Times New Roman"/>
+                <w:sz w:val="24"/>
+                <w:szCs w:val="24"/>
+                <w:lang w:eastAsia="zh-CN"/>
+              </w:rPr>
+              <w:t>‘</w:t>
+            </w:r>
+            <w:r>
+              <w:rPr>
+                <w:rFonts w:ascii="Times New Roman" w:eastAsia="SimSun" w:hAnsi="Times New Roman" w:cs="Times New Roman"/>
+                <w:sz w:val="24"/>
+                <w:szCs w:val="24"/>
+              </w:rPr>
+              <w:t xml:space="preserve">yun, </w:t>
+            </w:r>
+            <w:proofErr w:type="gramStart"/>
+            <w:r>
+              <w:rPr>
+                <w:rFonts w:ascii="Times New Roman" w:eastAsia="SimSun" w:hAnsi="Times New Roman" w:cs="Times New Roman" w:hint="eastAsia"/>
+                <w:sz w:val="24"/>
+                <w:szCs w:val="24"/>
+              </w:rPr>
+              <w:t>噏</w:t>
+            </w:r>
+            <w:r>
+              <w:rPr>
+                <w:rFonts w:ascii="Times New Roman" w:eastAsia="SimSun" w:hAnsi="Times New Roman" w:cs="Times New Roman" w:hint="eastAsia"/>
+                <w:sz w:val="24"/>
+                <w:szCs w:val="24"/>
+                <w:lang w:eastAsia="zh-CN"/>
+              </w:rPr>
+              <w:t>,</w:t>
+            </w:r>
+            <w:r>
+              <w:rPr>
+                <w:rFonts w:ascii="Times New Roman" w:eastAsia="SimSun" w:hAnsi="Times New Roman" w:cs="Times New Roman"/>
+                <w:sz w:val="24"/>
+                <w:szCs w:val="24"/>
+                <w:lang w:eastAsia="zh-CN"/>
               </w:rPr>
               <w:t xml:space="preserve"> </w:t>
             </w:r>
             <w:r>
               <w:rPr>
-                <w:rFonts w:ascii="Times New Roman" w:eastAsia="SimSun" w:hAnsi="Times New Roman" w:cs="Times New Roman"/>
-                <w:sz w:val="24"/>
-                <w:szCs w:val="24"/>
-                <w:lang w:eastAsia="zh-CN"/>
-              </w:rPr>
-              <w:t>‘</w:t>
-            </w:r>
-            <w:proofErr w:type="spellStart"/>
-            <w:r>
-              <w:rPr>
-                <w:rFonts w:ascii="Times New Roman" w:eastAsia="SimSun" w:hAnsi="Times New Roman" w:cs="Times New Roman"/>
-                <w:sz w:val="24"/>
-                <w:szCs w:val="24"/>
-              </w:rPr>
-              <w:t>yun</w:t>
-            </w:r>
-            <w:proofErr w:type="spellEnd"/>
-            <w:r>
-              <w:rPr>
-                <w:rFonts w:ascii="Times New Roman" w:eastAsia="SimSun" w:hAnsi="Times New Roman" w:cs="Times New Roman"/>
-                <w:sz w:val="24"/>
-                <w:szCs w:val="24"/>
-              </w:rPr>
-              <w:t xml:space="preserve">, </w:t>
-            </w:r>
-            <w:r>
-              <w:rPr>
-                <w:rFonts w:ascii="Times New Roman" w:eastAsia="SimSun" w:hAnsi="Times New Roman" w:cs="Times New Roman"/>
+                <w:rFonts w:ascii="Times New Roman" w:eastAsia="SimSun" w:hAnsi="Times New Roman" w:cs="Times New Roman" w:hint="eastAsia"/>
                 <w:sz w:val="24"/>
                 <w:szCs w:val="24"/>
                 <w:lang w:eastAsia="zh-CN"/>
@@ -3962,7 +3157,7 @@
               </w:rPr>
               <w:t xml:space="preserve"> </w:t>
             </w:r>
-            <w:proofErr w:type="spellStart"/>
+            <w:proofErr w:type="gramEnd"/>
             <w:r>
               <w:rPr>
                 <w:rFonts w:ascii="Times New Roman" w:eastAsia="SimSun" w:hAnsi="Times New Roman" w:cs="Times New Roman"/>
@@ -3972,7 +3167,6 @@
               </w:rPr>
               <w:t>h’ih</w:t>
             </w:r>
-            <w:proofErr w:type="spellEnd"/>
             <w:r>
               <w:rPr>
                 <w:rFonts w:ascii="Times New Roman" w:eastAsia="SimSun" w:hAnsi="Times New Roman" w:cs="Times New Roman"/>
@@ -3988,47 +3182,43 @@
                 <w:szCs w:val="24"/>
                 <w:lang w:eastAsia="zh-CN"/>
               </w:rPr>
-              <w:t xml:space="preserve"> (notice) </w:t>
-            </w:r>
-            <w:proofErr w:type="spellStart"/>
-            <w:r>
-              <w:rPr>
-                <w:rFonts w:ascii="Times New Roman" w:eastAsia="SimSun" w:hAnsi="Times New Roman" w:cs="Times New Roman"/>
-                <w:sz w:val="24"/>
-                <w:szCs w:val="24"/>
-                <w:lang w:eastAsia="zh-CN"/>
-              </w:rPr>
-              <w:t>tsau</w:t>
-            </w:r>
-            <w:proofErr w:type="spellEnd"/>
-            <w:r>
-              <w:rPr>
-                <w:rFonts w:ascii="Times New Roman" w:eastAsia="SimSun" w:hAnsi="Times New Roman" w:cs="Times New Roman"/>
+              <w:t xml:space="preserve"> (notice)</w:t>
+            </w:r>
+            <w:r>
+              <w:rPr>
+                <w:rFonts w:ascii="Times New Roman" w:eastAsia="SimSun" w:hAnsi="Times New Roman" w:cs="Times New Roman" w:hint="eastAsia"/>
                 <w:sz w:val="24"/>
                 <w:szCs w:val="24"/>
                 <w:lang w:eastAsia="zh-CN"/>
               </w:rPr>
               <w:t xml:space="preserve"> </w:t>
             </w:r>
-            <w:proofErr w:type="spellStart"/>
-            <w:r>
-              <w:rPr>
-                <w:rFonts w:ascii="Times New Roman" w:eastAsia="SimSun" w:hAnsi="Times New Roman" w:cs="Times New Roman"/>
-                <w:sz w:val="24"/>
-                <w:szCs w:val="24"/>
-                <w:lang w:eastAsia="zh-CN"/>
-              </w:rPr>
-              <w:t>yau</w:t>
-            </w:r>
-            <w:proofErr w:type="spellEnd"/>
-            <w:r>
-              <w:rPr>
-                <w:rFonts w:ascii="Times New Roman" w:eastAsia="SimSun" w:hAnsi="Times New Roman" w:cs="Times New Roman"/>
-                <w:sz w:val="24"/>
-                <w:szCs w:val="24"/>
-                <w:lang w:eastAsia="zh-CN"/>
-              </w:rPr>
-              <w:t xml:space="preserve">. </w:t>
+            <w:r>
+              <w:rPr>
+                <w:rFonts w:ascii="Times New Roman" w:eastAsia="SimSun" w:hAnsi="Times New Roman" w:cs="Times New Roman" w:hint="eastAsia"/>
+                <w:sz w:val="24"/>
+                <w:szCs w:val="24"/>
+                <w:lang w:eastAsia="zh-CN"/>
+              </w:rPr>
+              <w:t>招摇</w:t>
+            </w:r>
+            <w:r>
+              <w:rPr>
+                <w:rFonts w:ascii="Times New Roman" w:eastAsia="SimSun" w:hAnsi="Times New Roman" w:cs="Times New Roman" w:hint="eastAsia"/>
+                <w:sz w:val="24"/>
+                <w:szCs w:val="24"/>
+                <w:lang w:eastAsia="zh-CN"/>
+              </w:rPr>
+              <w:t>,</w:t>
+            </w:r>
+            <w:r>
+              <w:rPr>
+                <w:rFonts w:ascii="Times New Roman" w:eastAsia="SimSun" w:hAnsi="Times New Roman" w:cs="Times New Roman"/>
+                <w:sz w:val="24"/>
+                <w:szCs w:val="24"/>
+                <w:lang w:eastAsia="zh-CN"/>
+              </w:rPr>
+              <w:t xml:space="preserve"> tsau yau. </w:t>
             </w:r>
           </w:p>
         </w:tc>
@@ -4047,6 +3237,7 @@
                 <w:lang w:eastAsia="zh-CN"/>
               </w:rPr>
             </w:pPr>
+            <w:proofErr w:type="gramStart"/>
             <w:r>
               <w:rPr>
                 <w:rFonts w:ascii="Times New Roman" w:eastAsia="SimSun" w:hAnsi="Times New Roman" w:cs="Times New Roman"/>
@@ -4074,6 +3265,7 @@
               </w:rPr>
               <w:t>拍賣</w:t>
             </w:r>
+            <w:proofErr w:type="gramEnd"/>
             <w:r>
               <w:rPr>
                 <w:rFonts w:ascii="Times New Roman" w:eastAsia="SimSun" w:hAnsi="Times New Roman" w:cs="Times New Roman"/>
@@ -4092,112 +3284,50 @@
               </w:rPr>
               <w:t xml:space="preserve"> </w:t>
             </w:r>
-            <w:proofErr w:type="spellStart"/>
-            <w:r>
-              <w:rPr>
-                <w:rFonts w:ascii="Times New Roman" w:eastAsia="SimSun" w:hAnsi="Times New Roman" w:cs="Times New Roman"/>
-                <w:sz w:val="24"/>
-                <w:szCs w:val="24"/>
-                <w:lang w:eastAsia="zh-CN"/>
-              </w:rPr>
-              <w:t>p’áh</w:t>
-            </w:r>
-            <w:proofErr w:type="spellEnd"/>
-            <w:r>
-              <w:rPr>
-                <w:rFonts w:ascii="Times New Roman" w:eastAsia="SimSun" w:hAnsi="Times New Roman" w:cs="Times New Roman"/>
+            <w:r>
+              <w:rPr>
+                <w:rFonts w:ascii="Times New Roman" w:eastAsia="SimSun" w:hAnsi="Times New Roman" w:cs="Times New Roman"/>
+                <w:sz w:val="24"/>
+                <w:szCs w:val="24"/>
+                <w:lang w:eastAsia="zh-CN"/>
+              </w:rPr>
+              <w:t xml:space="preserve">p’áh má’, </w:t>
+            </w:r>
+            <w:r>
+              <w:rPr>
+                <w:rFonts w:ascii="Times New Roman" w:eastAsia="SimSun" w:hAnsi="Times New Roman" w:cs="Times New Roman"/>
+                <w:sz w:val="24"/>
+                <w:szCs w:val="24"/>
+                <w:lang w:eastAsia="zh-CN"/>
+              </w:rPr>
+              <w:t>叫賣</w:t>
+            </w:r>
+            <w:r>
+              <w:rPr>
+                <w:rFonts w:ascii="Times New Roman" w:eastAsia="SimSun" w:hAnsi="Times New Roman" w:cs="Times New Roman"/>
+                <w:sz w:val="24"/>
+                <w:szCs w:val="24"/>
+                <w:lang w:eastAsia="zh-CN"/>
+              </w:rPr>
+              <w:t>,</w:t>
+            </w:r>
+            <w:r>
+              <w:rPr>
+                <w:rFonts w:ascii="Times New Roman" w:eastAsia="SimSun" w:hAnsi="Times New Roman" w:cs="Times New Roman" w:hint="eastAsia"/>
                 <w:sz w:val="24"/>
                 <w:szCs w:val="24"/>
                 <w:lang w:eastAsia="zh-CN"/>
               </w:rPr>
               <w:t xml:space="preserve"> </w:t>
             </w:r>
-            <w:proofErr w:type="spellStart"/>
-            <w:r>
-              <w:rPr>
-                <w:rFonts w:ascii="Times New Roman" w:eastAsia="SimSun" w:hAnsi="Times New Roman" w:cs="Times New Roman"/>
-                <w:sz w:val="24"/>
-                <w:szCs w:val="24"/>
-                <w:lang w:eastAsia="zh-CN"/>
-              </w:rPr>
-              <w:t>má</w:t>
-            </w:r>
-            <w:proofErr w:type="spellEnd"/>
-            <w:r>
-              <w:rPr>
-                <w:rFonts w:ascii="Times New Roman" w:eastAsia="SimSun" w:hAnsi="Times New Roman" w:cs="Times New Roman"/>
-                <w:sz w:val="24"/>
-                <w:szCs w:val="24"/>
-                <w:lang w:eastAsia="zh-CN"/>
-              </w:rPr>
-              <w:t xml:space="preserve">’, </w:t>
-            </w:r>
-            <w:r>
-              <w:rPr>
-                <w:rFonts w:ascii="Times New Roman" w:eastAsia="SimSun" w:hAnsi="Times New Roman" w:cs="Times New Roman"/>
-                <w:sz w:val="24"/>
-                <w:szCs w:val="24"/>
-                <w:lang w:eastAsia="zh-CN"/>
-              </w:rPr>
-              <w:t>叫賣</w:t>
-            </w:r>
-            <w:r>
-              <w:rPr>
-                <w:rFonts w:ascii="Times New Roman" w:eastAsia="SimSun" w:hAnsi="Times New Roman" w:cs="Times New Roman"/>
-                <w:sz w:val="24"/>
-                <w:szCs w:val="24"/>
-                <w:lang w:eastAsia="zh-CN"/>
-              </w:rPr>
-              <w:t>,</w:t>
-            </w:r>
-            <w:r>
-              <w:rPr>
-                <w:rFonts w:ascii="Times New Roman" w:eastAsia="SimSun" w:hAnsi="Times New Roman" w:cs="Times New Roman" w:hint="eastAsia"/>
-                <w:sz w:val="24"/>
-                <w:szCs w:val="24"/>
-                <w:lang w:eastAsia="zh-CN"/>
-              </w:rPr>
-              <w:t xml:space="preserve"> </w:t>
-            </w:r>
-            <w:proofErr w:type="spellStart"/>
-            <w:r>
-              <w:rPr>
-                <w:rFonts w:ascii="Times New Roman" w:eastAsia="SimSun" w:hAnsi="Times New Roman" w:cs="Times New Roman"/>
-                <w:sz w:val="24"/>
-                <w:szCs w:val="24"/>
-                <w:lang w:eastAsia="zh-CN"/>
-              </w:rPr>
-              <w:t>kiau</w:t>
-            </w:r>
-            <w:proofErr w:type="spellEnd"/>
-            <w:r>
-              <w:rPr>
-                <w:rFonts w:ascii="Times New Roman" w:eastAsia="SimSun" w:hAnsi="Times New Roman" w:cs="Times New Roman"/>
-                <w:sz w:val="24"/>
-                <w:szCs w:val="24"/>
-                <w:lang w:eastAsia="zh-CN"/>
-              </w:rPr>
-              <w:t xml:space="preserve">’ </w:t>
-            </w:r>
-            <w:proofErr w:type="spellStart"/>
-            <w:r>
-              <w:rPr>
-                <w:rFonts w:ascii="Times New Roman" w:eastAsia="SimSun" w:hAnsi="Times New Roman" w:cs="Times New Roman"/>
-                <w:sz w:val="24"/>
-                <w:szCs w:val="24"/>
-                <w:lang w:eastAsia="zh-CN"/>
-              </w:rPr>
-              <w:t>má</w:t>
-            </w:r>
-            <w:proofErr w:type="spellEnd"/>
-            <w:r>
-              <w:rPr>
-                <w:rFonts w:ascii="Times New Roman" w:eastAsia="SimSun" w:hAnsi="Times New Roman" w:cs="Times New Roman"/>
-                <w:sz w:val="24"/>
-                <w:szCs w:val="24"/>
-                <w:lang w:eastAsia="zh-CN"/>
-              </w:rPr>
-              <w:t>’</w:t>
+            <w:r>
+              <w:rPr>
+                <w:rFonts w:ascii="Times New Roman" w:eastAsia="SimSun" w:hAnsi="Times New Roman" w:cs="Times New Roman"/>
+                <w:sz w:val="24"/>
+                <w:szCs w:val="24"/>
+                <w:lang w:eastAsia="zh-CN"/>
+              </w:rPr>
+              <w:t>kiau’ má’</w:t>
             </w:r>
             <w:r>
               <w:rPr>
@@ -4259,7 +3389,7 @@
               </w:rPr>
               <w:t xml:space="preserve">, </w:t>
             </w:r>
-            <w:proofErr w:type="spellStart"/>
+            <w:proofErr w:type="gramStart"/>
             <w:r>
               <w:rPr>
                 <w:rFonts w:ascii="Times New Roman" w:eastAsia="SimSun" w:hAnsi="Times New Roman" w:cs="Times New Roman"/>
@@ -4276,7 +3406,6 @@
               </w:rPr>
               <w:t>ú</w:t>
             </w:r>
-            <w:proofErr w:type="spellEnd"/>
             <w:r>
               <w:rPr>
                 <w:rFonts w:ascii="Times New Roman" w:eastAsia="SimSun" w:hAnsi="Times New Roman" w:cs="Times New Roman" w:hint="eastAsia"/>
@@ -4295,7 +3424,7 @@
               </w:rPr>
               <w:t>‘</w:t>
             </w:r>
-            <w:proofErr w:type="spellStart"/>
+            <w:proofErr w:type="gramEnd"/>
             <w:r>
               <w:rPr>
                 <w:rFonts w:ascii="Times New Roman" w:eastAsia="SimSun" w:hAnsi="Times New Roman" w:cs="Times New Roman"/>
@@ -4312,7 +3441,6 @@
               </w:rPr>
               <w:t>ú</w:t>
             </w:r>
-            <w:proofErr w:type="spellEnd"/>
             <w:r>
               <w:rPr>
                 <w:rFonts w:ascii="Times New Roman" w:eastAsia="SimSun" w:hAnsi="Times New Roman" w:cs="Times New Roman"/>
@@ -4357,21 +3485,37 @@
               </w:rPr>
               <w:t xml:space="preserve"> ‘</w:t>
             </w:r>
-            <w:proofErr w:type="spellStart"/>
-            <w:r>
-              <w:rPr>
-                <w:rFonts w:ascii="Times New Roman" w:eastAsia="SimSun" w:hAnsi="Times New Roman" w:cs="Times New Roman"/>
-                <w:sz w:val="24"/>
-                <w:szCs w:val="24"/>
-              </w:rPr>
-              <w:t>niang</w:t>
-            </w:r>
-            <w:proofErr w:type="spellEnd"/>
-            <w:r>
-              <w:rPr>
-                <w:rFonts w:ascii="Times New Roman" w:eastAsia="SimSun" w:hAnsi="Times New Roman" w:cs="Times New Roman"/>
-                <w:sz w:val="24"/>
-                <w:szCs w:val="24"/>
+            <w:r>
+              <w:rPr>
+                <w:rFonts w:ascii="Times New Roman" w:eastAsia="SimSun" w:hAnsi="Times New Roman" w:cs="Times New Roman"/>
+                <w:sz w:val="24"/>
+                <w:szCs w:val="24"/>
+              </w:rPr>
+              <w:t xml:space="preserve">niang </w:t>
+            </w:r>
+            <w:r>
+              <w:rPr>
+                <w:rFonts w:ascii="Times New Roman" w:eastAsia="SimSun" w:hAnsi="Times New Roman" w:cs="Times New Roman"/>
+                <w:sz w:val="24"/>
+                <w:szCs w:val="24"/>
+                <w:lang w:eastAsia="zh-CN"/>
+              </w:rPr>
+              <w:t>‘</w:t>
+            </w:r>
+            <w:r>
+              <w:rPr>
+                <w:rFonts w:ascii="Times New Roman" w:eastAsia="SimSun" w:hAnsi="Times New Roman" w:cs="Times New Roman"/>
+                <w:sz w:val="24"/>
+                <w:szCs w:val="24"/>
+              </w:rPr>
+              <w:t xml:space="preserve">niang, (maternal) </w:t>
+            </w:r>
+            <w:r>
+              <w:rPr>
+                <w:rFonts w:ascii="Times New Roman" w:eastAsia="SimSun" w:hAnsi="Times New Roman" w:cs="Times New Roman"/>
+                <w:sz w:val="24"/>
+                <w:szCs w:val="24"/>
+                <w:lang w:eastAsia="zh-CN"/>
               </w:rPr>
               <w:t xml:space="preserve"> </w:t>
             </w:r>
@@ -4382,42 +3526,6 @@
                 <w:szCs w:val="24"/>
                 <w:lang w:eastAsia="zh-CN"/>
               </w:rPr>
-              <w:t>‘</w:t>
-            </w:r>
-            <w:proofErr w:type="spellStart"/>
-            <w:r>
-              <w:rPr>
-                <w:rFonts w:ascii="Times New Roman" w:eastAsia="SimSun" w:hAnsi="Times New Roman" w:cs="Times New Roman"/>
-                <w:sz w:val="24"/>
-                <w:szCs w:val="24"/>
-              </w:rPr>
-              <w:t>niang</w:t>
-            </w:r>
-            <w:proofErr w:type="spellEnd"/>
-            <w:r>
-              <w:rPr>
-                <w:rFonts w:ascii="Times New Roman" w:eastAsia="SimSun" w:hAnsi="Times New Roman" w:cs="Times New Roman"/>
-                <w:sz w:val="24"/>
-                <w:szCs w:val="24"/>
-              </w:rPr>
-              <w:t xml:space="preserve">, (maternal) </w:t>
-            </w:r>
-            <w:r>
-              <w:rPr>
-                <w:rFonts w:ascii="Times New Roman" w:eastAsia="SimSun" w:hAnsi="Times New Roman" w:cs="Times New Roman"/>
-                <w:sz w:val="24"/>
-                <w:szCs w:val="24"/>
-                <w:lang w:eastAsia="zh-CN"/>
-              </w:rPr>
-              <w:t xml:space="preserve"> </w:t>
-            </w:r>
-            <w:r>
-              <w:rPr>
-                <w:rFonts w:ascii="Times New Roman" w:eastAsia="SimSun" w:hAnsi="Times New Roman" w:cs="Times New Roman"/>
-                <w:sz w:val="24"/>
-                <w:szCs w:val="24"/>
-                <w:lang w:eastAsia="zh-CN"/>
-              </w:rPr>
               <w:t>姨母</w:t>
             </w:r>
             <w:r>
@@ -4436,27 +3544,7 @@
                 <w:szCs w:val="24"/>
                 <w:lang w:eastAsia="zh-CN"/>
               </w:rPr>
-              <w:t xml:space="preserve">í’ </w:t>
-            </w:r>
-            <w:proofErr w:type="spellStart"/>
-            <w:r>
-              <w:rPr>
-                <w:rFonts w:ascii="Times New Roman" w:eastAsia="SimSun" w:hAnsi="Times New Roman" w:cs="Times New Roman"/>
-                <w:sz w:val="24"/>
-                <w:szCs w:val="24"/>
-                <w:lang w:eastAsia="zh-CN"/>
-              </w:rPr>
-              <w:t>mú</w:t>
-            </w:r>
-            <w:proofErr w:type="spellEnd"/>
-            <w:r>
-              <w:rPr>
-                <w:rFonts w:ascii="Times New Roman" w:eastAsia="SimSun" w:hAnsi="Times New Roman" w:cs="Times New Roman"/>
-                <w:sz w:val="24"/>
-                <w:szCs w:val="24"/>
-                <w:lang w:eastAsia="zh-CN"/>
-              </w:rPr>
-              <w:t xml:space="preserve">,  </w:t>
+              <w:t xml:space="preserve">í’ mú,  </w:t>
             </w:r>
             <w:r>
               <w:rPr>
@@ -4482,25 +3570,7 @@
                 <w:sz w:val="24"/>
                 <w:szCs w:val="24"/>
               </w:rPr>
-              <w:t xml:space="preserve"> ‘</w:t>
-            </w:r>
-            <w:proofErr w:type="spellStart"/>
-            <w:r>
-              <w:rPr>
-                <w:rFonts w:ascii="Times New Roman" w:eastAsia="SimSun" w:hAnsi="Times New Roman" w:cs="Times New Roman"/>
-                <w:sz w:val="24"/>
-                <w:szCs w:val="24"/>
-              </w:rPr>
-              <w:t>niang</w:t>
-            </w:r>
-            <w:proofErr w:type="spellEnd"/>
-            <w:r>
-              <w:rPr>
-                <w:rFonts w:ascii="Times New Roman" w:eastAsia="SimSun" w:hAnsi="Times New Roman" w:cs="Times New Roman"/>
-                <w:sz w:val="24"/>
-                <w:szCs w:val="24"/>
-              </w:rPr>
-              <w:t xml:space="preserve"> </w:t>
+              <w:t xml:space="preserve"> ‘niang </w:t>
             </w:r>
             <w:r>
               <w:rPr>
@@ -4600,7 +3670,6 @@
               </w:rPr>
               <w:t xml:space="preserve"> </w:t>
             </w:r>
-            <w:proofErr w:type="spellStart"/>
             <w:r>
               <w:rPr>
                 <w:rFonts w:ascii="Times New Roman" w:eastAsia="SimSun" w:hAnsi="Times New Roman" w:cs="Times New Roman"/>
@@ -4633,16 +3702,7 @@
                 <w:sz w:val="24"/>
                 <w:szCs w:val="24"/>
               </w:rPr>
-              <w:t>n</w:t>
-            </w:r>
-            <w:proofErr w:type="spellEnd"/>
-            <w:r>
-              <w:rPr>
-                <w:rFonts w:ascii="Times New Roman" w:eastAsia="SimSun" w:hAnsi="Times New Roman" w:cs="Times New Roman"/>
-                <w:sz w:val="24"/>
-                <w:szCs w:val="24"/>
-              </w:rPr>
-              <w:t xml:space="preserve"> ping</w:t>
+              <w:t>n ping</w:t>
             </w:r>
             <w:r>
               <w:rPr>
@@ -4670,7 +3730,7 @@
               </w:rPr>
               <w:t xml:space="preserve"> </w:t>
             </w:r>
-            <w:proofErr w:type="spellStart"/>
+            <w:proofErr w:type="gramStart"/>
             <w:r>
               <w:rPr>
                 <w:rFonts w:ascii="Times New Roman" w:eastAsia="SimSun" w:hAnsi="Times New Roman" w:cs="Times New Roman"/>
@@ -4679,7 +3739,6 @@
               </w:rPr>
               <w:t>權勢</w:t>
             </w:r>
-            <w:proofErr w:type="spellEnd"/>
             <w:r>
               <w:rPr>
                 <w:rFonts w:ascii="Times New Roman" w:eastAsia="SimSun" w:hAnsi="Times New Roman" w:cs="Times New Roman"/>
@@ -4705,47 +3764,17 @@
                 <w:szCs w:val="24"/>
                 <w:lang w:eastAsia="zh-CN"/>
               </w:rPr>
-              <w:t xml:space="preserve"> </w:t>
-            </w:r>
-            <w:proofErr w:type="spellStart"/>
-            <w:r>
-              <w:rPr>
-                <w:rFonts w:ascii="Times New Roman" w:eastAsia="SimSun" w:hAnsi="Times New Roman" w:cs="Times New Roman"/>
-                <w:sz w:val="24"/>
-                <w:szCs w:val="24"/>
-                <w:lang w:eastAsia="zh-CN"/>
-              </w:rPr>
-              <w:t>kiön</w:t>
-            </w:r>
-            <w:proofErr w:type="spellEnd"/>
-            <w:r>
-              <w:rPr>
-                <w:rFonts w:ascii="Times New Roman" w:eastAsia="SimSun" w:hAnsi="Times New Roman" w:cs="Times New Roman"/>
-                <w:sz w:val="24"/>
-                <w:szCs w:val="24"/>
-                <w:lang w:eastAsia="zh-CN"/>
-              </w:rPr>
-              <w:t xml:space="preserve"> </w:t>
-            </w:r>
-            <w:proofErr w:type="spellStart"/>
-            <w:r>
-              <w:rPr>
-                <w:rFonts w:ascii="Times New Roman" w:eastAsia="SimSun" w:hAnsi="Times New Roman" w:cs="Times New Roman"/>
-                <w:sz w:val="24"/>
-                <w:szCs w:val="24"/>
-                <w:lang w:eastAsia="zh-CN"/>
-              </w:rPr>
-              <w:t>sz</w:t>
-            </w:r>
-            <w:proofErr w:type="spellEnd"/>
-            <w:r>
-              <w:rPr>
-                <w:rFonts w:ascii="Times New Roman" w:eastAsia="SimSun" w:hAnsi="Times New Roman" w:cs="Times New Roman"/>
-                <w:sz w:val="24"/>
-                <w:szCs w:val="24"/>
-                <w:lang w:eastAsia="zh-CN"/>
-              </w:rPr>
-              <w:t>’</w:t>
+              <w:t xml:space="preserve"> kiön</w:t>
+            </w:r>
+            <w:proofErr w:type="gramEnd"/>
+            <w:r>
+              <w:rPr>
+                <w:rFonts w:ascii="Times New Roman" w:eastAsia="SimSun" w:hAnsi="Times New Roman" w:cs="Times New Roman"/>
+                <w:sz w:val="24"/>
+                <w:szCs w:val="24"/>
+                <w:lang w:eastAsia="zh-CN"/>
+              </w:rPr>
+              <w:t xml:space="preserve"> sz’</w:t>
             </w:r>
             <w:r>
               <w:rPr>
@@ -4816,23 +3845,14 @@
               </w:rPr>
               <w:t xml:space="preserve"> </w:t>
             </w:r>
-            <w:proofErr w:type="spellStart"/>
-            <w:r>
-              <w:rPr>
-                <w:rFonts w:ascii="Times New Roman" w:eastAsia="SimSun" w:hAnsi="Times New Roman" w:cs="Times New Roman"/>
-                <w:sz w:val="24"/>
-                <w:szCs w:val="24"/>
-              </w:rPr>
-              <w:t>ts’ieu</w:t>
-            </w:r>
-            <w:proofErr w:type="spellEnd"/>
-            <w:r>
-              <w:rPr>
-                <w:rFonts w:ascii="Times New Roman" w:eastAsia="SimSun" w:hAnsi="Times New Roman" w:cs="Times New Roman"/>
-                <w:sz w:val="24"/>
-                <w:szCs w:val="24"/>
-              </w:rPr>
-              <w:t xml:space="preserve">, </w:t>
+            <w:proofErr w:type="gramStart"/>
+            <w:r>
+              <w:rPr>
+                <w:rFonts w:ascii="Times New Roman" w:eastAsia="SimSun" w:hAnsi="Times New Roman" w:cs="Times New Roman"/>
+                <w:sz w:val="24"/>
+                <w:szCs w:val="24"/>
+              </w:rPr>
+              <w:t xml:space="preserve">ts’ieu, </w:t>
             </w:r>
             <w:r>
               <w:rPr>
@@ -4852,6 +3872,7 @@
               </w:rPr>
               <w:t>秋天</w:t>
             </w:r>
+            <w:proofErr w:type="gramEnd"/>
             <w:r>
               <w:rPr>
                 <w:rFonts w:ascii="Times New Roman" w:eastAsia="SimSun" w:hAnsi="Times New Roman" w:cs="Times New Roman"/>
@@ -4870,7 +3891,6 @@
               </w:rPr>
               <w:t xml:space="preserve"> </w:t>
             </w:r>
-            <w:proofErr w:type="spellStart"/>
             <w:r>
               <w:rPr>
                 <w:rFonts w:ascii="Times New Roman" w:eastAsia="SimSun" w:hAnsi="Times New Roman" w:cs="Times New Roman"/>
@@ -4894,25 +3914,7 @@
                 <w:sz w:val="24"/>
                 <w:szCs w:val="24"/>
               </w:rPr>
-              <w:t>ien</w:t>
-            </w:r>
-            <w:proofErr w:type="spellEnd"/>
-            <w:r>
-              <w:rPr>
-                <w:rFonts w:ascii="Times New Roman" w:eastAsia="SimSun" w:hAnsi="Times New Roman" w:cs="Times New Roman"/>
-                <w:sz w:val="24"/>
-                <w:szCs w:val="24"/>
-              </w:rPr>
-              <w:t xml:space="preserve"> </w:t>
-            </w:r>
-            <w:proofErr w:type="spellStart"/>
-            <w:r>
-              <w:rPr>
-                <w:rFonts w:ascii="Times New Roman" w:eastAsia="SimSun" w:hAnsi="Times New Roman" w:cs="Times New Roman"/>
-                <w:sz w:val="24"/>
-                <w:szCs w:val="24"/>
-              </w:rPr>
-              <w:t>t</w:t>
+              <w:t>ien t</w:t>
             </w:r>
             <w:r>
               <w:rPr>
@@ -4940,7 +3942,6 @@
               </w:rPr>
               <w:t>n</w:t>
             </w:r>
-            <w:proofErr w:type="spellEnd"/>
             <w:r>
               <w:rPr>
                 <w:rFonts w:ascii="Times New Roman" w:eastAsia="SimSun" w:hAnsi="Times New Roman" w:cs="Times New Roman"/>
@@ -4971,7 +3972,16 @@
                 <w:sz w:val="24"/>
                 <w:szCs w:val="24"/>
               </w:rPr>
-              <w:t>Avail, (one’s self of)</w:t>
+              <w:t xml:space="preserve">Avail, (one’s self </w:t>
+            </w:r>
+            <w:proofErr w:type="gramStart"/>
+            <w:r>
+              <w:rPr>
+                <w:rFonts w:ascii="Times New Roman" w:eastAsia="SimSun" w:hAnsi="Times New Roman" w:cs="Times New Roman"/>
+                <w:sz w:val="24"/>
+                <w:szCs w:val="24"/>
+              </w:rPr>
+              <w:t>of)</w:t>
             </w:r>
             <w:r>
               <w:rPr>
@@ -4982,6 +3992,7 @@
               </w:rPr>
               <w:t>乘</w:t>
             </w:r>
+            <w:proofErr w:type="gramEnd"/>
             <w:r>
               <w:rPr>
                 <w:rFonts w:ascii="Times New Roman" w:eastAsia="SimSun" w:hAnsi="Times New Roman" w:cs="Times New Roman"/>
@@ -4997,23 +4008,32 @@
                 <w:sz w:val="24"/>
                 <w:szCs w:val="24"/>
               </w:rPr>
+              <w:t xml:space="preserve"> dzung, </w:t>
+            </w:r>
+            <w:r>
+              <w:rPr>
+                <w:rFonts w:ascii="Times New Roman" w:eastAsia="SimSun" w:hAnsi="Times New Roman" w:cs="Times New Roman"/>
+                <w:sz w:val="24"/>
+                <w:szCs w:val="24"/>
+                <w:lang w:eastAsia="zh-CN"/>
+              </w:rPr>
               <w:t xml:space="preserve"> </w:t>
             </w:r>
-            <w:proofErr w:type="spellStart"/>
-            <w:r>
-              <w:rPr>
-                <w:rFonts w:ascii="Times New Roman" w:eastAsia="SimSun" w:hAnsi="Times New Roman" w:cs="Times New Roman"/>
-                <w:sz w:val="24"/>
-                <w:szCs w:val="24"/>
-              </w:rPr>
-              <w:t>dzung</w:t>
-            </w:r>
-            <w:proofErr w:type="spellEnd"/>
-            <w:r>
-              <w:rPr>
-                <w:rFonts w:ascii="Times New Roman" w:eastAsia="SimSun" w:hAnsi="Times New Roman" w:cs="Times New Roman"/>
-                <w:sz w:val="24"/>
-                <w:szCs w:val="24"/>
+            <w:r>
+              <w:rPr>
+                <w:rFonts w:ascii="Times New Roman" w:eastAsia="SimSun" w:hAnsi="Times New Roman" w:cs="Times New Roman"/>
+                <w:sz w:val="24"/>
+                <w:szCs w:val="24"/>
+                <w:lang w:eastAsia="zh-CN"/>
+              </w:rPr>
+              <w:t>趁</w:t>
+            </w:r>
+            <w:r>
+              <w:rPr>
+                <w:rFonts w:ascii="Times New Roman" w:eastAsia="SimSun" w:hAnsi="Times New Roman" w:cs="Times New Roman"/>
+                <w:sz w:val="24"/>
+                <w:szCs w:val="24"/>
+                <w:lang w:eastAsia="zh-CN"/>
               </w:rPr>
               <w:t xml:space="preserve">, </w:t>
             </w:r>
@@ -5024,45 +4044,7 @@
                 <w:szCs w:val="24"/>
                 <w:lang w:eastAsia="zh-CN"/>
               </w:rPr>
-              <w:t xml:space="preserve"> </w:t>
-            </w:r>
-            <w:r>
-              <w:rPr>
-                <w:rFonts w:ascii="Times New Roman" w:eastAsia="SimSun" w:hAnsi="Times New Roman" w:cs="Times New Roman"/>
-                <w:sz w:val="24"/>
-                <w:szCs w:val="24"/>
-                <w:lang w:eastAsia="zh-CN"/>
-              </w:rPr>
-              <w:t>趁</w:t>
-            </w:r>
-            <w:r>
-              <w:rPr>
-                <w:rFonts w:ascii="Times New Roman" w:eastAsia="SimSun" w:hAnsi="Times New Roman" w:cs="Times New Roman"/>
-                <w:sz w:val="24"/>
-                <w:szCs w:val="24"/>
-                <w:lang w:eastAsia="zh-CN"/>
-              </w:rPr>
-              <w:t xml:space="preserve">, </w:t>
-            </w:r>
-            <w:proofErr w:type="spellStart"/>
-            <w:r>
-              <w:rPr>
-                <w:rFonts w:ascii="Times New Roman" w:eastAsia="SimSun" w:hAnsi="Times New Roman" w:cs="Times New Roman"/>
-                <w:sz w:val="24"/>
-                <w:szCs w:val="24"/>
-                <w:lang w:eastAsia="zh-CN"/>
-              </w:rPr>
-              <w:t>t’sung</w:t>
-            </w:r>
-            <w:proofErr w:type="spellEnd"/>
-            <w:r>
-              <w:rPr>
-                <w:rFonts w:ascii="Times New Roman" w:eastAsia="SimSun" w:hAnsi="Times New Roman" w:cs="Times New Roman"/>
-                <w:sz w:val="24"/>
-                <w:szCs w:val="24"/>
-                <w:lang w:eastAsia="zh-CN"/>
-              </w:rPr>
-              <w:t>’</w:t>
+              <w:t>t’sung’</w:t>
             </w:r>
             <w:r>
               <w:rPr>
@@ -5108,6 +4090,7 @@
               </w:rPr>
               <w:t xml:space="preserve">Avaricious, </w:t>
             </w:r>
+            <w:proofErr w:type="gramStart"/>
             <w:r>
               <w:rPr>
                 <w:rFonts w:ascii="Times New Roman" w:eastAsia="SimSun" w:hAnsi="Times New Roman" w:cs="Times New Roman"/>
@@ -5131,9 +4114,18 @@
                 <w:szCs w:val="24"/>
                 <w:lang w:eastAsia="zh-CN"/>
               </w:rPr>
-              <w:t xml:space="preserve">, </w:t>
-            </w:r>
-            <w:proofErr w:type="spellStart"/>
+              <w:t>,</w:t>
+            </w:r>
+            <w:proofErr w:type="gramEnd"/>
+            <w:r>
+              <w:rPr>
+                <w:rFonts w:ascii="Times New Roman" w:eastAsia="SimSun" w:hAnsi="Times New Roman" w:cs="Times New Roman"/>
+                <w:sz w:val="24"/>
+                <w:szCs w:val="24"/>
+                <w:lang w:eastAsia="zh-CN"/>
+              </w:rPr>
+              <w:t xml:space="preserve"> </w:t>
+            </w:r>
             <w:r>
               <w:rPr>
                 <w:rFonts w:ascii="Times New Roman" w:eastAsia="SimSun" w:hAnsi="Times New Roman" w:cs="Times New Roman"/>
@@ -5157,16 +4149,7 @@
                 <w:sz w:val="24"/>
                 <w:szCs w:val="24"/>
               </w:rPr>
-              <w:t>en</w:t>
-            </w:r>
-            <w:proofErr w:type="spellEnd"/>
-            <w:r>
-              <w:rPr>
-                <w:rFonts w:ascii="Times New Roman" w:eastAsia="SimSun" w:hAnsi="Times New Roman" w:cs="Times New Roman"/>
-                <w:sz w:val="24"/>
-                <w:szCs w:val="24"/>
-              </w:rPr>
-              <w:t xml:space="preserve">, </w:t>
+              <w:t xml:space="preserve">en, </w:t>
             </w:r>
             <w:r>
               <w:rPr>
@@ -5201,16 +4184,7 @@
                 <w:sz w:val="24"/>
                 <w:szCs w:val="24"/>
               </w:rPr>
-              <w:t xml:space="preserve"> </w:t>
-            </w:r>
-            <w:proofErr w:type="spellStart"/>
-            <w:r>
-              <w:rPr>
-                <w:rFonts w:ascii="Times New Roman" w:eastAsia="SimSun" w:hAnsi="Times New Roman" w:cs="Times New Roman"/>
-                <w:sz w:val="24"/>
-                <w:szCs w:val="24"/>
-              </w:rPr>
-              <w:t>t</w:t>
+              <w:t xml:space="preserve"> t</w:t>
             </w:r>
             <w:r>
               <w:rPr>
@@ -5239,7 +4213,6 @@
               </w:rPr>
               <w:t>n</w:t>
             </w:r>
-            <w:proofErr w:type="spellEnd"/>
             <w:r>
               <w:rPr>
                 <w:rFonts w:ascii="Times New Roman" w:eastAsia="SimSun" w:hAnsi="Times New Roman" w:cs="Times New Roman"/>
@@ -5289,17 +4262,7 @@
                 <w:szCs w:val="24"/>
                 <w:lang w:eastAsia="zh-CN"/>
               </w:rPr>
-              <w:t xml:space="preserve"> </w:t>
-            </w:r>
-            <w:proofErr w:type="spellStart"/>
-            <w:r>
-              <w:rPr>
-                <w:rFonts w:ascii="Times New Roman" w:eastAsia="SimSun" w:hAnsi="Times New Roman" w:cs="Times New Roman"/>
-                <w:sz w:val="24"/>
-                <w:szCs w:val="24"/>
-                <w:lang w:eastAsia="zh-CN"/>
-              </w:rPr>
-              <w:t>t’e</w:t>
+              <w:t xml:space="preserve"> t’e</w:t>
             </w:r>
             <w:r>
               <w:rPr>
@@ -5312,7 +4275,15 @@
               </w:rPr>
               <w:t>n</w:t>
             </w:r>
-            <w:proofErr w:type="spellEnd"/>
+            <w:r>
+              <w:rPr>
+                <w:rFonts w:ascii="Times New Roman" w:eastAsia="SimSun" w:hAnsi="Times New Roman" w:cs="Times New Roman"/>
+                <w:sz w:val="24"/>
+                <w:szCs w:val="24"/>
+                <w:lang w:eastAsia="zh-CN"/>
+              </w:rPr>
+              <w:t xml:space="preserve"> lan</w:t>
+            </w:r>
             <w:r>
               <w:rPr>
                 <w:rFonts w:ascii="Times New Roman" w:eastAsia="SimSun" w:hAnsi="Times New Roman" w:cs="Times New Roman"/>
@@ -5322,54 +4293,14 @@
               </w:rPr>
               <w:t xml:space="preserve"> </w:t>
             </w:r>
-            <w:proofErr w:type="spellStart"/>
-            <w:r>
-              <w:rPr>
-                <w:rFonts w:ascii="Times New Roman" w:eastAsia="SimSun" w:hAnsi="Times New Roman" w:cs="Times New Roman"/>
-                <w:sz w:val="24"/>
-                <w:szCs w:val="24"/>
-                <w:lang w:eastAsia="zh-CN"/>
-              </w:rPr>
-              <w:t>lan</w:t>
-            </w:r>
-            <w:proofErr w:type="spellEnd"/>
-            <w:r>
-              <w:rPr>
-                <w:rFonts w:ascii="Times New Roman" w:eastAsia="SimSun" w:hAnsi="Times New Roman" w:cs="Times New Roman"/>
-                <w:sz w:val="24"/>
-                <w:szCs w:val="24"/>
-                <w:lang w:eastAsia="zh-CN"/>
-              </w:rPr>
-              <w:t xml:space="preserve"> </w:t>
-            </w:r>
-            <w:r>
-              <w:rPr>
-                <w:rFonts w:ascii="Times New Roman" w:eastAsia="SimSun" w:hAnsi="Times New Roman" w:cs="Times New Roman"/>
-                <w:sz w:val="24"/>
-                <w:szCs w:val="24"/>
-                <w:lang w:eastAsia="zh-CN"/>
-              </w:rPr>
-              <w:t>(</w:t>
-            </w:r>
-            <w:proofErr w:type="spellStart"/>
-            <w:r>
-              <w:rPr>
-                <w:rFonts w:ascii="Times New Roman" w:eastAsia="SimSun" w:hAnsi="Times New Roman" w:cs="Times New Roman"/>
-                <w:sz w:val="24"/>
-                <w:szCs w:val="24"/>
-                <w:lang w:eastAsia="zh-CN"/>
-              </w:rPr>
-              <w:t>lön</w:t>
-            </w:r>
-            <w:proofErr w:type="spellEnd"/>
-            <w:r>
-              <w:rPr>
-                <w:rFonts w:ascii="Times New Roman" w:eastAsia="SimSun" w:hAnsi="Times New Roman" w:cs="Times New Roman"/>
-                <w:sz w:val="24"/>
-                <w:szCs w:val="24"/>
-                <w:lang w:eastAsia="zh-CN"/>
-              </w:rPr>
-              <w:t>)</w:t>
+            <w:r>
+              <w:rPr>
+                <w:rFonts w:ascii="Times New Roman" w:eastAsia="SimSun" w:hAnsi="Times New Roman" w:cs="Times New Roman"/>
+                <w:sz w:val="24"/>
+                <w:szCs w:val="24"/>
+                <w:lang w:eastAsia="zh-CN"/>
+              </w:rPr>
+              <w:t>(lön)</w:t>
             </w:r>
             <w:r>
               <w:rPr>
@@ -5415,6 +4346,7 @@
               </w:rPr>
               <w:t xml:space="preserve"> </w:t>
             </w:r>
+            <w:proofErr w:type="gramStart"/>
             <w:r>
               <w:rPr>
                 <w:rFonts w:ascii="Times New Roman" w:eastAsia="SimSun" w:hAnsi="Times New Roman" w:cs="Times New Roman"/>
@@ -5440,19 +4372,27 @@
                 <w:szCs w:val="24"/>
                 <w:lang w:eastAsia="zh-CN"/>
               </w:rPr>
-              <w:t xml:space="preserve"> pau’ </w:t>
-            </w:r>
-            <w:proofErr w:type="spellStart"/>
-            <w:r>
-              <w:rPr>
-                <w:rFonts w:ascii="Times New Roman" w:eastAsia="SimSun" w:hAnsi="Times New Roman" w:cs="Times New Roman"/>
-                <w:sz w:val="24"/>
-                <w:szCs w:val="24"/>
-                <w:lang w:eastAsia="zh-CN"/>
-              </w:rPr>
-              <w:t>gieu</w:t>
-            </w:r>
-            <w:proofErr w:type="spellEnd"/>
+              <w:t xml:space="preserve"> pau</w:t>
+            </w:r>
+            <w:proofErr w:type="gramEnd"/>
+            <w:r>
+              <w:rPr>
+                <w:rFonts w:ascii="Times New Roman" w:eastAsia="SimSun" w:hAnsi="Times New Roman" w:cs="Times New Roman"/>
+                <w:sz w:val="24"/>
+                <w:szCs w:val="24"/>
+                <w:lang w:eastAsia="zh-CN"/>
+              </w:rPr>
+              <w:t xml:space="preserve">’ gieu, </w:t>
+            </w:r>
+            <w:r>
+              <w:rPr>
+                <w:rFonts w:ascii="Times New Roman" w:eastAsia="SimSun" w:hAnsi="Times New Roman" w:cs="Times New Roman"/>
+                <w:sz w:val="24"/>
+                <w:szCs w:val="24"/>
+                <w:lang w:eastAsia="zh-CN"/>
+              </w:rPr>
+              <w:t>報讎</w:t>
+            </w:r>
             <w:r>
               <w:rPr>
                 <w:rFonts w:ascii="Times New Roman" w:eastAsia="SimSun" w:hAnsi="Times New Roman" w:cs="Times New Roman"/>
@@ -5469,45 +4409,7 @@
                 <w:szCs w:val="24"/>
                 <w:lang w:eastAsia="zh-CN"/>
               </w:rPr>
-              <w:t>報讎</w:t>
-            </w:r>
-            <w:r>
-              <w:rPr>
-                <w:rFonts w:ascii="Times New Roman" w:eastAsia="SimSun" w:hAnsi="Times New Roman" w:cs="Times New Roman"/>
-                <w:sz w:val="24"/>
-                <w:szCs w:val="24"/>
-                <w:lang w:eastAsia="zh-CN"/>
-              </w:rPr>
-              <w:t xml:space="preserve"> , </w:t>
-            </w:r>
-            <w:r>
-              <w:rPr>
-                <w:rFonts w:ascii="Times New Roman" w:eastAsia="SimSun" w:hAnsi="Times New Roman" w:cs="Times New Roman"/>
-                <w:sz w:val="24"/>
-                <w:szCs w:val="24"/>
-                <w:lang w:eastAsia="zh-CN"/>
-              </w:rPr>
-              <w:t xml:space="preserve">pau’ </w:t>
-            </w:r>
-            <w:proofErr w:type="spellStart"/>
-            <w:r>
-              <w:rPr>
-                <w:rFonts w:ascii="Times New Roman" w:eastAsia="SimSun" w:hAnsi="Times New Roman" w:cs="Times New Roman"/>
-                <w:sz w:val="24"/>
-                <w:szCs w:val="24"/>
-                <w:lang w:eastAsia="zh-CN"/>
-              </w:rPr>
-              <w:t>dzeu</w:t>
-            </w:r>
-            <w:proofErr w:type="spellEnd"/>
-            <w:r>
-              <w:rPr>
-                <w:rFonts w:ascii="Times New Roman" w:eastAsia="SimSun" w:hAnsi="Times New Roman" w:cs="Times New Roman"/>
-                <w:sz w:val="24"/>
-                <w:szCs w:val="24"/>
-                <w:lang w:eastAsia="zh-CN"/>
-              </w:rPr>
-              <w:t xml:space="preserve">. </w:t>
+              <w:t xml:space="preserve">pau’ dzeu. </w:t>
             </w:r>
           </w:p>
         </w:tc>
@@ -5569,7 +4471,6 @@
               </w:rPr>
               <w:t xml:space="preserve"> </w:t>
             </w:r>
-            <w:proofErr w:type="spellStart"/>
             <w:r>
               <w:rPr>
                 <w:rFonts w:ascii="Times New Roman" w:eastAsia="SimSun" w:hAnsi="Times New Roman" w:cs="Times New Roman"/>
@@ -5587,75 +4488,24 @@
               </w:rPr>
               <w:t>ng</w:t>
             </w:r>
-            <w:proofErr w:type="spellEnd"/>
-            <w:r>
-              <w:rPr>
-                <w:rFonts w:ascii="Times New Roman" w:eastAsia="SimSun" w:hAnsi="Times New Roman" w:cs="Times New Roman"/>
-                <w:sz w:val="24"/>
-                <w:szCs w:val="24"/>
-                <w:lang w:eastAsia="zh-CN"/>
-              </w:rPr>
-              <w:t xml:space="preserve"> </w:t>
-            </w:r>
-            <w:proofErr w:type="spellStart"/>
-            <w:r>
-              <w:rPr>
-                <w:rFonts w:ascii="Times New Roman" w:eastAsia="SimSun" w:hAnsi="Times New Roman" w:cs="Times New Roman"/>
-                <w:sz w:val="24"/>
-                <w:szCs w:val="24"/>
-                <w:lang w:eastAsia="zh-CN"/>
-              </w:rPr>
-              <w:t>ts’á</w:t>
-            </w:r>
-            <w:proofErr w:type="spellEnd"/>
-            <w:r>
-              <w:rPr>
-                <w:rFonts w:ascii="Times New Roman" w:eastAsia="SimSun" w:hAnsi="Times New Roman" w:cs="Times New Roman"/>
-                <w:sz w:val="24"/>
-                <w:szCs w:val="24"/>
-                <w:lang w:eastAsia="zh-CN"/>
-              </w:rPr>
-              <w:t xml:space="preserve"> </w:t>
-            </w:r>
-            <w:proofErr w:type="spellStart"/>
-            <w:r>
-              <w:rPr>
-                <w:rFonts w:ascii="Times New Roman" w:eastAsia="SimSun" w:hAnsi="Times New Roman" w:cs="Times New Roman"/>
-                <w:sz w:val="24"/>
-                <w:szCs w:val="24"/>
-                <w:lang w:eastAsia="zh-CN"/>
-              </w:rPr>
-              <w:t>ong</w:t>
-            </w:r>
-            <w:proofErr w:type="spellEnd"/>
-            <w:r>
-              <w:rPr>
-                <w:rFonts w:ascii="Times New Roman" w:eastAsia="SimSun" w:hAnsi="Times New Roman" w:cs="Times New Roman"/>
-                <w:sz w:val="24"/>
-                <w:szCs w:val="24"/>
-                <w:lang w:eastAsia="zh-CN"/>
-              </w:rPr>
-              <w:t xml:space="preserve"> </w:t>
-            </w:r>
-            <w:proofErr w:type="spellStart"/>
-            <w:r>
-              <w:rPr>
-                <w:rFonts w:ascii="Times New Roman" w:eastAsia="SimSun" w:hAnsi="Times New Roman" w:cs="Times New Roman"/>
-                <w:sz w:val="24"/>
-                <w:szCs w:val="24"/>
-                <w:lang w:eastAsia="zh-CN"/>
-              </w:rPr>
-              <w:t>dzing</w:t>
-            </w:r>
-            <w:proofErr w:type="spellEnd"/>
-            <w:r>
-              <w:rPr>
-                <w:rFonts w:ascii="Times New Roman" w:eastAsia="SimSun" w:hAnsi="Times New Roman" w:cs="Times New Roman"/>
-                <w:sz w:val="24"/>
-                <w:szCs w:val="24"/>
-                <w:lang w:eastAsia="zh-CN"/>
-              </w:rPr>
-              <w:t xml:space="preserve"> </w:t>
+            <w:r>
+              <w:rPr>
+                <w:rFonts w:ascii="Times New Roman" w:eastAsia="SimSun" w:hAnsi="Times New Roman" w:cs="Times New Roman"/>
+                <w:sz w:val="24"/>
+                <w:szCs w:val="24"/>
+                <w:lang w:eastAsia="zh-CN"/>
+              </w:rPr>
+              <w:t xml:space="preserve"> ts’á ong </w:t>
+            </w:r>
+            <w:proofErr w:type="gramStart"/>
+            <w:r>
+              <w:rPr>
+                <w:rFonts w:ascii="Times New Roman" w:eastAsia="SimSun" w:hAnsi="Times New Roman" w:cs="Times New Roman"/>
+                <w:sz w:val="24"/>
+                <w:szCs w:val="24"/>
+                <w:lang w:eastAsia="zh-CN"/>
+              </w:rPr>
+              <w:t xml:space="preserve">dzing </w:t>
             </w:r>
             <w:r>
               <w:rPr>
@@ -5666,6 +4516,7 @@
               </w:rPr>
               <w:t>.</w:t>
             </w:r>
+            <w:proofErr w:type="gramEnd"/>
           </w:p>
         </w:tc>
       </w:tr>
@@ -5726,7 +4577,6 @@
               </w:rPr>
               <w:t>‘</w:t>
             </w:r>
-            <w:proofErr w:type="spellStart"/>
             <w:r>
               <w:rPr>
                 <w:rFonts w:ascii="Times New Roman" w:eastAsia="SimSun" w:hAnsi="Times New Roman" w:cs="Times New Roman"/>
@@ -5749,63 +4599,35 @@
                 <w:sz w:val="24"/>
                 <w:szCs w:val="24"/>
               </w:rPr>
-              <w:t>en</w:t>
-            </w:r>
-            <w:proofErr w:type="spellEnd"/>
-            <w:r>
-              <w:rPr>
-                <w:rFonts w:ascii="Times New Roman" w:eastAsia="SimSun" w:hAnsi="Times New Roman" w:cs="Times New Roman"/>
-                <w:sz w:val="24"/>
-                <w:szCs w:val="24"/>
+              <w:t xml:space="preserve">en t’eh, </w:t>
+            </w:r>
+            <w:r>
+              <w:rPr>
+                <w:rFonts w:ascii="Times New Roman" w:eastAsia="SimSun" w:hAnsi="Times New Roman" w:cs="Times New Roman"/>
+                <w:sz w:val="24"/>
+                <w:szCs w:val="24"/>
+                <w:lang w:eastAsia="zh-CN"/>
+              </w:rPr>
+              <w:t>避脱</w:t>
+            </w:r>
+            <w:r>
+              <w:rPr>
+                <w:rFonts w:ascii="Times New Roman" w:eastAsia="SimSun" w:hAnsi="Times New Roman" w:cs="Times New Roman"/>
+                <w:sz w:val="24"/>
+                <w:szCs w:val="24"/>
+                <w:lang w:eastAsia="zh-CN"/>
+              </w:rPr>
+              <w:t>,</w:t>
+            </w:r>
+            <w:r>
+              <w:rPr>
+                <w:rFonts w:ascii="Times New Roman" w:eastAsia="SimSun" w:hAnsi="Times New Roman" w:cs="Times New Roman"/>
+                <w:sz w:val="24"/>
+                <w:szCs w:val="24"/>
+                <w:lang w:eastAsia="zh-CN"/>
               </w:rPr>
               <w:t xml:space="preserve"> </w:t>
             </w:r>
-            <w:proofErr w:type="spellStart"/>
-            <w:r>
-              <w:rPr>
-                <w:rFonts w:ascii="Times New Roman" w:eastAsia="SimSun" w:hAnsi="Times New Roman" w:cs="Times New Roman"/>
-                <w:sz w:val="24"/>
-                <w:szCs w:val="24"/>
-              </w:rPr>
-              <w:t>t’eh</w:t>
-            </w:r>
-            <w:proofErr w:type="spellEnd"/>
-            <w:r>
-              <w:rPr>
-                <w:rFonts w:ascii="Times New Roman" w:eastAsia="SimSun" w:hAnsi="Times New Roman" w:cs="Times New Roman"/>
-                <w:sz w:val="24"/>
-                <w:szCs w:val="24"/>
-              </w:rPr>
-              <w:t xml:space="preserve">, </w:t>
-            </w:r>
-            <w:r>
-              <w:rPr>
-                <w:rFonts w:ascii="Times New Roman" w:eastAsia="SimSun" w:hAnsi="Times New Roman" w:cs="Times New Roman"/>
-                <w:sz w:val="24"/>
-                <w:szCs w:val="24"/>
-                <w:lang w:eastAsia="zh-CN"/>
-              </w:rPr>
-              <w:t>避脱</w:t>
-            </w:r>
-            <w:r>
-              <w:rPr>
-                <w:rFonts w:ascii="Times New Roman" w:eastAsia="SimSun" w:hAnsi="Times New Roman" w:cs="Times New Roman"/>
-                <w:sz w:val="24"/>
-                <w:szCs w:val="24"/>
-                <w:lang w:eastAsia="zh-CN"/>
-              </w:rPr>
-              <w:t>,</w:t>
-            </w:r>
-            <w:r>
-              <w:rPr>
-                <w:rFonts w:ascii="Times New Roman" w:eastAsia="SimSun" w:hAnsi="Times New Roman" w:cs="Times New Roman"/>
-                <w:sz w:val="24"/>
-                <w:szCs w:val="24"/>
-                <w:lang w:eastAsia="zh-CN"/>
-              </w:rPr>
-              <w:t xml:space="preserve"> </w:t>
-            </w:r>
-            <w:proofErr w:type="spellStart"/>
             <w:r>
               <w:rPr>
                 <w:rFonts w:ascii="Times New Roman" w:eastAsia="SimSun" w:hAnsi="Times New Roman" w:cs="Times New Roman"/>
@@ -5824,29 +4646,46 @@
                 <w:szCs w:val="24"/>
                 <w:lang w:eastAsia="zh-CN"/>
               </w:rPr>
-              <w:t>í</w:t>
-            </w:r>
-            <w:proofErr w:type="spellEnd"/>
-            <w:r>
-              <w:rPr>
-                <w:rFonts w:ascii="Times New Roman" w:eastAsia="SimSun" w:hAnsi="Times New Roman" w:cs="Times New Roman"/>
-                <w:sz w:val="24"/>
-                <w:szCs w:val="24"/>
-                <w:lang w:eastAsia="zh-CN"/>
-              </w:rPr>
-              <w:t xml:space="preserve">’ </w:t>
-            </w:r>
-            <w:proofErr w:type="spellStart"/>
-            <w:r>
-              <w:rPr>
-                <w:rFonts w:ascii="Times New Roman" w:eastAsia="SimSun" w:hAnsi="Times New Roman" w:cs="Times New Roman"/>
-                <w:sz w:val="24"/>
-                <w:szCs w:val="24"/>
-                <w:lang w:eastAsia="zh-CN"/>
-              </w:rPr>
-              <w:t>t’eh</w:t>
-            </w:r>
-            <w:proofErr w:type="spellEnd"/>
+              <w:t xml:space="preserve">í’ </w:t>
+            </w:r>
+            <w:proofErr w:type="gramStart"/>
+            <w:r>
+              <w:rPr>
+                <w:rFonts w:ascii="Times New Roman" w:eastAsia="SimSun" w:hAnsi="Times New Roman" w:cs="Times New Roman"/>
+                <w:sz w:val="24"/>
+                <w:szCs w:val="24"/>
+                <w:lang w:eastAsia="zh-CN"/>
+              </w:rPr>
+              <w:t xml:space="preserve">t’eh, </w:t>
+            </w:r>
+            <w:r>
+              <w:rPr>
+                <w:rFonts w:ascii="Times New Roman" w:eastAsia="SimSun" w:hAnsi="Times New Roman" w:cs="Times New Roman"/>
+                <w:sz w:val="24"/>
+                <w:szCs w:val="24"/>
+                <w:lang w:eastAsia="zh-CN"/>
+              </w:rPr>
+              <w:t xml:space="preserve"> </w:t>
+            </w:r>
+            <w:r>
+              <w:rPr>
+                <w:rFonts w:ascii="Times New Roman" w:eastAsia="SimSun" w:hAnsi="Times New Roman" w:cs="Times New Roman"/>
+                <w:sz w:val="24"/>
+                <w:szCs w:val="24"/>
+                <w:lang w:eastAsia="zh-CN"/>
+              </w:rPr>
+              <w:t>避</w:t>
+            </w:r>
+            <w:r>
+              <w:rPr>
+                <w:rFonts w:ascii="Times New Roman" w:eastAsia="SimSun" w:hAnsi="Times New Roman" w:cs="Times New Roman"/>
+                <w:sz w:val="24"/>
+                <w:szCs w:val="24"/>
+                <w:lang w:eastAsia="zh-CN"/>
+              </w:rPr>
+              <w:t>開</w:t>
+            </w:r>
+            <w:proofErr w:type="gramEnd"/>
             <w:r>
               <w:rPr>
                 <w:rFonts w:ascii="Times New Roman" w:eastAsia="SimSun" w:hAnsi="Times New Roman" w:cs="Times New Roman"/>
@@ -5856,43 +4695,6 @@
               </w:rPr>
               <w:t xml:space="preserve">, </w:t>
             </w:r>
-            <w:r>
-              <w:rPr>
-                <w:rFonts w:ascii="Times New Roman" w:eastAsia="SimSun" w:hAnsi="Times New Roman" w:cs="Times New Roman"/>
-                <w:sz w:val="24"/>
-                <w:szCs w:val="24"/>
-                <w:lang w:eastAsia="zh-CN"/>
-              </w:rPr>
-              <w:t xml:space="preserve"> </w:t>
-            </w:r>
-            <w:r>
-              <w:rPr>
-                <w:rFonts w:ascii="Times New Roman" w:eastAsia="SimSun" w:hAnsi="Times New Roman" w:cs="Times New Roman"/>
-                <w:sz w:val="24"/>
-                <w:szCs w:val="24"/>
-                <w:lang w:eastAsia="zh-CN"/>
-              </w:rPr>
-              <w:t>避</w:t>
-            </w:r>
-            <w:r>
-              <w:rPr>
-                <w:rFonts w:ascii="Times New Roman" w:eastAsia="SimSun" w:hAnsi="Times New Roman" w:cs="Times New Roman"/>
-                <w:sz w:val="24"/>
-                <w:szCs w:val="24"/>
-                <w:lang w:eastAsia="zh-CN"/>
-              </w:rPr>
-              <w:t>開</w:t>
-            </w:r>
-            <w:r>
-              <w:rPr>
-                <w:rFonts w:ascii="Times New Roman" w:eastAsia="SimSun" w:hAnsi="Times New Roman" w:cs="Times New Roman"/>
-                <w:sz w:val="24"/>
-                <w:szCs w:val="24"/>
-                <w:lang w:eastAsia="zh-CN"/>
-              </w:rPr>
-              <w:t xml:space="preserve">, </w:t>
-            </w:r>
-            <w:proofErr w:type="spellStart"/>
             <w:r>
               <w:rPr>
                 <w:rFonts w:ascii="Times New Roman" w:eastAsia="SimSun" w:hAnsi="Times New Roman" w:cs="Times New Roman"/>
@@ -5911,37 +4713,7 @@
                 <w:szCs w:val="24"/>
                 <w:lang w:eastAsia="zh-CN"/>
               </w:rPr>
-              <w:t>í</w:t>
-            </w:r>
-            <w:proofErr w:type="spellEnd"/>
-            <w:r>
-              <w:rPr>
-                <w:rFonts w:ascii="Times New Roman" w:eastAsia="SimSun" w:hAnsi="Times New Roman" w:cs="Times New Roman"/>
-                <w:sz w:val="24"/>
-                <w:szCs w:val="24"/>
-                <w:lang w:eastAsia="zh-CN"/>
-              </w:rPr>
-              <w:t xml:space="preserve">’ </w:t>
-            </w:r>
-            <w:proofErr w:type="spellStart"/>
-            <w:r>
-              <w:rPr>
-                <w:rFonts w:ascii="Times New Roman" w:eastAsia="SimSun" w:hAnsi="Times New Roman" w:cs="Times New Roman"/>
-                <w:sz w:val="24"/>
-                <w:szCs w:val="24"/>
-                <w:lang w:eastAsia="zh-CN"/>
-              </w:rPr>
-              <w:t>k’é</w:t>
-            </w:r>
-            <w:proofErr w:type="spellEnd"/>
-            <w:r>
-              <w:rPr>
-                <w:rFonts w:ascii="Times New Roman" w:eastAsia="SimSun" w:hAnsi="Times New Roman" w:cs="Times New Roman"/>
-                <w:sz w:val="24"/>
-                <w:szCs w:val="24"/>
-                <w:lang w:eastAsia="zh-CN"/>
-              </w:rPr>
-              <w:t xml:space="preserve">. </w:t>
+              <w:t xml:space="preserve">í’ k’é. </w:t>
             </w:r>
           </w:p>
         </w:tc>
@@ -6053,7 +4825,6 @@
               </w:rPr>
               <w:t xml:space="preserve"> </w:t>
             </w:r>
-            <w:proofErr w:type="spellStart"/>
             <w:r>
               <w:rPr>
                 <w:rFonts w:ascii="Times New Roman" w:eastAsia="SimSun" w:hAnsi="Times New Roman" w:cs="Times New Roman"/>
@@ -6062,7 +4833,6 @@
               </w:rPr>
               <w:t>k’wung</w:t>
             </w:r>
-            <w:proofErr w:type="spellEnd"/>
             <w:r>
               <w:rPr>
                 <w:rFonts w:ascii="Times New Roman" w:eastAsia="SimSun" w:hAnsi="Times New Roman" w:cs="Times New Roman"/>
@@ -6114,23 +4884,14 @@
               </w:rPr>
               <w:t xml:space="preserve"> </w:t>
             </w:r>
-            <w:proofErr w:type="spellStart"/>
-            <w:r>
-              <w:rPr>
-                <w:rFonts w:ascii="Times New Roman" w:eastAsia="SimSun" w:hAnsi="Times New Roman" w:cs="Times New Roman"/>
-                <w:sz w:val="24"/>
-                <w:szCs w:val="24"/>
-              </w:rPr>
-              <w:t>k’wung</w:t>
-            </w:r>
-            <w:proofErr w:type="spellEnd"/>
-            <w:r>
-              <w:rPr>
-                <w:rFonts w:ascii="Times New Roman" w:eastAsia="SimSun" w:hAnsi="Times New Roman" w:cs="Times New Roman"/>
-                <w:sz w:val="24"/>
-                <w:szCs w:val="24"/>
-              </w:rPr>
-              <w:t>‘ ka</w:t>
+            <w:proofErr w:type="gramStart"/>
+            <w:r>
+              <w:rPr>
+                <w:rFonts w:ascii="Times New Roman" w:eastAsia="SimSun" w:hAnsi="Times New Roman" w:cs="Times New Roman"/>
+                <w:sz w:val="24"/>
+                <w:szCs w:val="24"/>
+              </w:rPr>
+              <w:t>k’wung‘ ka</w:t>
             </w:r>
             <w:r>
               <w:rPr>
@@ -6141,6 +4902,7 @@
               </w:rPr>
               <w:t>u</w:t>
             </w:r>
+            <w:proofErr w:type="gramEnd"/>
             <w:r>
               <w:rPr>
                 <w:rFonts w:ascii="Times New Roman" w:eastAsia="SimSun" w:hAnsi="Times New Roman" w:cs="Times New Roman"/>
@@ -6232,92 +4994,59 @@
                 <w:szCs w:val="24"/>
                 <w:lang w:eastAsia="zh-CN"/>
               </w:rPr>
-              <w:t xml:space="preserve"> ‘</w:t>
-            </w:r>
-            <w:proofErr w:type="spellStart"/>
-            <w:r>
-              <w:rPr>
-                <w:rFonts w:ascii="Times New Roman" w:eastAsia="SimSun" w:hAnsi="Times New Roman" w:cs="Times New Roman"/>
-                <w:sz w:val="24"/>
-                <w:szCs w:val="24"/>
-                <w:lang w:eastAsia="zh-CN"/>
-              </w:rPr>
-              <w:t>k’ó</w:t>
-            </w:r>
-            <w:proofErr w:type="spellEnd"/>
-            <w:r>
-              <w:rPr>
-                <w:rFonts w:ascii="Times New Roman" w:eastAsia="SimSun" w:hAnsi="Times New Roman" w:cs="Times New Roman"/>
-                <w:sz w:val="24"/>
-                <w:szCs w:val="24"/>
+              <w:t xml:space="preserve"> ‘k’ó</w:t>
+            </w:r>
+            <w:r>
+              <w:rPr>
+                <w:rFonts w:ascii="Times New Roman" w:eastAsia="SimSun" w:hAnsi="Times New Roman" w:cs="Times New Roman"/>
+                <w:sz w:val="24"/>
+                <w:szCs w:val="24"/>
+              </w:rPr>
+              <w:t xml:space="preserve"> p</w:t>
+            </w:r>
+            <w:r>
+              <w:rPr>
+                <w:rFonts w:ascii="Times New Roman" w:eastAsia="SimSun" w:hAnsi="Times New Roman" w:cs="Times New Roman"/>
+                <w:sz w:val="24"/>
+                <w:szCs w:val="24"/>
+                <w:lang w:eastAsia="zh-CN"/>
+              </w:rPr>
+              <w:t>’ó’</w:t>
+            </w:r>
+            <w:r>
+              <w:rPr>
+                <w:rFonts w:ascii="Times New Roman" w:eastAsia="SimSun" w:hAnsi="Times New Roman" w:cs="Times New Roman"/>
+                <w:sz w:val="24"/>
+                <w:szCs w:val="24"/>
+              </w:rPr>
+              <w:t xml:space="preserve">, </w:t>
+            </w:r>
+            <w:r>
+              <w:rPr>
+                <w:rFonts w:ascii="Times New Roman" w:eastAsia="SimSun" w:hAnsi="Times New Roman" w:cs="Times New Roman"/>
+                <w:sz w:val="24"/>
+                <w:szCs w:val="24"/>
+              </w:rPr>
+              <w:t>懼怕個</w:t>
+            </w:r>
+            <w:r>
+              <w:rPr>
+                <w:rFonts w:ascii="Times New Roman" w:eastAsia="SimSun" w:hAnsi="Times New Roman" w:cs="Times New Roman"/>
+                <w:sz w:val="24"/>
+                <w:szCs w:val="24"/>
+                <w:lang w:eastAsia="zh-CN"/>
+              </w:rPr>
+              <w:t>,</w:t>
+            </w:r>
+            <w:r>
+              <w:rPr>
+                <w:rFonts w:ascii="Times New Roman" w:eastAsia="SimSun" w:hAnsi="Times New Roman" w:cs="Times New Roman"/>
+                <w:sz w:val="24"/>
+                <w:szCs w:val="24"/>
+                <w:lang w:eastAsia="zh-CN"/>
               </w:rPr>
               <w:t xml:space="preserve"> </w:t>
             </w:r>
-            <w:proofErr w:type="spellStart"/>
-            <w:r>
-              <w:rPr>
-                <w:rFonts w:ascii="Times New Roman" w:eastAsia="SimSun" w:hAnsi="Times New Roman" w:cs="Times New Roman"/>
-                <w:sz w:val="24"/>
-                <w:szCs w:val="24"/>
-              </w:rPr>
-              <w:t>p</w:t>
-            </w:r>
-            <w:r>
-              <w:rPr>
-                <w:rFonts w:ascii="Times New Roman" w:eastAsia="SimSun" w:hAnsi="Times New Roman" w:cs="Times New Roman"/>
-                <w:sz w:val="24"/>
-                <w:szCs w:val="24"/>
-                <w:lang w:eastAsia="zh-CN"/>
-              </w:rPr>
-              <w:t>’ó</w:t>
-            </w:r>
-            <w:proofErr w:type="spellEnd"/>
-            <w:r>
-              <w:rPr>
-                <w:rFonts w:ascii="Times New Roman" w:eastAsia="SimSun" w:hAnsi="Times New Roman" w:cs="Times New Roman"/>
-                <w:sz w:val="24"/>
-                <w:szCs w:val="24"/>
-                <w:lang w:eastAsia="zh-CN"/>
-              </w:rPr>
-              <w:t>’</w:t>
-            </w:r>
-            <w:r>
-              <w:rPr>
-                <w:rFonts w:ascii="Times New Roman" w:eastAsia="SimSun" w:hAnsi="Times New Roman" w:cs="Times New Roman"/>
-                <w:sz w:val="24"/>
-                <w:szCs w:val="24"/>
-              </w:rPr>
-              <w:t xml:space="preserve">, </w:t>
-            </w:r>
-            <w:proofErr w:type="spellStart"/>
-            <w:r>
-              <w:rPr>
-                <w:rFonts w:ascii="Times New Roman" w:eastAsia="SimSun" w:hAnsi="Times New Roman" w:cs="Times New Roman"/>
-                <w:sz w:val="24"/>
-                <w:szCs w:val="24"/>
-              </w:rPr>
-              <w:t>懼怕個</w:t>
-            </w:r>
-            <w:proofErr w:type="spellEnd"/>
-            <w:r>
-              <w:rPr>
-                <w:rFonts w:ascii="Times New Roman" w:eastAsia="SimSun" w:hAnsi="Times New Roman" w:cs="Times New Roman"/>
-                <w:sz w:val="24"/>
-                <w:szCs w:val="24"/>
-                <w:lang w:eastAsia="zh-CN"/>
-              </w:rPr>
-              <w:t>,</w:t>
-            </w:r>
-            <w:r>
-              <w:rPr>
-                <w:rFonts w:ascii="Times New Roman" w:eastAsia="SimSun" w:hAnsi="Times New Roman" w:cs="Times New Roman"/>
-                <w:sz w:val="24"/>
-                <w:szCs w:val="24"/>
-                <w:lang w:eastAsia="zh-CN"/>
-              </w:rPr>
-              <w:t xml:space="preserve"> </w:t>
-            </w:r>
-            <w:proofErr w:type="spellStart"/>
             <w:r>
               <w:rPr>
                 <w:rFonts w:ascii="Times New Roman" w:eastAsia="SimSun" w:hAnsi="Times New Roman" w:cs="Times New Roman"/>
@@ -6336,9 +5065,9 @@
                 <w:szCs w:val="24"/>
                 <w:lang w:eastAsia="zh-CN"/>
               </w:rPr>
-              <w:t>ü</w:t>
-            </w:r>
-            <w:proofErr w:type="spellEnd"/>
+              <w:t>ü’ p’ó’ kú</w:t>
+            </w:r>
+            <w:proofErr w:type="gramStart"/>
             <w:r>
               <w:rPr>
                 <w:rFonts w:ascii="Times New Roman" w:eastAsia="SimSun" w:hAnsi="Times New Roman" w:cs="Times New Roman"/>
@@ -6348,46 +5077,6 @@
               </w:rPr>
               <w:t xml:space="preserve">’ </w:t>
             </w:r>
-            <w:proofErr w:type="spellStart"/>
-            <w:r>
-              <w:rPr>
-                <w:rFonts w:ascii="Times New Roman" w:eastAsia="SimSun" w:hAnsi="Times New Roman" w:cs="Times New Roman"/>
-                <w:sz w:val="24"/>
-                <w:szCs w:val="24"/>
-                <w:lang w:eastAsia="zh-CN"/>
-              </w:rPr>
-              <w:t>p’ó</w:t>
-            </w:r>
-            <w:proofErr w:type="spellEnd"/>
-            <w:r>
-              <w:rPr>
-                <w:rFonts w:ascii="Times New Roman" w:eastAsia="SimSun" w:hAnsi="Times New Roman" w:cs="Times New Roman"/>
-                <w:sz w:val="24"/>
-                <w:szCs w:val="24"/>
-                <w:lang w:eastAsia="zh-CN"/>
-              </w:rPr>
-              <w:t xml:space="preserve">’ </w:t>
-            </w:r>
-            <w:proofErr w:type="spellStart"/>
-            <w:r>
-              <w:rPr>
-                <w:rFonts w:ascii="Times New Roman" w:eastAsia="SimSun" w:hAnsi="Times New Roman" w:cs="Times New Roman"/>
-                <w:sz w:val="24"/>
-                <w:szCs w:val="24"/>
-                <w:lang w:eastAsia="zh-CN"/>
-              </w:rPr>
-              <w:t>kú</w:t>
-            </w:r>
-            <w:proofErr w:type="spellEnd"/>
-            <w:r>
-              <w:rPr>
-                <w:rFonts w:ascii="Times New Roman" w:eastAsia="SimSun" w:hAnsi="Times New Roman" w:cs="Times New Roman"/>
-                <w:sz w:val="24"/>
-                <w:szCs w:val="24"/>
-                <w:lang w:eastAsia="zh-CN"/>
-              </w:rPr>
-              <w:t xml:space="preserve">’ </w:t>
-            </w:r>
             <w:r>
               <w:rPr>
                 <w:rFonts w:ascii="Times New Roman" w:eastAsia="SimSun" w:hAnsi="Times New Roman" w:cs="Times New Roman"/>
@@ -6397,6 +5086,7 @@
               </w:rPr>
               <w:t>.</w:t>
             </w:r>
+            <w:proofErr w:type="gramEnd"/>
           </w:p>
         </w:tc>
       </w:tr>
@@ -6422,7 +5112,6 @@
               </w:rPr>
               <w:t xml:space="preserve">Awl, </w:t>
             </w:r>
-            <w:proofErr w:type="spellStart"/>
             <w:r>
               <w:rPr>
                 <w:rFonts w:ascii="Times New Roman" w:eastAsia="SimSun" w:hAnsi="Times New Roman" w:cs="Times New Roman"/>
@@ -6431,7 +5120,6 @@
               </w:rPr>
               <w:t>錐子</w:t>
             </w:r>
-            <w:proofErr w:type="spellEnd"/>
             <w:r>
               <w:rPr>
                 <w:rFonts w:ascii="Times New Roman" w:eastAsia="SimSun" w:hAnsi="Times New Roman" w:cs="Times New Roman"/>
@@ -6447,34 +5135,7 @@
                 <w:sz w:val="24"/>
                 <w:szCs w:val="24"/>
               </w:rPr>
-              <w:t>‘</w:t>
-            </w:r>
-            <w:proofErr w:type="spellStart"/>
-            <w:r>
-              <w:rPr>
-                <w:rFonts w:ascii="Times New Roman" w:eastAsia="SimSun" w:hAnsi="Times New Roman" w:cs="Times New Roman"/>
-                <w:sz w:val="24"/>
-                <w:szCs w:val="24"/>
-              </w:rPr>
-              <w:t>tsz</w:t>
-            </w:r>
-            <w:proofErr w:type="spellEnd"/>
-            <w:r>
-              <w:rPr>
-                <w:rFonts w:ascii="Times New Roman" w:eastAsia="SimSun" w:hAnsi="Times New Roman" w:cs="Times New Roman"/>
-                <w:sz w:val="24"/>
-                <w:szCs w:val="24"/>
-              </w:rPr>
-              <w:t xml:space="preserve"> </w:t>
-            </w:r>
-            <w:proofErr w:type="spellStart"/>
-            <w:r>
-              <w:rPr>
-                <w:rFonts w:ascii="Times New Roman" w:eastAsia="SimSun" w:hAnsi="Times New Roman" w:cs="Times New Roman"/>
-                <w:sz w:val="24"/>
-                <w:szCs w:val="24"/>
-              </w:rPr>
-              <w:t>t</w:t>
+              <w:t>‘tsz t</w:t>
             </w:r>
             <w:r>
               <w:rPr>
@@ -6493,7 +5154,6 @@
               </w:rPr>
               <w:t>n</w:t>
             </w:r>
-            <w:proofErr w:type="spellEnd"/>
             <w:r>
               <w:rPr>
                 <w:rFonts w:ascii="Times New Roman" w:eastAsia="SimSun" w:hAnsi="Times New Roman" w:cs="Times New Roman"/>
@@ -6520,6 +5180,7 @@
                 <w:lang w:eastAsia="zh-CN"/>
               </w:rPr>
             </w:pPr>
+            <w:proofErr w:type="gramStart"/>
             <w:r>
               <w:rPr>
                 <w:rFonts w:ascii="Times New Roman" w:eastAsia="SimSun" w:hAnsi="Times New Roman" w:cs="Times New Roman"/>
@@ -6546,6 +5207,7 @@
               </w:rPr>
               <w:t>陰凉蓬</w:t>
             </w:r>
+            <w:proofErr w:type="gramEnd"/>
             <w:r>
               <w:rPr>
                 <w:rFonts w:ascii="Times New Roman" w:eastAsia="SimSun" w:hAnsi="Times New Roman" w:cs="Times New Roman"/>
@@ -6555,32 +5217,13 @@
               </w:rPr>
               <w:t xml:space="preserve">, </w:t>
             </w:r>
-            <w:proofErr w:type="spellStart"/>
-            <w:r>
-              <w:rPr>
-                <w:rFonts w:ascii="Times New Roman" w:eastAsia="SimSun" w:hAnsi="Times New Roman" w:cs="Times New Roman"/>
-                <w:sz w:val="24"/>
-                <w:szCs w:val="24"/>
-              </w:rPr>
-              <w:t>yung</w:t>
-            </w:r>
-            <w:proofErr w:type="spellEnd"/>
-            <w:r>
-              <w:rPr>
-                <w:rFonts w:ascii="Times New Roman" w:eastAsia="SimSun" w:hAnsi="Times New Roman" w:cs="Times New Roman"/>
-                <w:sz w:val="24"/>
-                <w:szCs w:val="24"/>
-              </w:rPr>
-              <w:t xml:space="preserve"> liang </w:t>
-            </w:r>
-            <w:proofErr w:type="spellStart"/>
-            <w:r>
-              <w:rPr>
-                <w:rFonts w:ascii="Times New Roman" w:eastAsia="SimSun" w:hAnsi="Times New Roman" w:cs="Times New Roman"/>
-                <w:sz w:val="24"/>
-                <w:szCs w:val="24"/>
-              </w:rPr>
-              <w:t>b</w:t>
+            <w:r>
+              <w:rPr>
+                <w:rFonts w:ascii="Times New Roman" w:eastAsia="SimSun" w:hAnsi="Times New Roman" w:cs="Times New Roman"/>
+                <w:sz w:val="24"/>
+                <w:szCs w:val="24"/>
+              </w:rPr>
+              <w:t>yung liang b</w:t>
             </w:r>
             <w:r>
               <w:rPr>
@@ -6598,7 +5241,6 @@
               </w:rPr>
               <w:t>ng</w:t>
             </w:r>
-            <w:proofErr w:type="spellEnd"/>
             <w:r>
               <w:rPr>
                 <w:rFonts w:ascii="Times New Roman" w:eastAsia="SimSun" w:hAnsi="Times New Roman" w:cs="Times New Roman" w:hint="eastAsia"/>
@@ -6626,25 +5268,23 @@
               </w:rPr>
               <w:t>棚</w:t>
             </w:r>
-            <w:proofErr w:type="spellStart"/>
-            <w:r>
-              <w:rPr>
-                <w:rFonts w:ascii="Times New Roman" w:eastAsia="SimSun" w:hAnsi="Times New Roman" w:cs="Times New Roman"/>
-                <w:sz w:val="24"/>
-                <w:szCs w:val="24"/>
-              </w:rPr>
-              <w:t>yung</w:t>
-            </w:r>
-            <w:proofErr w:type="spellEnd"/>
-            <w:r>
-              <w:rPr>
-                <w:rFonts w:ascii="Times New Roman" w:eastAsia="SimSun" w:hAnsi="Times New Roman" w:cs="Times New Roman"/>
-                <w:sz w:val="24"/>
-                <w:szCs w:val="24"/>
-              </w:rPr>
-              <w:t xml:space="preserve"> liang </w:t>
-            </w:r>
-            <w:proofErr w:type="spellStart"/>
+            <w:r>
+              <w:rPr>
+                <w:rFonts w:ascii="Times New Roman" w:eastAsia="SimSun" w:hAnsi="Times New Roman" w:cs="Times New Roman" w:hint="eastAsia"/>
+                <w:sz w:val="24"/>
+                <w:szCs w:val="24"/>
+                <w:lang w:eastAsia="zh-CN"/>
+              </w:rPr>
+              <w:t xml:space="preserve">, </w:t>
+            </w:r>
+            <w:r>
+              <w:rPr>
+                <w:rFonts w:ascii="Times New Roman" w:eastAsia="SimSun" w:hAnsi="Times New Roman" w:cs="Times New Roman"/>
+                <w:sz w:val="24"/>
+                <w:szCs w:val="24"/>
+              </w:rPr>
+              <w:t xml:space="preserve">yung liang </w:t>
+            </w:r>
             <w:r>
               <w:rPr>
                 <w:rFonts w:ascii="Times New Roman" w:eastAsia="SimSun" w:hAnsi="Times New Roman" w:cs="Times New Roman"/>
@@ -6654,7 +5294,6 @@
               </w:rPr>
               <w:t>báng</w:t>
             </w:r>
-            <w:proofErr w:type="spellEnd"/>
             <w:r>
               <w:rPr>
                 <w:rFonts w:ascii="Times New Roman" w:eastAsia="SimSun" w:hAnsi="Times New Roman" w:cs="Times New Roman"/>
@@ -6681,6 +5320,7 @@
                 <w:lang w:eastAsia="zh-CN"/>
               </w:rPr>
             </w:pPr>
+            <w:proofErr w:type="gramStart"/>
             <w:r>
               <w:rPr>
                 <w:rFonts w:ascii="Times New Roman" w:eastAsia="SimSun" w:hAnsi="Times New Roman" w:cs="Times New Roman"/>
@@ -6707,6 +5347,7 @@
               </w:rPr>
               <w:t>歪</w:t>
             </w:r>
+            <w:proofErr w:type="gramEnd"/>
             <w:r>
               <w:rPr>
                 <w:rFonts w:ascii="Times New Roman" w:eastAsia="SimSun" w:hAnsi="Times New Roman" w:cs="Times New Roman"/>
@@ -6722,16 +5363,76 @@
                 <w:sz w:val="24"/>
                 <w:szCs w:val="24"/>
               </w:rPr>
+              <w:t xml:space="preserve"> hw</w:t>
+            </w:r>
+            <w:r>
+              <w:rPr>
+                <w:rFonts w:ascii="Times New Roman" w:eastAsia="SimSun" w:hAnsi="Times New Roman" w:cs="Times New Roman"/>
+                <w:sz w:val="24"/>
+                <w:szCs w:val="24"/>
+              </w:rPr>
+              <w:t>á</w:t>
+            </w:r>
+            <w:r>
+              <w:rPr>
+                <w:rFonts w:ascii="Times New Roman" w:eastAsia="SimSun" w:hAnsi="Times New Roman" w:cs="Times New Roman"/>
+                <w:sz w:val="24"/>
+                <w:szCs w:val="24"/>
+              </w:rPr>
+              <w:t>,</w:t>
+            </w:r>
+            <w:r>
+              <w:rPr>
+                <w:rFonts w:ascii="Times New Roman" w:eastAsia="SimSun" w:hAnsi="Times New Roman" w:cs="Times New Roman"/>
+                <w:sz w:val="24"/>
+                <w:szCs w:val="24"/>
+                <w:lang w:eastAsia="zh-CN"/>
+              </w:rPr>
               <w:t xml:space="preserve"> </w:t>
             </w:r>
-            <w:proofErr w:type="spellStart"/>
-            <w:r>
-              <w:rPr>
-                <w:rFonts w:ascii="Times New Roman" w:eastAsia="SimSun" w:hAnsi="Times New Roman" w:cs="Times New Roman"/>
-                <w:sz w:val="24"/>
-                <w:szCs w:val="24"/>
-              </w:rPr>
-              <w:t>hw</w:t>
+            <w:r>
+              <w:rPr>
+                <w:rFonts w:ascii="Times New Roman" w:eastAsia="SimSun" w:hAnsi="Times New Roman" w:cs="Times New Roman"/>
+                <w:sz w:val="24"/>
+                <w:szCs w:val="24"/>
+                <w:lang w:eastAsia="zh-CN"/>
+              </w:rPr>
+              <w:t xml:space="preserve"> </w:t>
+            </w:r>
+            <w:r>
+              <w:rPr>
+                <w:rFonts w:ascii="Times New Roman" w:eastAsia="SimSun" w:hAnsi="Times New Roman" w:cs="Times New Roman"/>
+                <w:sz w:val="24"/>
+                <w:szCs w:val="24"/>
+                <w:lang w:eastAsia="zh-CN"/>
+              </w:rPr>
+              <w:t>歪斜</w:t>
+            </w:r>
+            <w:r>
+              <w:rPr>
+                <w:rFonts w:ascii="Times New Roman" w:eastAsia="SimSun" w:hAnsi="Times New Roman" w:cs="Times New Roman"/>
+                <w:sz w:val="24"/>
+                <w:szCs w:val="24"/>
+                <w:lang w:eastAsia="zh-CN"/>
+              </w:rPr>
+              <w:t>,</w:t>
+            </w:r>
+            <w:r>
+              <w:rPr>
+                <w:rFonts w:ascii="Times New Roman" w:eastAsia="SimSun" w:hAnsi="Times New Roman" w:cs="Times New Roman"/>
+                <w:sz w:val="24"/>
+                <w:szCs w:val="24"/>
+                <w:lang w:eastAsia="zh-CN"/>
+              </w:rPr>
+              <w:t xml:space="preserve"> </w:t>
+            </w:r>
+            <w:r>
+              <w:rPr>
+                <w:rFonts w:ascii="Times New Roman" w:eastAsia="SimSun" w:hAnsi="Times New Roman" w:cs="Times New Roman"/>
+                <w:sz w:val="24"/>
+                <w:szCs w:val="24"/>
+              </w:rPr>
+              <w:t xml:space="preserve"> hw</w:t>
             </w:r>
             <w:r>
               <w:rPr>
@@ -6741,76 +5442,13 @@
               </w:rPr>
               <w:t>á</w:t>
             </w:r>
-            <w:proofErr w:type="spellEnd"/>
-            <w:r>
-              <w:rPr>
-                <w:rFonts w:ascii="Times New Roman" w:eastAsia="SimSun" w:hAnsi="Times New Roman" w:cs="Times New Roman"/>
-                <w:sz w:val="24"/>
-                <w:szCs w:val="24"/>
-              </w:rPr>
-              <w:t>,</w:t>
-            </w:r>
-            <w:r>
-              <w:rPr>
-                <w:rFonts w:ascii="Times New Roman" w:eastAsia="SimSun" w:hAnsi="Times New Roman" w:cs="Times New Roman"/>
-                <w:sz w:val="24"/>
-                <w:szCs w:val="24"/>
-                <w:lang w:eastAsia="zh-CN"/>
-              </w:rPr>
-              <w:t xml:space="preserve"> </w:t>
-            </w:r>
-            <w:r>
-              <w:rPr>
-                <w:rFonts w:ascii="Times New Roman" w:eastAsia="SimSun" w:hAnsi="Times New Roman" w:cs="Times New Roman"/>
-                <w:sz w:val="24"/>
-                <w:szCs w:val="24"/>
-                <w:lang w:eastAsia="zh-CN"/>
-              </w:rPr>
-              <w:t xml:space="preserve"> </w:t>
-            </w:r>
-            <w:r>
-              <w:rPr>
-                <w:rFonts w:ascii="Times New Roman" w:eastAsia="SimSun" w:hAnsi="Times New Roman" w:cs="Times New Roman"/>
-                <w:sz w:val="24"/>
-                <w:szCs w:val="24"/>
-                <w:lang w:eastAsia="zh-CN"/>
-              </w:rPr>
-              <w:t>歪斜</w:t>
-            </w:r>
-            <w:r>
-              <w:rPr>
-                <w:rFonts w:ascii="Times New Roman" w:eastAsia="SimSun" w:hAnsi="Times New Roman" w:cs="Times New Roman"/>
-                <w:sz w:val="24"/>
-                <w:szCs w:val="24"/>
-                <w:lang w:eastAsia="zh-CN"/>
-              </w:rPr>
-              <w:t>,</w:t>
-            </w:r>
-            <w:r>
-              <w:rPr>
-                <w:rFonts w:ascii="Times New Roman" w:eastAsia="SimSun" w:hAnsi="Times New Roman" w:cs="Times New Roman"/>
-                <w:sz w:val="24"/>
-                <w:szCs w:val="24"/>
-                <w:lang w:eastAsia="zh-CN"/>
-              </w:rPr>
-              <w:t xml:space="preserve"> </w:t>
-            </w:r>
-            <w:r>
-              <w:rPr>
-                <w:rFonts w:ascii="Times New Roman" w:eastAsia="SimSun" w:hAnsi="Times New Roman" w:cs="Times New Roman"/>
-                <w:sz w:val="24"/>
-                <w:szCs w:val="24"/>
-              </w:rPr>
-              <w:t xml:space="preserve"> </w:t>
-            </w:r>
-            <w:proofErr w:type="spellStart"/>
-            <w:r>
-              <w:rPr>
-                <w:rFonts w:ascii="Times New Roman" w:eastAsia="SimSun" w:hAnsi="Times New Roman" w:cs="Times New Roman"/>
-                <w:sz w:val="24"/>
-                <w:szCs w:val="24"/>
-              </w:rPr>
-              <w:t>hw</w:t>
+            <w:r>
+              <w:rPr>
+                <w:rFonts w:ascii="Times New Roman" w:eastAsia="SimSun" w:hAnsi="Times New Roman" w:cs="Times New Roman"/>
+                <w:sz w:val="24"/>
+                <w:szCs w:val="24"/>
+              </w:rPr>
+              <w:t xml:space="preserve"> zi</w:t>
             </w:r>
             <w:r>
               <w:rPr>
@@ -6820,33 +5458,6 @@
               </w:rPr>
               <w:t>á</w:t>
             </w:r>
-            <w:proofErr w:type="spellEnd"/>
-            <w:r>
-              <w:rPr>
-                <w:rFonts w:ascii="Times New Roman" w:eastAsia="SimSun" w:hAnsi="Times New Roman" w:cs="Times New Roman"/>
-                <w:sz w:val="24"/>
-                <w:szCs w:val="24"/>
-              </w:rPr>
-              <w:t xml:space="preserve"> </w:t>
-            </w:r>
-            <w:proofErr w:type="spellStart"/>
-            <w:r>
-              <w:rPr>
-                <w:rFonts w:ascii="Times New Roman" w:eastAsia="SimSun" w:hAnsi="Times New Roman" w:cs="Times New Roman"/>
-                <w:sz w:val="24"/>
-                <w:szCs w:val="24"/>
-              </w:rPr>
-              <w:t>zi</w:t>
-            </w:r>
-            <w:r>
-              <w:rPr>
-                <w:rFonts w:ascii="Times New Roman" w:eastAsia="SimSun" w:hAnsi="Times New Roman" w:cs="Times New Roman"/>
-                <w:sz w:val="24"/>
-                <w:szCs w:val="24"/>
-              </w:rPr>
-              <w:t>á</w:t>
-            </w:r>
-            <w:proofErr w:type="spellEnd"/>
             <w:r>
               <w:rPr>
                 <w:rFonts w:ascii="Times New Roman" w:eastAsia="SimSun" w:hAnsi="Times New Roman" w:cs="Times New Roman"/>
@@ -6872,6 +5483,7 @@
                 <w:szCs w:val="24"/>
               </w:rPr>
             </w:pPr>
+            <w:proofErr w:type="gramStart"/>
             <w:r>
               <w:rPr>
                 <w:rFonts w:ascii="Times New Roman" w:eastAsia="SimSun" w:hAnsi="Times New Roman" w:cs="Times New Roman"/>
@@ -6889,6 +5501,7 @@
               </w:rPr>
               <w:t>斧头</w:t>
             </w:r>
+            <w:proofErr w:type="gramEnd"/>
             <w:r>
               <w:rPr>
                 <w:rFonts w:ascii="Times New Roman" w:eastAsia="SimSun" w:hAnsi="Times New Roman" w:cs="Times New Roman"/>
@@ -6907,7 +5520,6 @@
               </w:rPr>
               <w:t>‘</w:t>
             </w:r>
-            <w:proofErr w:type="spellStart"/>
             <w:r>
               <w:rPr>
                 <w:rFonts w:ascii="Times New Roman" w:eastAsia="SimSun" w:hAnsi="Times New Roman" w:cs="Times New Roman"/>
@@ -6924,32 +5536,13 @@
               </w:rPr>
               <w:t>ú</w:t>
             </w:r>
-            <w:proofErr w:type="spellEnd"/>
-            <w:r>
-              <w:rPr>
-                <w:rFonts w:ascii="Times New Roman" w:eastAsia="SimSun" w:hAnsi="Times New Roman" w:cs="Times New Roman"/>
-                <w:sz w:val="24"/>
-                <w:szCs w:val="24"/>
-              </w:rPr>
-              <w:t xml:space="preserve"> </w:t>
-            </w:r>
-            <w:proofErr w:type="spellStart"/>
-            <w:r>
-              <w:rPr>
-                <w:rFonts w:ascii="Times New Roman" w:eastAsia="SimSun" w:hAnsi="Times New Roman" w:cs="Times New Roman"/>
-                <w:sz w:val="24"/>
-                <w:szCs w:val="24"/>
-              </w:rPr>
-              <w:t>deu</w:t>
-            </w:r>
-            <w:proofErr w:type="spellEnd"/>
-            <w:r>
-              <w:rPr>
-                <w:rFonts w:ascii="Times New Roman" w:eastAsia="SimSun" w:hAnsi="Times New Roman" w:cs="Times New Roman"/>
-                <w:sz w:val="24"/>
-                <w:szCs w:val="24"/>
-              </w:rPr>
-              <w:t>.</w:t>
+            <w:r>
+              <w:rPr>
+                <w:rFonts w:ascii="Times New Roman" w:eastAsia="SimSun" w:hAnsi="Times New Roman" w:cs="Times New Roman"/>
+                <w:sz w:val="24"/>
+                <w:szCs w:val="24"/>
+              </w:rPr>
+              <w:t xml:space="preserve"> deu.</w:t>
             </w:r>
           </w:p>
         </w:tc>
@@ -6967,6 +5560,7 @@
                 <w:szCs w:val="24"/>
               </w:rPr>
             </w:pPr>
+            <w:proofErr w:type="gramStart"/>
             <w:r>
               <w:rPr>
                 <w:rFonts w:ascii="Times New Roman" w:eastAsia="SimSun" w:hAnsi="Times New Roman" w:cs="Times New Roman"/>
@@ -6993,6 +5587,7 @@
               </w:rPr>
               <w:t>軸</w:t>
             </w:r>
+            <w:proofErr w:type="gramEnd"/>
             <w:r>
               <w:rPr>
                 <w:rFonts w:ascii="Times New Roman" w:eastAsia="SimSun" w:hAnsi="Times New Roman" w:cs="Times New Roman"/>
@@ -7002,7 +5597,6 @@
               </w:rPr>
               <w:t xml:space="preserve">, </w:t>
             </w:r>
-            <w:proofErr w:type="spellStart"/>
             <w:r>
               <w:rPr>
                 <w:rFonts w:ascii="Times New Roman" w:eastAsia="SimSun" w:hAnsi="Times New Roman" w:cs="Times New Roman"/>
@@ -7036,18 +5630,8 @@
                 <w:sz w:val="24"/>
                 <w:szCs w:val="24"/>
               </w:rPr>
-              <w:t>h</w:t>
-            </w:r>
-            <w:proofErr w:type="spellEnd"/>
-            <w:r>
-              <w:rPr>
-                <w:rFonts w:ascii="Times New Roman" w:eastAsia="SimSun" w:hAnsi="Times New Roman" w:cs="Times New Roman"/>
-                <w:sz w:val="24"/>
-                <w:szCs w:val="24"/>
-              </w:rPr>
-              <w:t xml:space="preserve">,  </w:t>
-            </w:r>
-            <w:proofErr w:type="spellStart"/>
+              <w:t xml:space="preserve">h,  </w:t>
+            </w:r>
             <w:r>
               <w:rPr>
                 <w:rFonts w:ascii="Times New Roman" w:eastAsia="SimSun" w:hAnsi="Times New Roman" w:cs="Times New Roman"/>
@@ -7056,7 +5640,6 @@
               </w:rPr>
               <w:t>車軸</w:t>
             </w:r>
-            <w:proofErr w:type="spellEnd"/>
             <w:r>
               <w:rPr>
                 <w:rFonts w:ascii="Times New Roman" w:eastAsia="SimSun" w:hAnsi="Times New Roman" w:cs="Times New Roman"/>
@@ -7066,7 +5649,6 @@
               </w:rPr>
               <w:t xml:space="preserve">, </w:t>
             </w:r>
-            <w:proofErr w:type="spellStart"/>
             <w:r>
               <w:rPr>
                 <w:rFonts w:ascii="Times New Roman" w:eastAsia="SimSun" w:hAnsi="Times New Roman" w:cs="Times New Roman"/>
@@ -7083,23 +5665,13 @@
               </w:rPr>
               <w:t>ó</w:t>
             </w:r>
-            <w:proofErr w:type="spellEnd"/>
-            <w:r>
-              <w:rPr>
-                <w:rFonts w:ascii="Times New Roman" w:eastAsia="SimSun" w:hAnsi="Times New Roman" w:cs="Times New Roman"/>
-                <w:sz w:val="24"/>
-                <w:szCs w:val="24"/>
-              </w:rPr>
-              <w:t xml:space="preserve"> </w:t>
-            </w:r>
-            <w:proofErr w:type="spellStart"/>
-            <w:r>
-              <w:rPr>
-                <w:rFonts w:ascii="Times New Roman" w:eastAsia="SimSun" w:hAnsi="Times New Roman" w:cs="Times New Roman"/>
-                <w:sz w:val="24"/>
-                <w:szCs w:val="24"/>
-              </w:rPr>
-              <w:t>gi</w:t>
+            <w:r>
+              <w:rPr>
+                <w:rFonts w:ascii="Times New Roman" w:eastAsia="SimSun" w:hAnsi="Times New Roman" w:cs="Times New Roman"/>
+                <w:sz w:val="24"/>
+                <w:szCs w:val="24"/>
+              </w:rPr>
+              <w:t xml:space="preserve"> gi</w:t>
             </w:r>
             <w:r>
               <w:rPr>
@@ -7115,16 +5687,7 @@
                 <w:sz w:val="24"/>
                 <w:szCs w:val="24"/>
               </w:rPr>
-              <w:t>h</w:t>
-            </w:r>
-            <w:proofErr w:type="spellEnd"/>
-            <w:r>
-              <w:rPr>
-                <w:rFonts w:ascii="Times New Roman" w:eastAsia="SimSun" w:hAnsi="Times New Roman" w:cs="Times New Roman"/>
-                <w:sz w:val="24"/>
-                <w:szCs w:val="24"/>
-              </w:rPr>
-              <w:t>.</w:t>
+              <w:t>h.</w:t>
             </w:r>
           </w:p>
         </w:tc>
@@ -7955,7 +6518,6 @@
   <w:style w:type="character" w:default="1" w:styleId="DefaultParagraphFont">
     <w:name w:val="Default Paragraph Font"/>
     <w:uiPriority w:val="1"/>
-    <w:semiHidden/>
     <w:unhideWhenUsed/>
   </w:style>
   <w:style w:type="table" w:default="1" w:styleId="TableNormal">

</xml_diff>